<commit_message>
modified with zzc and some formate
</commit_message>
<xml_diff>
--- a/abstract.docx
+++ b/abstract.docx
@@ -28,16 +28,7 @@
           <w:sz w:val="40"/>
           <w:szCs w:val="40"/>
         </w:rPr>
-        <w:t>tec</w:t>
-      </w:r>
-      <w:r>
-        <w:rPr>
-          <w:b/>
-          <w:bCs/>
-          <w:sz w:val="40"/>
-          <w:szCs w:val="40"/>
-        </w:rPr>
-        <w:t>t</w:t>
+        <w:t>tect</w:t>
       </w:r>
       <w:r>
         <w:rPr>
@@ -91,6 +82,59 @@
           <w:szCs w:val="40"/>
         </w:rPr>
       </w:pPr>
+      <w:r>
+        <w:rPr>
+          <w:noProof/>
+        </w:rPr>
+        <w:drawing>
+          <wp:inline distT="0" distB="0" distL="0" distR="0" wp14:anchorId="4475FF7F" wp14:editId="7DD78233">
+            <wp:extent cx="2586990" cy="2649177"/>
+            <wp:effectExtent l="0" t="0" r="3810" b="0"/>
+            <wp:docPr id="1" name="Picture 1" descr="Image result for northeastern university 校徽"/>
+            <wp:cNvGraphicFramePr>
+              <a:graphicFrameLocks xmlns:a="http://schemas.openxmlformats.org/drawingml/2006/main" noChangeAspect="1"/>
+            </wp:cNvGraphicFramePr>
+            <a:graphic xmlns:a="http://schemas.openxmlformats.org/drawingml/2006/main">
+              <a:graphicData uri="http://schemas.openxmlformats.org/drawingml/2006/picture">
+                <pic:pic xmlns:pic="http://schemas.openxmlformats.org/drawingml/2006/picture">
+                  <pic:nvPicPr>
+                    <pic:cNvPr id="0" name="Picture 1" descr="Image result for northeastern university 校徽"/>
+                    <pic:cNvPicPr>
+                      <a:picLocks noChangeAspect="1" noChangeArrowheads="1"/>
+                    </pic:cNvPicPr>
+                  </pic:nvPicPr>
+                  <pic:blipFill>
+                    <a:blip r:embed="rId8" cstate="print">
+                      <a:extLst>
+                        <a:ext uri="{28A0092B-C50C-407E-A947-70E740481C1C}">
+                          <a14:useLocalDpi xmlns:a14="http://schemas.microsoft.com/office/drawing/2010/main" val="0"/>
+                        </a:ext>
+                      </a:extLst>
+                    </a:blip>
+                    <a:srcRect/>
+                    <a:stretch>
+                      <a:fillRect/>
+                    </a:stretch>
+                  </pic:blipFill>
+                  <pic:spPr bwMode="auto">
+                    <a:xfrm>
+                      <a:off x="0" y="0"/>
+                      <a:ext cx="2590595" cy="2652869"/>
+                    </a:xfrm>
+                    <a:prstGeom prst="rect">
+                      <a:avLst/>
+                    </a:prstGeom>
+                    <a:noFill/>
+                    <a:ln>
+                      <a:noFill/>
+                    </a:ln>
+                  </pic:spPr>
+                </pic:pic>
+              </a:graphicData>
+            </a:graphic>
+          </wp:inline>
+        </w:drawing>
+      </w:r>
     </w:p>
     <w:p>
       <w:pPr>
@@ -113,46 +157,50 @@
           <w:szCs w:val="40"/>
         </w:rPr>
       </w:pPr>
-      <w:r>
+    </w:p>
+    <w:p>
+      <w:pPr>
+        <w:jc w:val="center"/>
         <w:rPr>
           <w:b/>
           <w:bCs/>
           <w:sz w:val="40"/>
           <w:szCs w:val="40"/>
         </w:rPr>
-        <w:t>Yao Zou</w:t>
-      </w:r>
-    </w:p>
-    <w:p>
-      <w:pPr>
-        <w:jc w:val="center"/>
+      </w:pPr>
+      <w:r>
         <w:rPr>
           <w:b/>
           <w:bCs/>
           <w:sz w:val="40"/>
           <w:szCs w:val="40"/>
         </w:rPr>
-      </w:pPr>
-      <w:proofErr w:type="spellStart"/>
-      <w:r>
-        <w:rPr>
+        <w:t>Northeastern University</w:t>
+      </w:r>
+    </w:p>
+    <w:p>
+      <w:pPr>
+        <w:jc w:val="center"/>
+        <w:rPr>
+          <w:rFonts w:eastAsiaTheme="minorEastAsia"/>
           <w:b/>
           <w:bCs/>
           <w:sz w:val="40"/>
           <w:szCs w:val="40"/>
         </w:rPr>
-        <w:t>Zuchen</w:t>
-      </w:r>
-      <w:proofErr w:type="spellEnd"/>
-      <w:r>
-        <w:rPr>
+      </w:pPr>
+    </w:p>
+    <w:p>
+      <w:pPr>
+        <w:jc w:val="center"/>
+        <w:rPr>
+          <w:rFonts w:eastAsiaTheme="minorEastAsia"/>
           <w:b/>
           <w:bCs/>
           <w:sz w:val="40"/>
           <w:szCs w:val="40"/>
         </w:rPr>
-        <w:t xml:space="preserve"> Zhang</w:t>
-      </w:r>
+      </w:pPr>
     </w:p>
     <w:p>
       <w:pPr>
@@ -164,53 +212,52 @@
           <w:szCs w:val="40"/>
         </w:rPr>
       </w:pPr>
-    </w:p>
-    <w:p>
-      <w:pPr>
-        <w:jc w:val="center"/>
+      <w:r>
         <w:rPr>
           <w:b/>
           <w:bCs/>
           <w:sz w:val="40"/>
           <w:szCs w:val="40"/>
         </w:rPr>
-      </w:pPr>
-      <w:r>
+        <w:t>Yao Zou</w:t>
+      </w:r>
+    </w:p>
+    <w:p>
+      <w:pPr>
+        <w:jc w:val="center"/>
         <w:rPr>
           <w:b/>
           <w:bCs/>
           <w:sz w:val="40"/>
           <w:szCs w:val="40"/>
         </w:rPr>
-        <w:t>Northeastern University</w:t>
-      </w:r>
-    </w:p>
-    <w:p>
-      <w:pPr>
-        <w:jc w:val="center"/>
+      </w:pPr>
+      <w:proofErr w:type="spellStart"/>
+      <w:r>
         <w:rPr>
           <w:b/>
           <w:bCs/>
           <w:sz w:val="40"/>
           <w:szCs w:val="40"/>
         </w:rPr>
-      </w:pPr>
-    </w:p>
-    <w:p>
-      <w:pPr>
-        <w:jc w:val="center"/>
+        <w:t>Zuchen</w:t>
+      </w:r>
+      <w:proofErr w:type="spellEnd"/>
+      <w:r>
         <w:rPr>
           <w:b/>
           <w:bCs/>
           <w:sz w:val="40"/>
           <w:szCs w:val="40"/>
         </w:rPr>
-      </w:pPr>
+        <w:t xml:space="preserve"> Zhang</w:t>
+      </w:r>
     </w:p>
     <w:p>
       <w:pPr>
         <w:jc w:val="center"/>
         <w:rPr>
+          <w:rFonts w:eastAsiaTheme="minorEastAsia"/>
           <w:b/>
           <w:bCs/>
           <w:sz w:val="40"/>
@@ -286,74 +333,8 @@
     </w:p>
     <w:p>
       <w:pPr>
-        <w:jc w:val="center"/>
-        <w:rPr>
-          <w:b/>
-          <w:bCs/>
-          <w:sz w:val="40"/>
-          <w:szCs w:val="40"/>
-        </w:rPr>
-      </w:pPr>
-    </w:p>
-    <w:p>
-      <w:pPr>
-        <w:jc w:val="center"/>
-        <w:rPr>
-          <w:b/>
-          <w:bCs/>
-          <w:sz w:val="40"/>
-          <w:szCs w:val="40"/>
-        </w:rPr>
-      </w:pPr>
-    </w:p>
-    <w:p>
-      <w:pPr>
-        <w:jc w:val="center"/>
-        <w:rPr>
-          <w:b/>
-          <w:bCs/>
-          <w:sz w:val="40"/>
-          <w:szCs w:val="40"/>
-        </w:rPr>
-      </w:pPr>
-    </w:p>
-    <w:p>
-      <w:pPr>
-        <w:jc w:val="center"/>
-        <w:rPr>
-          <w:b/>
-          <w:bCs/>
-          <w:sz w:val="40"/>
-          <w:szCs w:val="40"/>
-        </w:rPr>
-      </w:pPr>
-    </w:p>
-    <w:p>
-      <w:pPr>
-        <w:jc w:val="center"/>
-        <w:rPr>
-          <w:b/>
-          <w:bCs/>
-          <w:sz w:val="40"/>
-          <w:szCs w:val="40"/>
-        </w:rPr>
-      </w:pPr>
-    </w:p>
-    <w:p>
-      <w:pPr>
-        <w:jc w:val="center"/>
-        <w:rPr>
-          <w:b/>
-          <w:bCs/>
-          <w:sz w:val="40"/>
-          <w:szCs w:val="40"/>
-        </w:rPr>
-      </w:pPr>
-    </w:p>
-    <w:p>
-      <w:pPr>
-        <w:jc w:val="center"/>
-        <w:rPr>
+        <w:rPr>
+          <w:rFonts w:eastAsiaTheme="minorEastAsia"/>
           <w:b/>
           <w:bCs/>
           <w:sz w:val="40"/>
@@ -437,7 +418,7 @@
             </w:rPr>
             <w:fldChar w:fldCharType="separate"/>
           </w:r>
-          <w:hyperlink w:anchor="_Toc25620928" w:history="1">
+          <w:hyperlink w:anchor="_Toc25651450" w:history="1">
             <w:r>
               <w:rPr>
                 <w:rStyle w:val="Hyperlink"/>
@@ -464,7 +445,7 @@
                 <w:noProof/>
                 <w:webHidden/>
               </w:rPr>
-              <w:instrText xml:space="preserve"> PAGEREF _Toc25620928 \h </w:instrText>
+              <w:instrText xml:space="preserve"> PAGEREF _Toc25651450 \h </w:instrText>
             </w:r>
             <w:r>
               <w:rPr>
@@ -484,7 +465,375 @@
                 <w:noProof/>
                 <w:webHidden/>
               </w:rPr>
-              <w:t>3</w:t>
+              <w:t>1</w:t>
+            </w:r>
+            <w:r>
+              <w:rPr>
+                <w:noProof/>
+                <w:webHidden/>
+              </w:rPr>
+              <w:fldChar w:fldCharType="end"/>
+            </w:r>
+          </w:hyperlink>
+        </w:p>
+        <w:p>
+          <w:pPr>
+            <w:pStyle w:val="TOC2"/>
+            <w:tabs>
+              <w:tab w:val="right" w:leader="dot" w:pos="9350"/>
+            </w:tabs>
+            <w:rPr>
+              <w:rFonts w:eastAsiaTheme="minorEastAsia" w:cstheme="minorBidi"/>
+              <w:b w:val="0"/>
+              <w:bCs w:val="0"/>
+              <w:noProof/>
+              <w:sz w:val="24"/>
+              <w:szCs w:val="24"/>
+            </w:rPr>
+          </w:pPr>
+          <w:hyperlink w:anchor="_Toc25651451" w:history="1">
+            <w:r>
+              <w:rPr>
+                <w:rStyle w:val="Hyperlink"/>
+                <w:rFonts w:ascii="Arial" w:hAnsi="Arial" w:cs="Arial"/>
+                <w:noProof/>
+                <w:shd w:val="clear" w:color="auto" w:fill="FFFFFF"/>
+              </w:rPr>
+              <w:t>1.1 Background introduction</w:t>
+            </w:r>
+            <w:r>
+              <w:rPr>
+                <w:noProof/>
+                <w:webHidden/>
+              </w:rPr>
+              <w:tab/>
+            </w:r>
+            <w:r>
+              <w:rPr>
+                <w:noProof/>
+                <w:webHidden/>
+              </w:rPr>
+              <w:fldChar w:fldCharType="begin"/>
+            </w:r>
+            <w:r>
+              <w:rPr>
+                <w:noProof/>
+                <w:webHidden/>
+              </w:rPr>
+              <w:instrText xml:space="preserve"> PAGEREF _Toc25651451 \h </w:instrText>
+            </w:r>
+            <w:r>
+              <w:rPr>
+                <w:noProof/>
+                <w:webHidden/>
+              </w:rPr>
+            </w:r>
+            <w:r>
+              <w:rPr>
+                <w:noProof/>
+                <w:webHidden/>
+              </w:rPr>
+              <w:fldChar w:fldCharType="separate"/>
+            </w:r>
+            <w:r>
+              <w:rPr>
+                <w:noProof/>
+                <w:webHidden/>
+              </w:rPr>
+              <w:t>1</w:t>
+            </w:r>
+            <w:r>
+              <w:rPr>
+                <w:noProof/>
+                <w:webHidden/>
+              </w:rPr>
+              <w:fldChar w:fldCharType="end"/>
+            </w:r>
+          </w:hyperlink>
+        </w:p>
+        <w:p>
+          <w:pPr>
+            <w:pStyle w:val="TOC2"/>
+            <w:tabs>
+              <w:tab w:val="right" w:leader="dot" w:pos="9350"/>
+            </w:tabs>
+            <w:rPr>
+              <w:rFonts w:eastAsiaTheme="minorEastAsia" w:cstheme="minorBidi"/>
+              <w:b w:val="0"/>
+              <w:bCs w:val="0"/>
+              <w:noProof/>
+              <w:sz w:val="24"/>
+              <w:szCs w:val="24"/>
+            </w:rPr>
+          </w:pPr>
+          <w:hyperlink w:anchor="_Toc25651452" w:history="1">
+            <w:r>
+              <w:rPr>
+                <w:rStyle w:val="Hyperlink"/>
+                <w:noProof/>
+                <w:shd w:val="clear" w:color="auto" w:fill="FFFFFF"/>
+              </w:rPr>
+              <w:t>1.2 Source of data</w:t>
+            </w:r>
+            <w:r>
+              <w:rPr>
+                <w:noProof/>
+                <w:webHidden/>
+              </w:rPr>
+              <w:tab/>
+            </w:r>
+            <w:r>
+              <w:rPr>
+                <w:noProof/>
+                <w:webHidden/>
+              </w:rPr>
+              <w:fldChar w:fldCharType="begin"/>
+            </w:r>
+            <w:r>
+              <w:rPr>
+                <w:noProof/>
+                <w:webHidden/>
+              </w:rPr>
+              <w:instrText xml:space="preserve"> PAGEREF _Toc25651452 \h </w:instrText>
+            </w:r>
+            <w:r>
+              <w:rPr>
+                <w:noProof/>
+                <w:webHidden/>
+              </w:rPr>
+            </w:r>
+            <w:r>
+              <w:rPr>
+                <w:noProof/>
+                <w:webHidden/>
+              </w:rPr>
+              <w:fldChar w:fldCharType="separate"/>
+            </w:r>
+            <w:r>
+              <w:rPr>
+                <w:noProof/>
+                <w:webHidden/>
+              </w:rPr>
+              <w:t>1</w:t>
+            </w:r>
+            <w:r>
+              <w:rPr>
+                <w:noProof/>
+                <w:webHidden/>
+              </w:rPr>
+              <w:fldChar w:fldCharType="end"/>
+            </w:r>
+          </w:hyperlink>
+        </w:p>
+        <w:p>
+          <w:pPr>
+            <w:pStyle w:val="TOC2"/>
+            <w:tabs>
+              <w:tab w:val="right" w:leader="dot" w:pos="9350"/>
+            </w:tabs>
+            <w:rPr>
+              <w:rFonts w:eastAsiaTheme="minorEastAsia" w:cstheme="minorBidi"/>
+              <w:b w:val="0"/>
+              <w:bCs w:val="0"/>
+              <w:noProof/>
+              <w:sz w:val="24"/>
+              <w:szCs w:val="24"/>
+            </w:rPr>
+          </w:pPr>
+          <w:hyperlink w:anchor="_Toc25651453" w:history="1">
+            <w:r>
+              <w:rPr>
+                <w:rStyle w:val="Hyperlink"/>
+                <w:noProof/>
+              </w:rPr>
+              <w:t>1.3 Data description</w:t>
+            </w:r>
+            <w:r>
+              <w:rPr>
+                <w:noProof/>
+                <w:webHidden/>
+              </w:rPr>
+              <w:tab/>
+            </w:r>
+            <w:r>
+              <w:rPr>
+                <w:noProof/>
+                <w:webHidden/>
+              </w:rPr>
+              <w:fldChar w:fldCharType="begin"/>
+            </w:r>
+            <w:r>
+              <w:rPr>
+                <w:noProof/>
+                <w:webHidden/>
+              </w:rPr>
+              <w:instrText xml:space="preserve"> PAGEREF _Toc25651453 \h </w:instrText>
+            </w:r>
+            <w:r>
+              <w:rPr>
+                <w:noProof/>
+                <w:webHidden/>
+              </w:rPr>
+            </w:r>
+            <w:r>
+              <w:rPr>
+                <w:noProof/>
+                <w:webHidden/>
+              </w:rPr>
+              <w:fldChar w:fldCharType="separate"/>
+            </w:r>
+            <w:r>
+              <w:rPr>
+                <w:noProof/>
+                <w:webHidden/>
+              </w:rPr>
+              <w:t>1</w:t>
+            </w:r>
+            <w:r>
+              <w:rPr>
+                <w:noProof/>
+                <w:webHidden/>
+              </w:rPr>
+              <w:fldChar w:fldCharType="end"/>
+            </w:r>
+          </w:hyperlink>
+        </w:p>
+        <w:p>
+          <w:pPr>
+            <w:pStyle w:val="TOC2"/>
+            <w:tabs>
+              <w:tab w:val="right" w:leader="dot" w:pos="9350"/>
+            </w:tabs>
+            <w:rPr>
+              <w:rFonts w:eastAsiaTheme="minorEastAsia" w:cstheme="minorBidi"/>
+              <w:b w:val="0"/>
+              <w:bCs w:val="0"/>
+              <w:noProof/>
+              <w:sz w:val="24"/>
+              <w:szCs w:val="24"/>
+            </w:rPr>
+          </w:pPr>
+          <w:hyperlink w:anchor="_Toc25651454" w:history="1">
+            <w:r>
+              <w:rPr>
+                <w:rStyle w:val="Hyperlink"/>
+                <w:noProof/>
+              </w:rPr>
+              <w:t>1.4  Question addressed by machine learning</w:t>
+            </w:r>
+            <w:r>
+              <w:rPr>
+                <w:noProof/>
+                <w:webHidden/>
+              </w:rPr>
+              <w:tab/>
+            </w:r>
+            <w:r>
+              <w:rPr>
+                <w:noProof/>
+                <w:webHidden/>
+              </w:rPr>
+              <w:fldChar w:fldCharType="begin"/>
+            </w:r>
+            <w:r>
+              <w:rPr>
+                <w:noProof/>
+                <w:webHidden/>
+              </w:rPr>
+              <w:instrText xml:space="preserve"> PAGEREF _Toc25651454 \h </w:instrText>
+            </w:r>
+            <w:r>
+              <w:rPr>
+                <w:noProof/>
+                <w:webHidden/>
+              </w:rPr>
+            </w:r>
+            <w:r>
+              <w:rPr>
+                <w:noProof/>
+                <w:webHidden/>
+              </w:rPr>
+              <w:fldChar w:fldCharType="separate"/>
+            </w:r>
+            <w:r>
+              <w:rPr>
+                <w:noProof/>
+                <w:webHidden/>
+              </w:rPr>
+              <w:t>1</w:t>
+            </w:r>
+            <w:r>
+              <w:rPr>
+                <w:noProof/>
+                <w:webHidden/>
+              </w:rPr>
+              <w:fldChar w:fldCharType="end"/>
+            </w:r>
+          </w:hyperlink>
+        </w:p>
+        <w:p>
+          <w:pPr>
+            <w:pStyle w:val="TOC2"/>
+            <w:tabs>
+              <w:tab w:val="right" w:leader="dot" w:pos="9350"/>
+            </w:tabs>
+            <w:rPr>
+              <w:rFonts w:eastAsiaTheme="minorEastAsia" w:cstheme="minorBidi"/>
+              <w:b w:val="0"/>
+              <w:bCs w:val="0"/>
+              <w:noProof/>
+              <w:sz w:val="24"/>
+              <w:szCs w:val="24"/>
+            </w:rPr>
+          </w:pPr>
+          <w:hyperlink w:anchor="_Toc25651455" w:history="1">
+            <w:r>
+              <w:rPr>
+                <w:rStyle w:val="Hyperlink"/>
+                <w:noProof/>
+              </w:rPr>
+              <w:t>1.5 Programming language</w:t>
+            </w:r>
+            <w:r>
+              <w:rPr>
+                <w:noProof/>
+                <w:webHidden/>
+              </w:rPr>
+              <w:tab/>
+            </w:r>
+            <w:r>
+              <w:rPr>
+                <w:noProof/>
+                <w:webHidden/>
+              </w:rPr>
+              <w:fldChar w:fldCharType="begin"/>
+            </w:r>
+            <w:r>
+              <w:rPr>
+                <w:noProof/>
+                <w:webHidden/>
+              </w:rPr>
+              <w:instrText xml:space="preserve"> PAGEREF _Toc25651455 \h </w:instrText>
+            </w:r>
+            <w:r>
+              <w:rPr>
+                <w:noProof/>
+                <w:webHidden/>
+              </w:rPr>
+            </w:r>
+            <w:r>
+              <w:rPr>
+                <w:noProof/>
+                <w:webHidden/>
+              </w:rPr>
+              <w:fldChar w:fldCharType="separate"/>
+            </w:r>
+            <w:r>
+              <w:rPr>
+                <w:noProof/>
+                <w:webHidden/>
+              </w:rPr>
+              <w:t>2</w:t>
             </w:r>
             <w:r>
               <w:rPr>
@@ -510,7 +859,7 @@
               <w:noProof/>
             </w:rPr>
           </w:pPr>
-          <w:hyperlink w:anchor="_Toc25620929" w:history="1">
+          <w:hyperlink w:anchor="_Toc25651456" w:history="1">
             <w:r>
               <w:rPr>
                 <w:rStyle w:val="Hyperlink"/>
@@ -537,7 +886,7 @@
                 <w:noProof/>
                 <w:webHidden/>
               </w:rPr>
-              <w:instrText xml:space="preserve"> PAGEREF _Toc25620929 \h </w:instrText>
+              <w:instrText xml:space="preserve"> PAGEREF _Toc25651456 \h </w:instrText>
             </w:r>
             <w:r>
               <w:rPr>
@@ -557,7 +906,7 @@
                 <w:noProof/>
                 <w:webHidden/>
               </w:rPr>
-              <w:t>3</w:t>
+              <w:t>2</w:t>
             </w:r>
             <w:r>
               <w:rPr>
@@ -583,7 +932,7 @@
               <w:szCs w:val="24"/>
             </w:rPr>
           </w:pPr>
-          <w:hyperlink w:anchor="_Toc25620930" w:history="1">
+          <w:hyperlink w:anchor="_Toc25651457" w:history="1">
             <w:r>
               <w:rPr>
                 <w:rStyle w:val="Hyperlink"/>
@@ -612,7 +961,7 @@
                 <w:noProof/>
                 <w:webHidden/>
               </w:rPr>
-              <w:instrText xml:space="preserve"> PAGEREF _Toc25620930 \h </w:instrText>
+              <w:instrText xml:space="preserve"> PAGEREF _Toc25651457 \h </w:instrText>
             </w:r>
             <w:r>
               <w:rPr>
@@ -632,7 +981,7 @@
                 <w:noProof/>
                 <w:webHidden/>
               </w:rPr>
-              <w:t>3</w:t>
+              <w:t>2</w:t>
             </w:r>
             <w:r>
               <w:rPr>
@@ -658,7 +1007,7 @@
               <w:szCs w:val="24"/>
             </w:rPr>
           </w:pPr>
-          <w:hyperlink w:anchor="_Toc25620931" w:history="1">
+          <w:hyperlink w:anchor="_Toc25651458" w:history="1">
             <w:r>
               <w:rPr>
                 <w:rStyle w:val="Hyperlink"/>
@@ -687,7 +1036,7 @@
                 <w:noProof/>
                 <w:webHidden/>
               </w:rPr>
-              <w:instrText xml:space="preserve"> PAGEREF _Toc25620931 \h </w:instrText>
+              <w:instrText xml:space="preserve"> PAGEREF _Toc25651458 \h </w:instrText>
             </w:r>
             <w:r>
               <w:rPr>
@@ -707,7 +1056,7 @@
                 <w:noProof/>
                 <w:webHidden/>
               </w:rPr>
-              <w:t>4</w:t>
+              <w:t>2</w:t>
             </w:r>
             <w:r>
               <w:rPr>
@@ -733,7 +1082,7 @@
               <w:noProof/>
             </w:rPr>
           </w:pPr>
-          <w:hyperlink w:anchor="_Toc25620932" w:history="1">
+          <w:hyperlink w:anchor="_Toc25651459" w:history="1">
             <w:r>
               <w:rPr>
                 <w:rStyle w:val="Hyperlink"/>
@@ -760,7 +1109,7 @@
                 <w:noProof/>
                 <w:webHidden/>
               </w:rPr>
-              <w:instrText xml:space="preserve"> PAGEREF _Toc25620932 \h </w:instrText>
+              <w:instrText xml:space="preserve"> PAGEREF _Toc25651459 \h </w:instrText>
             </w:r>
             <w:r>
               <w:rPr>
@@ -780,7 +1129,7 @@
                 <w:noProof/>
                 <w:webHidden/>
               </w:rPr>
-              <w:t>4</w:t>
+              <w:t>3</w:t>
             </w:r>
             <w:r>
               <w:rPr>
@@ -806,7 +1155,7 @@
               <w:noProof/>
             </w:rPr>
           </w:pPr>
-          <w:hyperlink w:anchor="_Toc25620933" w:history="1">
+          <w:hyperlink w:anchor="_Toc25651460" w:history="1">
             <w:r>
               <w:rPr>
                 <w:rStyle w:val="Hyperlink"/>
@@ -833,7 +1182,7 @@
                 <w:noProof/>
                 <w:webHidden/>
               </w:rPr>
-              <w:instrText xml:space="preserve"> PAGEREF _Toc25620933 \h </w:instrText>
+              <w:instrText xml:space="preserve"> PAGEREF _Toc25651460 \h </w:instrText>
             </w:r>
             <w:r>
               <w:rPr>
@@ -853,7 +1202,7 @@
                 <w:noProof/>
                 <w:webHidden/>
               </w:rPr>
-              <w:t>4</w:t>
+              <w:t>3</w:t>
             </w:r>
             <w:r>
               <w:rPr>
@@ -879,185 +1228,89 @@
     </w:sdt>
     <w:p>
       <w:pPr>
-        <w:jc w:val="center"/>
+        <w:sectPr>
+          <w:footerReference w:type="even" r:id="rId9"/>
+          <w:footerReference w:type="default" r:id="rId10"/>
+          <w:pgSz w:w="12240" w:h="15840"/>
+          <w:pgMar w:top="1440" w:right="1440" w:bottom="1440" w:left="1440" w:header="720" w:footer="720" w:gutter="0"/>
+          <w:cols w:space="720"/>
+          <w:docGrid w:linePitch="360"/>
+        </w:sectPr>
       </w:pPr>
     </w:p>
+    <w:p/>
     <w:p>
       <w:pPr>
-        <w:jc w:val="center"/>
-      </w:pPr>
-    </w:p>
-    <w:p>
-      <w:pPr>
-        <w:jc w:val="center"/>
-      </w:pPr>
-    </w:p>
-    <w:p>
-      <w:pPr>
-        <w:jc w:val="center"/>
-      </w:pPr>
-    </w:p>
-    <w:p>
-      <w:pPr>
-        <w:jc w:val="center"/>
-      </w:pPr>
-    </w:p>
-    <w:p>
-      <w:pPr>
-        <w:jc w:val="center"/>
-      </w:pPr>
-    </w:p>
-    <w:p>
-      <w:pPr>
-        <w:jc w:val="center"/>
-      </w:pPr>
-    </w:p>
-    <w:p>
-      <w:pPr>
-        <w:jc w:val="center"/>
-      </w:pPr>
-    </w:p>
-    <w:p>
-      <w:pPr>
-        <w:jc w:val="center"/>
-      </w:pPr>
-    </w:p>
-    <w:p>
-      <w:pPr>
-        <w:jc w:val="center"/>
-      </w:pPr>
-    </w:p>
-    <w:p>
-      <w:pPr>
-        <w:jc w:val="center"/>
-      </w:pPr>
-    </w:p>
-    <w:p>
-      <w:pPr>
-        <w:jc w:val="center"/>
-      </w:pPr>
-    </w:p>
-    <w:p>
-      <w:pPr>
-        <w:jc w:val="center"/>
-      </w:pPr>
-    </w:p>
-    <w:p>
-      <w:pPr>
-        <w:jc w:val="center"/>
-      </w:pPr>
-    </w:p>
-    <w:p>
-      <w:pPr>
-        <w:jc w:val="center"/>
-      </w:pPr>
-    </w:p>
-    <w:p>
-      <w:pPr>
-        <w:jc w:val="center"/>
-      </w:pPr>
-    </w:p>
-    <w:p>
-      <w:pPr>
-        <w:jc w:val="center"/>
-      </w:pPr>
-    </w:p>
-    <w:p>
-      <w:pPr>
-        <w:jc w:val="center"/>
-      </w:pPr>
-    </w:p>
-    <w:p>
-      <w:pPr>
-        <w:jc w:val="center"/>
-      </w:pPr>
-    </w:p>
-    <w:p>
-      <w:pPr>
-        <w:jc w:val="center"/>
-      </w:pPr>
-    </w:p>
-    <w:p>
-      <w:pPr>
-        <w:jc w:val="center"/>
-      </w:pPr>
-    </w:p>
-    <w:p>
-      <w:pPr>
-        <w:jc w:val="center"/>
-      </w:pPr>
-    </w:p>
-    <w:p>
-      <w:pPr>
-        <w:jc w:val="center"/>
-      </w:pPr>
-    </w:p>
-    <w:p>
-      <w:pPr>
-        <w:jc w:val="center"/>
-      </w:pPr>
-    </w:p>
-    <w:p>
-      <w:pPr>
-        <w:jc w:val="center"/>
-      </w:pPr>
-    </w:p>
-    <w:p>
-      <w:pPr>
-        <w:jc w:val="center"/>
-      </w:pPr>
-    </w:p>
-    <w:p>
-      <w:pPr>
-        <w:jc w:val="center"/>
-      </w:pPr>
-    </w:p>
-    <w:p>
-      <w:pPr>
-        <w:jc w:val="center"/>
-      </w:pPr>
-    </w:p>
-    <w:p>
-      <w:pPr>
-        <w:jc w:val="center"/>
-      </w:pPr>
-    </w:p>
-    <w:p>
-      <w:pPr>
-        <w:jc w:val="center"/>
-      </w:pPr>
-    </w:p>
-    <w:p>
-      <w:pPr>
-        <w:jc w:val="center"/>
-      </w:pPr>
-    </w:p>
-    <w:p>
-      <w:pPr>
-        <w:jc w:val="center"/>
-      </w:pPr>
-    </w:p>
-    <w:p>
-      <w:pPr>
-        <w:jc w:val="center"/>
-      </w:pPr>
-    </w:p>
-    <w:p>
-      <w:pPr>
         <w:pStyle w:val="Heading1"/>
       </w:pPr>
-      <w:bookmarkStart w:id="0" w:name="_Toc25620928"/>
-      <w:r>
-        <w:lastRenderedPageBreak/>
-        <w:t xml:space="preserve">1 </w:t>
-      </w:r>
-      <w:r>
-        <w:t>Introduction</w:t>
+      <w:bookmarkStart w:id="0" w:name="_Toc25651450"/>
+      <w:r>
+        <w:t>1 Introduction</w:t>
       </w:r>
       <w:bookmarkEnd w:id="0"/>
     </w:p>
     <w:p>
       <w:pPr>
+        <w:pStyle w:val="Title"/>
+        <w:jc w:val="left"/>
+        <w:outlineLvl w:val="1"/>
+        <w:rPr>
+          <w:rFonts w:ascii="Arial" w:eastAsia="Times New Roman" w:hAnsi="Arial" w:cs="Arial"/>
+          <w:sz w:val="24"/>
+          <w:szCs w:val="24"/>
+          <w:shd w:val="clear" w:color="auto" w:fill="FFFFFF"/>
+        </w:rPr>
+      </w:pPr>
+      <w:bookmarkStart w:id="1" w:name="_Toc25651451"/>
+      <w:r>
+        <w:rPr>
+          <w:rFonts w:ascii="Arial" w:eastAsia="Times New Roman" w:hAnsi="Arial" w:cs="Arial" w:hint="eastAsia"/>
+          <w:sz w:val="24"/>
+          <w:szCs w:val="24"/>
+          <w:shd w:val="clear" w:color="auto" w:fill="FFFFFF"/>
+        </w:rPr>
+        <w:t>1.1</w:t>
+      </w:r>
+      <w:r>
+        <w:rPr>
+          <w:rFonts w:ascii="Arial" w:eastAsia="Times New Roman" w:hAnsi="Arial" w:cs="Arial"/>
+          <w:sz w:val="24"/>
+          <w:szCs w:val="24"/>
+          <w:shd w:val="clear" w:color="auto" w:fill="FFFFFF"/>
+        </w:rPr>
+        <w:t xml:space="preserve"> B</w:t>
+      </w:r>
+      <w:r>
+        <w:rPr>
+          <w:rFonts w:ascii="Arial" w:eastAsia="Times New Roman" w:hAnsi="Arial" w:cs="Arial" w:hint="eastAsia"/>
+          <w:sz w:val="24"/>
+          <w:szCs w:val="24"/>
+          <w:shd w:val="clear" w:color="auto" w:fill="FFFFFF"/>
+        </w:rPr>
+        <w:t>ack</w:t>
+      </w:r>
+      <w:r>
+        <w:rPr>
+          <w:rFonts w:ascii="Arial" w:eastAsia="Times New Roman" w:hAnsi="Arial" w:cs="Arial"/>
+          <w:sz w:val="24"/>
+          <w:szCs w:val="24"/>
+          <w:shd w:val="clear" w:color="auto" w:fill="FFFFFF"/>
+        </w:rPr>
+        <w:t>ground</w:t>
+      </w:r>
+      <w:r>
+        <w:rPr>
+          <w:rFonts w:ascii="Arial" w:eastAsia="Times New Roman" w:hAnsi="Arial" w:cs="Arial"/>
+          <w:sz w:val="24"/>
+          <w:szCs w:val="24"/>
+          <w:shd w:val="clear" w:color="auto" w:fill="FFFFFF"/>
+        </w:rPr>
+        <w:t xml:space="preserve"> introduction</w:t>
+      </w:r>
+      <w:bookmarkEnd w:id="1"/>
+    </w:p>
+    <w:p>
+      <w:pPr>
         <w:rPr>
           <w:rFonts w:ascii="Arial" w:hAnsi="Arial" w:cs="Arial"/>
           <w:sz w:val="21"/>
@@ -1081,16 +1334,7 @@
           <w:szCs w:val="21"/>
           <w:shd w:val="clear" w:color="auto" w:fill="FFFFFF"/>
         </w:rPr>
-        <w:t xml:space="preserve">d, or simply called eye blink detection. </w:t>
-      </w:r>
-      <w:r>
-        <w:rPr>
-          <w:rFonts w:ascii="Arial" w:hAnsi="Arial" w:cs="Arial"/>
-          <w:sz w:val="21"/>
-          <w:szCs w:val="21"/>
-          <w:shd w:val="clear" w:color="auto" w:fill="FFFFFF"/>
-        </w:rPr>
-        <w:t>T</w:t>
+        <w:t>d, or simply called eye blink detection. T</w:t>
       </w:r>
       <w:r>
         <w:rPr>
@@ -1108,20 +1352,11 @@
           <w:szCs w:val="21"/>
           <w:shd w:val="clear" w:color="auto" w:fill="FFFFFF"/>
         </w:rPr>
-        <w:t xml:space="preserve">s detection has been </w:t>
-      </w:r>
-      <w:r>
-        <w:rPr>
-          <w:rFonts w:ascii="Arial" w:hAnsi="Arial" w:cs="Arial"/>
-          <w:sz w:val="21"/>
-          <w:szCs w:val="21"/>
-          <w:shd w:val="clear" w:color="auto" w:fill="FFFFFF"/>
-        </w:rPr>
-        <w:t>widely</w:t>
-      </w:r>
-      <w:r>
-        <w:rPr>
-          <w:rFonts w:ascii="Arial" w:hAnsi="Arial" w:cs="Arial"/>
+        <w:t>s detection has been widely used, for instance, eye blink is a direct signal to monitor driver’s</w:t>
+      </w:r>
+      <w:r>
+        <w:rPr>
+          <w:rFonts w:ascii="Arial" w:hAnsi="Arial" w:cs="Arial" w:hint="eastAsia"/>
           <w:sz w:val="21"/>
           <w:szCs w:val="21"/>
           <w:shd w:val="clear" w:color="auto" w:fill="FFFFFF"/>
@@ -1135,61 +1370,7 @@
           <w:szCs w:val="21"/>
           <w:shd w:val="clear" w:color="auto" w:fill="FFFFFF"/>
         </w:rPr>
-        <w:t>used</w:t>
-      </w:r>
-      <w:r>
-        <w:rPr>
-          <w:rFonts w:ascii="Arial" w:hAnsi="Arial" w:cs="Arial"/>
-          <w:sz w:val="21"/>
-          <w:szCs w:val="21"/>
-          <w:shd w:val="clear" w:color="auto" w:fill="FFFFFF"/>
-        </w:rPr>
-        <w:t>, for instance, eye blink is a direct signal to monitor driver</w:t>
-      </w:r>
-      <w:r>
-        <w:rPr>
-          <w:rFonts w:ascii="Arial" w:hAnsi="Arial" w:cs="Arial"/>
-          <w:sz w:val="21"/>
-          <w:szCs w:val="21"/>
-          <w:shd w:val="clear" w:color="auto" w:fill="FFFFFF"/>
-        </w:rPr>
-        <w:t>’s</w:t>
-      </w:r>
-      <w:r>
-        <w:rPr>
-          <w:rFonts w:ascii="Arial" w:hAnsi="Arial" w:cs="Arial" w:hint="eastAsia"/>
-          <w:sz w:val="21"/>
-          <w:szCs w:val="21"/>
-          <w:shd w:val="clear" w:color="auto" w:fill="FFFFFF"/>
-        </w:rPr>
-        <w:t xml:space="preserve"> </w:t>
-      </w:r>
-      <w:r>
-        <w:rPr>
-          <w:rFonts w:ascii="Arial" w:hAnsi="Arial" w:cs="Arial"/>
-          <w:sz w:val="21"/>
-          <w:szCs w:val="21"/>
-          <w:shd w:val="clear" w:color="auto" w:fill="FFFFFF"/>
-        </w:rPr>
-        <w:t>fatigue and drowsiness</w:t>
-      </w:r>
-      <w:r>
-        <w:rPr>
-          <w:rFonts w:ascii="Arial" w:hAnsi="Arial" w:cs="Arial"/>
-          <w:sz w:val="21"/>
-          <w:szCs w:val="21"/>
-          <w:shd w:val="clear" w:color="auto" w:fill="FFFFFF"/>
-        </w:rPr>
-        <w:t xml:space="preserve"> </w:t>
-      </w:r>
-      <w:r>
-        <w:rPr>
-          <w:rFonts w:ascii="Arial" w:hAnsi="Arial" w:cs="Arial"/>
-          <w:sz w:val="21"/>
-          <w:szCs w:val="21"/>
-          <w:shd w:val="clear" w:color="auto" w:fill="FFFFFF"/>
-        </w:rPr>
-        <w:t xml:space="preserve">in autonomous driving </w:t>
+        <w:t xml:space="preserve">fatigue and drowsiness in autonomous driving </w:t>
       </w:r>
       <w:r>
         <w:rPr>
@@ -1251,115 +1432,7 @@
           <w:szCs w:val="21"/>
           <w:shd w:val="clear" w:color="auto" w:fill="FFFFFF"/>
         </w:rPr>
-        <w:t xml:space="preserve">, </w:t>
-      </w:r>
-      <w:r>
-        <w:rPr>
-          <w:rFonts w:ascii="Arial" w:hAnsi="Arial" w:cs="Arial"/>
-          <w:sz w:val="21"/>
-          <w:szCs w:val="21"/>
-          <w:shd w:val="clear" w:color="auto" w:fill="FFFFFF"/>
-        </w:rPr>
-        <w:t>as well as</w:t>
-      </w:r>
-      <w:r>
-        <w:rPr>
-          <w:rFonts w:ascii="Arial" w:hAnsi="Arial" w:cs="Arial"/>
-          <w:sz w:val="21"/>
-          <w:szCs w:val="21"/>
-          <w:shd w:val="clear" w:color="auto" w:fill="FFFFFF"/>
-        </w:rPr>
-        <w:t xml:space="preserve"> to help person impaired in movement capability to </w:t>
-      </w:r>
-      <w:r>
-        <w:rPr>
-          <w:rFonts w:ascii="Arial" w:hAnsi="Arial" w:cs="Arial"/>
-          <w:sz w:val="21"/>
-          <w:szCs w:val="21"/>
-          <w:shd w:val="clear" w:color="auto" w:fill="FFFFFF"/>
-        </w:rPr>
-        <w:t>make</w:t>
-      </w:r>
-      <w:r>
-        <w:rPr>
-          <w:rFonts w:ascii="Arial" w:hAnsi="Arial" w:cs="Arial"/>
-          <w:sz w:val="21"/>
-          <w:szCs w:val="21"/>
-          <w:shd w:val="clear" w:color="auto" w:fill="FFFFFF"/>
-        </w:rPr>
-        <w:t xml:space="preserve"> some deci</w:t>
-      </w:r>
-      <w:r>
-        <w:rPr>
-          <w:rFonts w:ascii="Arial" w:hAnsi="Arial" w:cs="Arial"/>
-          <w:sz w:val="21"/>
-          <w:szCs w:val="21"/>
-          <w:shd w:val="clear" w:color="auto" w:fill="FFFFFF"/>
-        </w:rPr>
-        <w:t>si</w:t>
-      </w:r>
-      <w:r>
-        <w:rPr>
-          <w:rFonts w:ascii="Arial" w:hAnsi="Arial" w:cs="Arial"/>
-          <w:sz w:val="21"/>
-          <w:szCs w:val="21"/>
-          <w:shd w:val="clear" w:color="auto" w:fill="FFFFFF"/>
-        </w:rPr>
-        <w:t>on</w:t>
-      </w:r>
-      <w:r>
-        <w:rPr>
-          <w:rFonts w:ascii="Arial" w:hAnsi="Arial" w:cs="Arial"/>
-          <w:sz w:val="21"/>
-          <w:szCs w:val="21"/>
-          <w:shd w:val="clear" w:color="auto" w:fill="FFFFFF"/>
-        </w:rPr>
-        <w:t>s</w:t>
-      </w:r>
-      <w:r>
-        <w:rPr>
-          <w:rFonts w:ascii="Arial" w:hAnsi="Arial" w:cs="Arial"/>
-          <w:sz w:val="21"/>
-          <w:szCs w:val="21"/>
-          <w:shd w:val="clear" w:color="auto" w:fill="FFFFFF"/>
-        </w:rPr>
-        <w:t xml:space="preserve"> and</w:t>
-      </w:r>
-      <w:r>
-        <w:rPr>
-          <w:rFonts w:ascii="Arial" w:hAnsi="Arial" w:cs="Arial"/>
-          <w:sz w:val="21"/>
-          <w:szCs w:val="21"/>
-          <w:shd w:val="clear" w:color="auto" w:fill="FFFFFF"/>
-        </w:rPr>
-        <w:t xml:space="preserve"> communicate with the world</w:t>
-      </w:r>
-      <w:r>
-        <w:rPr>
-          <w:rFonts w:ascii="Arial" w:hAnsi="Arial" w:cs="Arial"/>
-          <w:sz w:val="21"/>
-          <w:szCs w:val="21"/>
-          <w:shd w:val="clear" w:color="auto" w:fill="FFFFFF"/>
-        </w:rPr>
-        <w:t xml:space="preserve"> </w:t>
-      </w:r>
-      <w:r>
-        <w:rPr>
-          <w:rFonts w:ascii="Arial" w:hAnsi="Arial" w:cs="Arial"/>
-          <w:sz w:val="21"/>
-          <w:szCs w:val="21"/>
-          <w:shd w:val="clear" w:color="auto" w:fill="FFFFFF"/>
-        </w:rPr>
-        <w:t>in medical assistance</w:t>
-      </w:r>
-      <w:r>
-        <w:rPr>
-          <w:rFonts w:ascii="Arial" w:hAnsi="Arial" w:cs="Arial"/>
-          <w:sz w:val="21"/>
-          <w:szCs w:val="21"/>
-          <w:shd w:val="clear" w:color="auto" w:fill="FFFFFF"/>
-        </w:rPr>
-        <w:t xml:space="preserve"> </w:t>
+        <w:t xml:space="preserve">, as well as to help person impaired in movement capability to make some decisions and communicate with the world in medical assistance </w:t>
       </w:r>
       <w:r>
         <w:rPr>
@@ -1454,16 +1527,7 @@
           <w:szCs w:val="21"/>
           <w:shd w:val="clear" w:color="auto" w:fill="FFFFFF"/>
         </w:rPr>
-        <w:t xml:space="preserve">Usually there are two main methods for eye blink detection. The first is vision-based method, which integrate computer vision and machine learning techniques. </w:t>
-      </w:r>
-      <w:r>
-        <w:rPr>
-          <w:rFonts w:ascii="Arial" w:hAnsi="Arial" w:cs="Arial"/>
-          <w:sz w:val="21"/>
-          <w:szCs w:val="21"/>
-          <w:shd w:val="clear" w:color="auto" w:fill="FFFFFF"/>
-        </w:rPr>
-        <w:t xml:space="preserve">A large </w:t>
+        <w:t xml:space="preserve">Usually there are two main methods for eye blink detection. The first is vision-based method, which integrate computer vision and machine learning techniques. A large </w:t>
       </w:r>
       <w:r>
         <w:rPr>
@@ -1491,16 +1555,7 @@
           <w:szCs w:val="21"/>
           <w:shd w:val="clear" w:color="auto" w:fill="FFFFFF"/>
         </w:rPr>
-        <w:t>research</w:t>
-      </w:r>
-      <w:r>
-        <w:rPr>
-          <w:rFonts w:ascii="Arial" w:hAnsi="Arial" w:cs="Arial"/>
-          <w:sz w:val="21"/>
-          <w:szCs w:val="21"/>
-          <w:shd w:val="clear" w:color="auto" w:fill="FFFFFF"/>
-        </w:rPr>
-        <w:t>s</w:t>
+        <w:t>researchs</w:t>
       </w:r>
       <w:proofErr w:type="spellEnd"/>
       <w:r>
@@ -1510,25 +1565,7 @@
           <w:szCs w:val="21"/>
           <w:shd w:val="clear" w:color="auto" w:fill="FFFFFF"/>
         </w:rPr>
-        <w:t xml:space="preserve"> have been conducted </w:t>
-      </w:r>
-      <w:r>
-        <w:rPr>
-          <w:rFonts w:ascii="Arial" w:hAnsi="Arial" w:cs="Arial"/>
-          <w:sz w:val="21"/>
-          <w:szCs w:val="21"/>
-          <w:shd w:val="clear" w:color="auto" w:fill="FFFFFF"/>
-        </w:rPr>
-        <w:t>in</w:t>
-      </w:r>
-      <w:r>
-        <w:rPr>
-          <w:rFonts w:ascii="Arial" w:hAnsi="Arial" w:cs="Arial"/>
-          <w:sz w:val="21"/>
-          <w:szCs w:val="21"/>
-          <w:shd w:val="clear" w:color="auto" w:fill="FFFFFF"/>
-        </w:rPr>
-        <w:t xml:space="preserve"> this area</w:t>
+        <w:t xml:space="preserve"> have been conducted in this area</w:t>
       </w:r>
       <w:r>
         <w:rPr>
@@ -1995,16 +2032,7 @@
           <w:szCs w:val="21"/>
           <w:shd w:val="clear" w:color="auto" w:fill="FFFFFF"/>
         </w:rPr>
-        <w:t xml:space="preserve">Another way to estimate eye blink is </w:t>
-      </w:r>
-      <w:r>
-        <w:rPr>
-          <w:rFonts w:ascii="Arial" w:hAnsi="Arial" w:cs="Arial"/>
-          <w:sz w:val="21"/>
-          <w:szCs w:val="21"/>
-          <w:shd w:val="clear" w:color="auto" w:fill="FFFFFF"/>
-        </w:rPr>
-        <w:t xml:space="preserve">using brain activity signals by the mean of electroencephalography (EEG) measures, even this method has been implemented for decades, there still has much studies needed to be explored. </w:t>
+        <w:t xml:space="preserve">Another way to estimate eye blink is using brain activity signals by the mean of electroencephalography (EEG) measures, even this method has been implemented for decades, there still has much studies needed to be explored. </w:t>
       </w:r>
       <w:r>
         <w:rPr>
@@ -2172,16 +2200,7 @@
           <w:szCs w:val="21"/>
           <w:shd w:val="clear" w:color="auto" w:fill="FFFFFF"/>
         </w:rPr>
-        <w:t>al</w:t>
-      </w:r>
-      <w:r>
-        <w:rPr>
-          <w:rFonts w:ascii="Arial" w:hAnsi="Arial" w:cs="Arial"/>
-          <w:sz w:val="21"/>
-          <w:szCs w:val="21"/>
-          <w:shd w:val="clear" w:color="auto" w:fill="FFFFFF"/>
-        </w:rPr>
-        <w:t>(</w:t>
+        <w:t>al(</w:t>
       </w:r>
       <w:proofErr w:type="gramEnd"/>
       <w:r>
@@ -2253,25 +2272,7 @@
           <w:szCs w:val="21"/>
           <w:shd w:val="clear" w:color="auto" w:fill="FFFFFF"/>
         </w:rPr>
-        <w:t>design</w:t>
-      </w:r>
-      <w:r>
-        <w:rPr>
-          <w:rFonts w:ascii="Arial" w:hAnsi="Arial" w:cs="Arial"/>
-          <w:sz w:val="21"/>
-          <w:szCs w:val="21"/>
-          <w:shd w:val="clear" w:color="auto" w:fill="FFFFFF"/>
-        </w:rPr>
-        <w:t>ed</w:t>
-      </w:r>
-      <w:r>
-        <w:rPr>
-          <w:rFonts w:ascii="Arial" w:hAnsi="Arial" w:cs="Arial"/>
-          <w:sz w:val="21"/>
-          <w:szCs w:val="21"/>
-          <w:shd w:val="clear" w:color="auto" w:fill="FFFFFF"/>
-        </w:rPr>
-        <w:t xml:space="preserve"> a decision tree with </w:t>
+        <w:t xml:space="preserve">designed a decision tree with </w:t>
       </w:r>
       <w:r>
         <w:rPr>
@@ -2450,32 +2451,60 @@
       </w:pPr>
     </w:p>
     <w:p>
-      <w:r>
-        <w:rPr>
-          <w:rFonts w:ascii="Arial" w:hAnsi="Arial" w:cs="Arial"/>
-          <w:sz w:val="21"/>
-          <w:szCs w:val="21"/>
-          <w:shd w:val="clear" w:color="auto" w:fill="FFFFFF"/>
-        </w:rPr>
-        <w:t>In this paper, we will introduce a forest structure to tackle this classification problem,</w:t>
-      </w:r>
-      <w:r>
-        <w:rPr>
-          <w:rFonts w:ascii="Arial" w:hAnsi="Arial" w:cs="Arial"/>
-          <w:sz w:val="21"/>
-          <w:szCs w:val="21"/>
-          <w:shd w:val="clear" w:color="auto" w:fill="FFFFFF"/>
-        </w:rPr>
-        <w:t xml:space="preserve"> </w:t>
-      </w:r>
-      <w:r>
-        <w:rPr>
-          <w:rFonts w:ascii="Arial" w:hAnsi="Arial" w:cs="Arial"/>
-          <w:sz w:val="21"/>
-          <w:szCs w:val="21"/>
-          <w:shd w:val="clear" w:color="auto" w:fill="FFFFFF"/>
-        </w:rPr>
-        <w:t xml:space="preserve">which </w:t>
+      <w:pPr>
+        <w:rPr>
+          <w:rFonts w:ascii="Arial" w:hAnsi="Arial" w:cs="Arial"/>
+          <w:sz w:val="21"/>
+          <w:szCs w:val="21"/>
+          <w:shd w:val="clear" w:color="auto" w:fill="FFFFFF"/>
+        </w:rPr>
+      </w:pPr>
+      <w:r>
+        <w:rPr>
+          <w:rFonts w:ascii="Arial" w:hAnsi="Arial" w:cs="Arial"/>
+          <w:sz w:val="21"/>
+          <w:szCs w:val="21"/>
+          <w:shd w:val="clear" w:color="auto" w:fill="FFFFFF"/>
+        </w:rPr>
+        <w:t xml:space="preserve">In this paper, we will introduce a forest structure to tackle this classification problem, which is not much like a normal ensemble decision tree structure, we will devise a new feature extractor to form the training dataset.  </w:t>
+      </w:r>
+      <w:r>
+        <w:rPr>
+          <w:rFonts w:ascii="Arial" w:hAnsi="Arial" w:cs="Arial" w:hint="eastAsia"/>
+          <w:sz w:val="21"/>
+          <w:szCs w:val="21"/>
+          <w:shd w:val="clear" w:color="auto" w:fill="FFFFFF"/>
+        </w:rPr>
+        <w:t>Th</w:t>
+      </w:r>
+      <w:r>
+        <w:rPr>
+          <w:rFonts w:ascii="Arial" w:hAnsi="Arial" w:cs="Arial"/>
+          <w:sz w:val="21"/>
+          <w:szCs w:val="21"/>
+          <w:shd w:val="clear" w:color="auto" w:fill="FFFFFF"/>
+        </w:rPr>
+        <w:t xml:space="preserve">e training and testing data </w:t>
+      </w:r>
+      <w:proofErr w:type="gramStart"/>
+      <w:r>
+        <w:rPr>
+          <w:rFonts w:ascii="Arial" w:hAnsi="Arial" w:cs="Arial"/>
+          <w:sz w:val="21"/>
+          <w:szCs w:val="21"/>
+          <w:shd w:val="clear" w:color="auto" w:fill="FFFFFF"/>
+        </w:rPr>
+        <w:t>is</w:t>
+      </w:r>
+      <w:proofErr w:type="gramEnd"/>
+      <w:r>
+        <w:rPr>
+          <w:rFonts w:ascii="Arial" w:hAnsi="Arial" w:cs="Arial"/>
+          <w:sz w:val="21"/>
+          <w:szCs w:val="21"/>
+          <w:shd w:val="clear" w:color="auto" w:fill="FFFFFF"/>
+        </w:rPr>
+        <w:t xml:space="preserve"> supported by </w:t>
       </w:r>
       <w:proofErr w:type="spellStart"/>
       <w:r>
@@ -2485,16 +2514,7 @@
           <w:szCs w:val="21"/>
           <w:shd w:val="clear" w:color="auto" w:fill="FFFFFF"/>
         </w:rPr>
-        <w:t xml:space="preserve">is </w:t>
-      </w:r>
-      <w:r>
-        <w:rPr>
-          <w:rFonts w:ascii="Arial" w:hAnsi="Arial" w:cs="Arial"/>
-          <w:sz w:val="21"/>
-          <w:szCs w:val="21"/>
-          <w:shd w:val="clear" w:color="auto" w:fill="FFFFFF"/>
-        </w:rPr>
-        <w:t>no</w:t>
+        <w:t>Rösler</w:t>
       </w:r>
       <w:proofErr w:type="spellEnd"/>
       <w:r>
@@ -2504,210 +2524,233 @@
           <w:szCs w:val="21"/>
           <w:shd w:val="clear" w:color="auto" w:fill="FFFFFF"/>
         </w:rPr>
-        <w:t>t much like a normal ens</w:t>
-      </w:r>
-      <w:r>
-        <w:rPr>
-          <w:rFonts w:ascii="Arial" w:hAnsi="Arial" w:cs="Arial"/>
-          <w:sz w:val="21"/>
-          <w:szCs w:val="21"/>
-          <w:shd w:val="clear" w:color="auto" w:fill="FFFFFF"/>
-        </w:rPr>
-        <w:t>e</w:t>
-      </w:r>
-      <w:r>
-        <w:rPr>
-          <w:rFonts w:ascii="Arial" w:hAnsi="Arial" w:cs="Arial"/>
-          <w:sz w:val="21"/>
-          <w:szCs w:val="21"/>
-          <w:shd w:val="clear" w:color="auto" w:fill="FFFFFF"/>
-        </w:rPr>
-        <w:t xml:space="preserve">mble decision tree structure, we will devise a new feature extractor to form the training dataset. </w:t>
-      </w:r>
-      <w:r>
-        <w:rPr>
-          <w:rFonts w:ascii="Arial" w:hAnsi="Arial" w:cs="Arial"/>
-          <w:sz w:val="21"/>
-          <w:szCs w:val="21"/>
-          <w:shd w:val="clear" w:color="auto" w:fill="FFFFFF"/>
-        </w:rPr>
-        <w:t xml:space="preserve"> </w:t>
-      </w:r>
-      <w:r>
-        <w:rPr>
-          <w:rFonts w:ascii="Arial" w:hAnsi="Arial" w:cs="Arial" w:hint="eastAsia"/>
-          <w:sz w:val="21"/>
-          <w:szCs w:val="21"/>
-          <w:shd w:val="clear" w:color="auto" w:fill="FFFFFF"/>
-        </w:rPr>
-        <w:t>T</w:t>
-      </w:r>
-      <w:r>
-        <w:rPr>
-          <w:rFonts w:ascii="Arial" w:hAnsi="Arial" w:cs="Arial" w:hint="eastAsia"/>
-          <w:sz w:val="21"/>
-          <w:szCs w:val="21"/>
-          <w:shd w:val="clear" w:color="auto" w:fill="FFFFFF"/>
-        </w:rPr>
-        <w:t>h</w:t>
-      </w:r>
-      <w:r>
-        <w:rPr>
-          <w:rFonts w:ascii="Arial" w:hAnsi="Arial" w:cs="Arial"/>
-          <w:sz w:val="21"/>
-          <w:szCs w:val="21"/>
-          <w:shd w:val="clear" w:color="auto" w:fill="FFFFFF"/>
-        </w:rPr>
-        <w:t>e training and test</w:t>
-      </w:r>
-      <w:r>
-        <w:rPr>
-          <w:rFonts w:ascii="Arial" w:hAnsi="Arial" w:cs="Arial"/>
-          <w:sz w:val="21"/>
-          <w:szCs w:val="21"/>
-          <w:shd w:val="clear" w:color="auto" w:fill="FFFFFF"/>
-        </w:rPr>
-        <w:t>ing</w:t>
-      </w:r>
-      <w:r>
-        <w:rPr>
-          <w:rFonts w:ascii="Arial" w:hAnsi="Arial" w:cs="Arial"/>
-          <w:sz w:val="21"/>
-          <w:szCs w:val="21"/>
-          <w:shd w:val="clear" w:color="auto" w:fill="FFFFFF"/>
-        </w:rPr>
-        <w:t xml:space="preserve"> data </w:t>
-      </w:r>
+        <w:t xml:space="preserve"> and </w:t>
+      </w:r>
+      <w:proofErr w:type="spellStart"/>
+      <w:r>
+        <w:rPr>
+          <w:rFonts w:ascii="Arial" w:hAnsi="Arial" w:cs="Arial"/>
+          <w:sz w:val="21"/>
+          <w:szCs w:val="21"/>
+          <w:shd w:val="clear" w:color="auto" w:fill="FFFFFF"/>
+        </w:rPr>
+        <w:t>Suendermann</w:t>
+      </w:r>
+      <w:proofErr w:type="spellEnd"/>
+      <w:r>
+        <w:rPr>
+          <w:rFonts w:ascii="Arial" w:hAnsi="Arial" w:cs="Arial"/>
+          <w:sz w:val="21"/>
+          <w:szCs w:val="21"/>
+          <w:shd w:val="clear" w:color="auto" w:fill="FFFFFF"/>
+        </w:rPr>
+        <w:fldChar w:fldCharType="begin"/>
+      </w:r>
+      <w:r>
+        <w:rPr>
+          <w:rFonts w:ascii="Arial" w:hAnsi="Arial" w:cs="Arial"/>
+          <w:sz w:val="21"/>
+          <w:szCs w:val="21"/>
+          <w:shd w:val="clear" w:color="auto" w:fill="FFFFFF"/>
+        </w:rPr>
+        <w:instrText xml:space="preserve"> REF _Ref25618214 \r \h </w:instrText>
+      </w:r>
+      <w:r>
+        <w:rPr>
+          <w:rFonts w:ascii="Arial" w:hAnsi="Arial" w:cs="Arial"/>
+          <w:sz w:val="21"/>
+          <w:szCs w:val="21"/>
+          <w:shd w:val="clear" w:color="auto" w:fill="FFFFFF"/>
+        </w:rPr>
+      </w:r>
+      <w:r>
+        <w:rPr>
+          <w:rFonts w:ascii="Arial" w:hAnsi="Arial" w:cs="Arial"/>
+          <w:sz w:val="21"/>
+          <w:szCs w:val="21"/>
+          <w:shd w:val="clear" w:color="auto" w:fill="FFFFFF"/>
+        </w:rPr>
+        <w:fldChar w:fldCharType="separate"/>
+      </w:r>
+      <w:r>
+        <w:rPr>
+          <w:rFonts w:ascii="Arial" w:hAnsi="Arial" w:cs="Arial"/>
+          <w:sz w:val="21"/>
+          <w:szCs w:val="21"/>
+          <w:shd w:val="clear" w:color="auto" w:fill="FFFFFF"/>
+        </w:rPr>
+        <w:t>[7</w:t>
+      </w:r>
+      <w:r>
+        <w:rPr>
+          <w:rFonts w:ascii="Arial" w:hAnsi="Arial" w:cs="Arial"/>
+          <w:sz w:val="21"/>
+          <w:szCs w:val="21"/>
+          <w:shd w:val="clear" w:color="auto" w:fill="FFFFFF"/>
+        </w:rPr>
+        <w:t>]</w:t>
+      </w:r>
+      <w:r>
+        <w:rPr>
+          <w:rFonts w:ascii="Arial" w:hAnsi="Arial" w:cs="Arial"/>
+          <w:sz w:val="21"/>
+          <w:szCs w:val="21"/>
+          <w:shd w:val="clear" w:color="auto" w:fill="FFFFFF"/>
+        </w:rPr>
+        <w:fldChar w:fldCharType="end"/>
+      </w:r>
+      <w:r>
+        <w:rPr>
+          <w:rFonts w:ascii="Arial" w:hAnsi="Arial" w:cs="Arial"/>
+          <w:sz w:val="21"/>
+          <w:szCs w:val="21"/>
+          <w:shd w:val="clear" w:color="auto" w:fill="FFFFFF"/>
+        </w:rPr>
+        <w:t xml:space="preserve">, which has been published on Kaggle. </w:t>
+      </w:r>
+    </w:p>
+    <w:p>
+      <w:pPr>
+        <w:rPr>
+          <w:rFonts w:ascii="Arial" w:eastAsiaTheme="minorEastAsia" w:hAnsi="Arial" w:cs="Arial"/>
+          <w:sz w:val="21"/>
+          <w:szCs w:val="21"/>
+          <w:shd w:val="clear" w:color="auto" w:fill="FFFFFF"/>
+        </w:rPr>
+      </w:pPr>
+    </w:p>
+    <w:p>
+      <w:pPr>
+        <w:pStyle w:val="Subtitle"/>
+        <w:jc w:val="left"/>
+        <w:rPr>
+          <w:shd w:val="clear" w:color="auto" w:fill="FFFFFF"/>
+        </w:rPr>
+      </w:pPr>
+      <w:bookmarkStart w:id="2" w:name="_Toc25651452"/>
+      <w:r>
+        <w:rPr>
+          <w:rFonts w:hint="eastAsia"/>
+          <w:shd w:val="clear" w:color="auto" w:fill="FFFFFF"/>
+        </w:rPr>
+        <w:t>1</w:t>
+      </w:r>
+      <w:r>
+        <w:rPr>
+          <w:shd w:val="clear" w:color="auto" w:fill="FFFFFF"/>
+        </w:rPr>
+        <w:t xml:space="preserve">.2 </w:t>
+      </w:r>
+      <w:r>
+        <w:rPr>
+          <w:shd w:val="clear" w:color="auto" w:fill="FFFFFF"/>
+        </w:rPr>
+        <w:t>Source of data</w:t>
+      </w:r>
+      <w:bookmarkEnd w:id="2"/>
+    </w:p>
+    <w:p>
+      <w:hyperlink r:id="rId11" w:history="1">
+        <w:r>
+          <w:rPr>
+            <w:rStyle w:val="Hyperlink"/>
+          </w:rPr>
+          <w:t>https://www.kaggle.com/c/compomicssummer2018/overview</w:t>
+        </w:r>
+      </w:hyperlink>
+    </w:p>
+    <w:p>
+      <w:pPr>
+        <w:pStyle w:val="Subtitle"/>
+        <w:jc w:val="left"/>
+      </w:pPr>
+      <w:bookmarkStart w:id="3" w:name="_Toc25651453"/>
+      <w:r>
+        <w:t>1.3 Data description</w:t>
+      </w:r>
+      <w:bookmarkEnd w:id="3"/>
+    </w:p>
+    <w:p>
+      <w:pPr>
+        <w:rPr>
+          <w:rFonts w:eastAsiaTheme="minorEastAsia"/>
+        </w:rPr>
+      </w:pPr>
+      <w:r>
+        <w:rPr>
+          <w:rFonts w:eastAsiaTheme="minorEastAsia"/>
+        </w:rPr>
+        <w:t xml:space="preserve">An </w:t>
+      </w:r>
+      <w:proofErr w:type="spellStart"/>
+      <w:r>
+        <w:rPr>
+          <w:rFonts w:eastAsiaTheme="minorEastAsia"/>
+        </w:rPr>
+        <w:t>Emotiv</w:t>
+      </w:r>
+      <w:proofErr w:type="spellEnd"/>
+      <w:r>
+        <w:rPr>
+          <w:rFonts w:eastAsiaTheme="minorEastAsia"/>
+        </w:rPr>
+        <w:t xml:space="preserve"> headset device with 14 sensors has been used to record brain signals. The duration time of each recording was 117 seconds. Then, the different eye states observed during each recording were manually added. Each data point consists of 14 EEG features and an eye-state class (either 0 for open, or 1 for closed).</w:t>
+      </w:r>
+    </w:p>
+    <w:p>
+      <w:pPr>
+        <w:pStyle w:val="Subtitle"/>
+        <w:jc w:val="left"/>
+      </w:pPr>
+      <w:bookmarkStart w:id="4" w:name="_Toc25651454"/>
       <w:proofErr w:type="gramStart"/>
       <w:r>
         <w:rPr>
-          <w:rFonts w:ascii="Arial" w:hAnsi="Arial" w:cs="Arial"/>
-          <w:sz w:val="21"/>
-          <w:szCs w:val="21"/>
-          <w:shd w:val="clear" w:color="auto" w:fill="FFFFFF"/>
-        </w:rPr>
-        <w:t>is</w:t>
+          <w:rFonts w:hint="eastAsia"/>
+        </w:rPr>
+        <w:t>1</w:t>
+      </w:r>
+      <w:r>
+        <w:t>.4  Question</w:t>
       </w:r>
       <w:proofErr w:type="gramEnd"/>
       <w:r>
-        <w:rPr>
-          <w:rFonts w:ascii="Arial" w:hAnsi="Arial" w:cs="Arial"/>
-          <w:sz w:val="21"/>
-          <w:szCs w:val="21"/>
-          <w:shd w:val="clear" w:color="auto" w:fill="FFFFFF"/>
-        </w:rPr>
-        <w:t xml:space="preserve"> suppo</w:t>
-      </w:r>
-      <w:r>
-        <w:rPr>
-          <w:rFonts w:ascii="Arial" w:hAnsi="Arial" w:cs="Arial"/>
-          <w:sz w:val="21"/>
-          <w:szCs w:val="21"/>
-          <w:shd w:val="clear" w:color="auto" w:fill="FFFFFF"/>
-        </w:rPr>
-        <w:t>r</w:t>
-      </w:r>
-      <w:r>
-        <w:rPr>
-          <w:rFonts w:ascii="Arial" w:hAnsi="Arial" w:cs="Arial"/>
-          <w:sz w:val="21"/>
-          <w:szCs w:val="21"/>
-          <w:shd w:val="clear" w:color="auto" w:fill="FFFFFF"/>
-        </w:rPr>
-        <w:t xml:space="preserve">ted by </w:t>
-      </w:r>
-      <w:proofErr w:type="spellStart"/>
-      <w:r>
-        <w:rPr>
-          <w:rFonts w:ascii="Arial" w:hAnsi="Arial" w:cs="Arial"/>
-          <w:sz w:val="21"/>
-          <w:szCs w:val="21"/>
-          <w:shd w:val="clear" w:color="auto" w:fill="FFFFFF"/>
-        </w:rPr>
-        <w:t>Rösler</w:t>
-      </w:r>
-      <w:proofErr w:type="spellEnd"/>
-      <w:r>
-        <w:rPr>
-          <w:rFonts w:ascii="Arial" w:hAnsi="Arial" w:cs="Arial"/>
-          <w:sz w:val="21"/>
-          <w:szCs w:val="21"/>
-          <w:shd w:val="clear" w:color="auto" w:fill="FFFFFF"/>
-        </w:rPr>
-        <w:t xml:space="preserve"> and </w:t>
-      </w:r>
-      <w:proofErr w:type="spellStart"/>
-      <w:r>
-        <w:rPr>
-          <w:rFonts w:ascii="Arial" w:hAnsi="Arial" w:cs="Arial"/>
-          <w:sz w:val="21"/>
-          <w:szCs w:val="21"/>
-          <w:shd w:val="clear" w:color="auto" w:fill="FFFFFF"/>
-        </w:rPr>
-        <w:t>Suendermann</w:t>
-      </w:r>
-      <w:proofErr w:type="spellEnd"/>
-      <w:r>
-        <w:rPr>
-          <w:rFonts w:ascii="Arial" w:hAnsi="Arial" w:cs="Arial"/>
-          <w:sz w:val="21"/>
-          <w:szCs w:val="21"/>
-          <w:shd w:val="clear" w:color="auto" w:fill="FFFFFF"/>
-        </w:rPr>
-        <w:fldChar w:fldCharType="begin"/>
-      </w:r>
-      <w:r>
-        <w:rPr>
-          <w:rFonts w:ascii="Arial" w:hAnsi="Arial" w:cs="Arial"/>
-          <w:sz w:val="21"/>
-          <w:szCs w:val="21"/>
-          <w:shd w:val="clear" w:color="auto" w:fill="FFFFFF"/>
-        </w:rPr>
-        <w:instrText xml:space="preserve"> REF _Ref25618214 \r \h </w:instrText>
-      </w:r>
-      <w:r>
-        <w:rPr>
-          <w:rFonts w:ascii="Arial" w:hAnsi="Arial" w:cs="Arial"/>
-          <w:sz w:val="21"/>
-          <w:szCs w:val="21"/>
-          <w:shd w:val="clear" w:color="auto" w:fill="FFFFFF"/>
-        </w:rPr>
-      </w:r>
-      <w:r>
-        <w:rPr>
-          <w:rFonts w:ascii="Arial" w:hAnsi="Arial" w:cs="Arial"/>
-          <w:sz w:val="21"/>
-          <w:szCs w:val="21"/>
-          <w:shd w:val="clear" w:color="auto" w:fill="FFFFFF"/>
-        </w:rPr>
-        <w:fldChar w:fldCharType="separate"/>
-      </w:r>
-      <w:r>
-        <w:rPr>
-          <w:rFonts w:ascii="Arial" w:hAnsi="Arial" w:cs="Arial"/>
-          <w:sz w:val="21"/>
-          <w:szCs w:val="21"/>
-          <w:shd w:val="clear" w:color="auto" w:fill="FFFFFF"/>
-        </w:rPr>
-        <w:t>[7]</w:t>
-      </w:r>
-      <w:r>
-        <w:rPr>
-          <w:rFonts w:ascii="Arial" w:hAnsi="Arial" w:cs="Arial"/>
-          <w:sz w:val="21"/>
-          <w:szCs w:val="21"/>
-          <w:shd w:val="clear" w:color="auto" w:fill="FFFFFF"/>
-        </w:rPr>
-        <w:fldChar w:fldCharType="end"/>
-      </w:r>
-      <w:r>
-        <w:rPr>
-          <w:rFonts w:ascii="Arial" w:hAnsi="Arial" w:cs="Arial"/>
-          <w:sz w:val="21"/>
-          <w:szCs w:val="21"/>
-          <w:shd w:val="clear" w:color="auto" w:fill="FFFFFF"/>
-        </w:rPr>
-        <w:t xml:space="preserve">, which has been published on Kaggle. </w:t>
+        <w:t xml:space="preserve"> addressed by machine learning</w:t>
+      </w:r>
+      <w:bookmarkEnd w:id="4"/>
+    </w:p>
+    <w:p>
+      <w:pPr>
+        <w:rPr>
+          <w:rFonts w:eastAsiaTheme="minorEastAsia"/>
+        </w:rPr>
+      </w:pPr>
+      <w:r>
+        <w:rPr>
+          <w:rFonts w:eastAsiaTheme="minorEastAsia" w:hint="eastAsia"/>
+        </w:rPr>
+        <w:lastRenderedPageBreak/>
+        <w:t>A</w:t>
+      </w:r>
+      <w:r>
+        <w:rPr>
+          <w:rFonts w:eastAsiaTheme="minorEastAsia"/>
+        </w:rPr>
+        <w:t xml:space="preserve">ccording to the data set, we want to do eye blinking prediction based on multi-dimensional data and machine learning techniques. There are only 2 states of eye blinking which are open and closed, so </w:t>
+      </w:r>
+      <w:proofErr w:type="gramStart"/>
+      <w:r>
+        <w:rPr>
+          <w:rFonts w:eastAsiaTheme="minorEastAsia"/>
+        </w:rPr>
+        <w:t>basically</w:t>
+      </w:r>
+      <w:proofErr w:type="gramEnd"/>
+      <w:r>
+        <w:rPr>
+          <w:rFonts w:eastAsiaTheme="minorEastAsia"/>
+        </w:rPr>
+        <w:t xml:space="preserve"> we should construct a binary classifier to predict eye blinking.</w:t>
       </w:r>
     </w:p>
     <w:p>
@@ -2718,7 +2761,7 @@
         <w:textAlignment w:val="center"/>
         <w:rPr>
           <w:rStyle w:val="authorsname"/>
-          <w:rFonts w:ascii="Source Sans Pro" w:hAnsi="Source Sans Pro"/>
+          <w:rFonts w:ascii="Source Sans Pro" w:eastAsiaTheme="minorEastAsia" w:hAnsi="Source Sans Pro"/>
           <w:color w:val="333333"/>
           <w:sz w:val="21"/>
           <w:szCs w:val="21"/>
@@ -2727,22 +2770,50 @@
     </w:p>
     <w:p>
       <w:pPr>
+        <w:pStyle w:val="Subtitle"/>
+        <w:jc w:val="left"/>
+      </w:pPr>
+      <w:bookmarkStart w:id="5" w:name="_Toc25651455"/>
+      <w:r>
+        <w:t>1.5 Programming language</w:t>
+      </w:r>
+      <w:bookmarkEnd w:id="5"/>
+    </w:p>
+    <w:p>
+      <w:pPr>
+        <w:rPr>
+          <w:rFonts w:eastAsiaTheme="minorEastAsia"/>
+        </w:rPr>
+      </w:pPr>
+      <w:r>
+        <w:rPr>
+          <w:rFonts w:eastAsiaTheme="minorEastAsia"/>
+        </w:rPr>
+        <w:t>MATLAB and Python</w:t>
+      </w:r>
+    </w:p>
+    <w:p>
+      <w:pPr>
+        <w:rPr>
+          <w:rFonts w:eastAsiaTheme="minorEastAsia"/>
+        </w:rPr>
+      </w:pPr>
+      <w:r>
+        <w:rPr>
+          <w:rFonts w:eastAsiaTheme="minorEastAsia"/>
+        </w:rPr>
+        <w:t xml:space="preserve"> </w:t>
+      </w:r>
+    </w:p>
+    <w:p>
+      <w:pPr>
         <w:pStyle w:val="Heading1"/>
       </w:pPr>
-      <w:bookmarkStart w:id="1" w:name="_Toc25620929"/>
-      <w:r>
-        <w:t xml:space="preserve">2 </w:t>
-      </w:r>
-      <w:r>
-        <w:t>Rese</w:t>
-      </w:r>
-      <w:r>
-        <w:t>a</w:t>
-      </w:r>
-      <w:r>
-        <w:t>rch design and method</w:t>
-      </w:r>
-      <w:bookmarkEnd w:id="1"/>
+      <w:bookmarkStart w:id="6" w:name="_Toc25651456"/>
+      <w:r>
+        <w:t>2 Research design and method</w:t>
+      </w:r>
+      <w:bookmarkEnd w:id="6"/>
     </w:p>
     <w:p>
       <w:pPr>
@@ -2758,7 +2829,7 @@
           <w:shd w:val="clear" w:color="auto" w:fill="FFFFFF"/>
         </w:rPr>
       </w:pPr>
-      <w:bookmarkStart w:id="2" w:name="_Toc25620930"/>
+      <w:bookmarkStart w:id="7" w:name="_Toc25651457"/>
       <w:r>
         <w:rPr>
           <w:rFonts w:ascii="Arial" w:hAnsi="Arial" w:cs="Arial"/>
@@ -2766,18 +2837,9 @@
           <w:bCs/>
           <w:shd w:val="clear" w:color="auto" w:fill="FFFFFF"/>
         </w:rPr>
-        <w:t xml:space="preserve">2.1 </w:t>
-      </w:r>
-      <w:r>
-        <w:rPr>
-          <w:rFonts w:ascii="Arial" w:hAnsi="Arial" w:cs="Arial"/>
-          <w:b/>
-          <w:bCs/>
-          <w:shd w:val="clear" w:color="auto" w:fill="FFFFFF"/>
-        </w:rPr>
-        <w:t>Feature extractor</w:t>
-      </w:r>
-      <w:bookmarkEnd w:id="2"/>
+        <w:t>2.1 Feature extractor</w:t>
+      </w:r>
+      <w:bookmarkEnd w:id="7"/>
     </w:p>
     <w:p>
       <w:pPr>
@@ -2886,14 +2948,7 @@
           <w:rFonts w:ascii="Arial" w:hAnsi="Arial" w:cs="Arial"/>
           <w:shd w:val="clear" w:color="auto" w:fill="FFFFFF"/>
         </w:rPr>
-        <w:t xml:space="preserve"> as the training feature, using a slide window to </w:t>
-      </w:r>
-      <w:r>
-        <w:rPr>
-          <w:rFonts w:ascii="Arial" w:hAnsi="Arial" w:cs="Arial"/>
-          <w:shd w:val="clear" w:color="auto" w:fill="FFFFFF"/>
-        </w:rPr>
-        <w:t xml:space="preserve">form a spatial relationship between the sensor, as </w:t>
+        <w:t xml:space="preserve"> as the training feature, using a slide window to form a spatial relationship between the sensor, as </w:t>
       </w:r>
       <w:r>
         <w:rPr>
@@ -2921,21 +2976,7 @@
           <w:rFonts w:ascii="Arial" w:hAnsi="Arial" w:cs="Arial"/>
           <w:shd w:val="clear" w:color="auto" w:fill="FFFFFF"/>
         </w:rPr>
-        <w:t xml:space="preserve"> and then to generate several </w:t>
-      </w:r>
-      <w:r>
-        <w:rPr>
-          <w:rFonts w:ascii="Arial" w:hAnsi="Arial" w:cs="Arial"/>
-          <w:shd w:val="clear" w:color="auto" w:fill="FFFFFF"/>
-        </w:rPr>
-        <w:t xml:space="preserve">sequences of new </w:t>
-      </w:r>
-      <w:r>
-        <w:rPr>
-          <w:rFonts w:ascii="Arial" w:hAnsi="Arial" w:cs="Arial"/>
-          <w:shd w:val="clear" w:color="auto" w:fill="FFFFFF"/>
-        </w:rPr>
-        <w:t>feature for the training process.</w:t>
+        <w:t xml:space="preserve"> and then to generate several sequences of new feature for the training process.</w:t>
       </w:r>
     </w:p>
     <w:p>
@@ -2958,9 +2999,8 @@
           <w:szCs w:val="21"/>
           <w:shd w:val="clear" w:color="auto" w:fill="FFFFFF"/>
         </w:rPr>
-        <w:lastRenderedPageBreak/>
         <w:drawing>
-          <wp:inline distT="0" distB="0" distL="0" distR="0" wp14:anchorId="5486F670" wp14:editId="1EFDFD6B">
+          <wp:inline distT="0" distB="0" distL="0" distR="0" wp14:anchorId="4FAAE147" wp14:editId="69913948">
             <wp:extent cx="2377440" cy="1114806"/>
             <wp:effectExtent l="0" t="0" r="0" b="3175"/>
             <wp:docPr id="15" name="Picture 15" descr="A screenshot of a cell phone&#10;&#10;Description automatically generated"/>
@@ -2975,7 +3015,7 @@
                     <pic:cNvPicPr/>
                   </pic:nvPicPr>
                   <pic:blipFill>
-                    <a:blip r:embed="rId6" cstate="print">
+                    <a:blip r:embed="rId12" cstate="print">
                       <a:extLst>
                         <a:ext uri="{28A0092B-C50C-407E-A947-70E740481C1C}">
                           <a14:useLocalDpi xmlns:a14="http://schemas.microsoft.com/office/drawing/2010/main" val="0"/>
@@ -3036,7 +3076,7 @@
           <w:shd w:val="clear" w:color="auto" w:fill="FFFFFF"/>
         </w:rPr>
       </w:pPr>
-      <w:bookmarkStart w:id="3" w:name="_Toc25620931"/>
+      <w:bookmarkStart w:id="8" w:name="_Toc25651458"/>
       <w:proofErr w:type="gramStart"/>
       <w:r>
         <w:rPr>
@@ -3045,7 +3085,7 @@
           <w:bCs/>
           <w:shd w:val="clear" w:color="auto" w:fill="FFFFFF"/>
         </w:rPr>
-        <w:t>2</w:t>
+        <w:t xml:space="preserve">2.2  </w:t>
       </w:r>
       <w:r>
         <w:rPr>
@@ -3054,7 +3094,7 @@
           <w:bCs/>
           <w:shd w:val="clear" w:color="auto" w:fill="FFFFFF"/>
         </w:rPr>
-        <w:t xml:space="preserve">.2 </w:t>
+        <w:t>E</w:t>
       </w:r>
       <w:r>
         <w:rPr>
@@ -3063,8 +3103,9 @@
           <w:bCs/>
           <w:shd w:val="clear" w:color="auto" w:fill="FFFFFF"/>
         </w:rPr>
-        <w:t xml:space="preserve"> </w:t>
-      </w:r>
+        <w:t>nsemble</w:t>
+      </w:r>
+      <w:proofErr w:type="gramEnd"/>
       <w:r>
         <w:rPr>
           <w:rFonts w:ascii="Arial" w:hAnsi="Arial" w:cs="Arial"/>
@@ -3072,28 +3113,9 @@
           <w:bCs/>
           <w:shd w:val="clear" w:color="auto" w:fill="FFFFFF"/>
         </w:rPr>
-        <w:t>E</w:t>
-      </w:r>
-      <w:r>
-        <w:rPr>
-          <w:rFonts w:ascii="Arial" w:hAnsi="Arial" w:cs="Arial"/>
-          <w:b/>
-          <w:bCs/>
-          <w:shd w:val="clear" w:color="auto" w:fill="FFFFFF"/>
-        </w:rPr>
-        <w:t>nsemble</w:t>
-      </w:r>
-      <w:proofErr w:type="gramEnd"/>
-      <w:r>
-        <w:rPr>
-          <w:rFonts w:ascii="Arial" w:hAnsi="Arial" w:cs="Arial"/>
-          <w:b/>
-          <w:bCs/>
-          <w:shd w:val="clear" w:color="auto" w:fill="FFFFFF"/>
-        </w:rPr>
         <w:t xml:space="preserve"> forest</w:t>
       </w:r>
-      <w:bookmarkEnd w:id="3"/>
+      <w:bookmarkEnd w:id="8"/>
       <w:r>
         <w:rPr>
           <w:rFonts w:ascii="Arial" w:hAnsi="Arial" w:cs="Arial"/>
@@ -3120,14 +3142,7 @@
           <w:rFonts w:ascii="Arial" w:hAnsi="Arial" w:cs="Arial"/>
           <w:shd w:val="clear" w:color="auto" w:fill="FFFFFF"/>
         </w:rPr>
-        <w:t xml:space="preserve">After the feature exaction, every new sequence feature will be trained using a single decision tree, and finally all the single tree will form a forest structure. Here because we can define different size of the sliding window, then we can generate </w:t>
-      </w:r>
-      <w:r>
-        <w:rPr>
-          <w:rFonts w:ascii="Arial" w:hAnsi="Arial" w:cs="Arial"/>
-          <w:shd w:val="clear" w:color="auto" w:fill="FFFFFF"/>
-        </w:rPr>
-        <w:t>different type</w:t>
+        <w:t>After the feature exaction, every new sequence feature will be trained using a single decision tree, and finally all the single tree will form a forest structure. Here because we can define different size of the sliding window, then we can generate different type</w:t>
       </w:r>
       <w:r>
         <w:rPr>
@@ -3178,8 +3193,9 @@
           <w:szCs w:val="21"/>
           <w:shd w:val="clear" w:color="auto" w:fill="FFFFFF"/>
         </w:rPr>
+        <w:lastRenderedPageBreak/>
         <w:drawing>
-          <wp:inline distT="0" distB="0" distL="0" distR="0" wp14:anchorId="0C5896AA" wp14:editId="17E82961">
+          <wp:inline distT="0" distB="0" distL="0" distR="0" wp14:anchorId="034F6CDB" wp14:editId="190FBE0A">
             <wp:extent cx="3038622" cy="1928356"/>
             <wp:effectExtent l="0" t="0" r="0" b="2540"/>
             <wp:docPr id="16" name="Picture 16" descr="A close up of text on a black background&#10;&#10;Description automatically generated"/>
@@ -3194,7 +3210,7 @@
                     <pic:cNvPicPr/>
                   </pic:nvPicPr>
                   <pic:blipFill>
-                    <a:blip r:embed="rId7" cstate="print">
+                    <a:blip r:embed="rId13" cstate="print">
                       <a:extLst>
                         <a:ext uri="{28A0092B-C50C-407E-A947-70E740481C1C}">
                           <a14:useLocalDpi xmlns:a14="http://schemas.microsoft.com/office/drawing/2010/main" val="0"/>
@@ -3257,7 +3273,7 @@
       <w:pPr>
         <w:pStyle w:val="Heading1"/>
       </w:pPr>
-      <w:bookmarkStart w:id="4" w:name="_Toc25620932"/>
+      <w:bookmarkStart w:id="9" w:name="_Toc25651459"/>
       <w:r>
         <w:t xml:space="preserve">3 </w:t>
       </w:r>
@@ -3267,7 +3283,7 @@
       <w:r>
         <w:t>xpected results</w:t>
       </w:r>
-      <w:bookmarkEnd w:id="4"/>
+      <w:bookmarkEnd w:id="9"/>
     </w:p>
     <w:p>
       <w:pPr>
@@ -3320,19 +3336,17 @@
       <w:pPr>
         <w:pStyle w:val="Heading1"/>
       </w:pPr>
-      <w:bookmarkStart w:id="5" w:name="_Toc25620933"/>
+      <w:bookmarkStart w:id="10" w:name="_Toc25651460"/>
       <w:r>
         <w:t xml:space="preserve">4 </w:t>
       </w:r>
       <w:r>
         <w:t>R</w:t>
       </w:r>
-      <w:bookmarkStart w:id="6" w:name="_GoBack"/>
-      <w:bookmarkEnd w:id="6"/>
       <w:r>
         <w:t>eference</w:t>
       </w:r>
-      <w:bookmarkEnd w:id="5"/>
+      <w:bookmarkEnd w:id="10"/>
     </w:p>
     <w:p>
       <w:pPr>
@@ -3343,68 +3357,50 @@
         </w:numPr>
         <w:rPr>
           <w:rFonts w:ascii="Arial" w:hAnsi="Arial" w:cs="Arial"/>
-          <w:sz w:val="21"/>
-          <w:szCs w:val="21"/>
-          <w:shd w:val="clear" w:color="auto" w:fill="FFFFFF"/>
-        </w:rPr>
-      </w:pPr>
-      <w:r>
-        <w:rPr>
-          <w:rFonts w:ascii="Arial" w:hAnsi="Arial" w:cs="Arial"/>
-          <w:shd w:val="clear" w:color="auto" w:fill="FFFFFF"/>
-        </w:rPr>
-        <w:lastRenderedPageBreak/>
+          <w:color w:val="222222"/>
+          <w:sz w:val="20"/>
+          <w:szCs w:val="20"/>
+          <w:shd w:val="clear" w:color="auto" w:fill="FFFFFF"/>
+        </w:rPr>
+      </w:pPr>
+      <w:r>
+        <w:rPr>
+          <w:rFonts w:ascii="Arial" w:hAnsi="Arial" w:cs="Arial"/>
+          <w:shd w:val="clear" w:color="auto" w:fill="FFFFFF"/>
+        </w:rPr>
         <w:t xml:space="preserve"> </w:t>
       </w:r>
-      <w:bookmarkStart w:id="7" w:name="_Ref25617828"/>
-      <w:r>
-        <w:rPr>
-          <w:rFonts w:ascii="Arial" w:hAnsi="Arial" w:cs="Arial"/>
-          <w:sz w:val="21"/>
-          <w:szCs w:val="21"/>
-          <w:shd w:val="clear" w:color="auto" w:fill="FFFFFF"/>
-        </w:rPr>
-        <w:fldChar w:fldCharType="begin"/>
-      </w:r>
-      <w:r>
-        <w:rPr>
-          <w:rFonts w:ascii="Arial" w:hAnsi="Arial" w:cs="Arial"/>
-          <w:sz w:val="21"/>
-          <w:szCs w:val="21"/>
-          <w:shd w:val="clear" w:color="auto" w:fill="FFFFFF"/>
-        </w:rPr>
-        <w:instrText xml:space="preserve"> HYPERLINK "https://www.ncbi.nlm.nih.gov/pubmed/?term=Alsaeedi%20N%5BAuthor%5D&amp;cauthor=true&amp;cauthor_uid=30841622" </w:instrText>
-      </w:r>
-      <w:r>
-        <w:rPr>
-          <w:rFonts w:ascii="Arial" w:hAnsi="Arial" w:cs="Arial"/>
-          <w:sz w:val="21"/>
-          <w:szCs w:val="21"/>
-          <w:shd w:val="clear" w:color="auto" w:fill="FFFFFF"/>
-        </w:rPr>
-        <w:fldChar w:fldCharType="separate"/>
-      </w:r>
+      <w:bookmarkStart w:id="11" w:name="_Ref25617828"/>
       <w:proofErr w:type="spellStart"/>
       <w:r>
         <w:rPr>
-          <w:sz w:val="21"/>
-          <w:szCs w:val="21"/>
+          <w:rFonts w:ascii="Arial" w:hAnsi="Arial" w:cs="Arial"/>
+          <w:color w:val="222222"/>
+          <w:sz w:val="20"/>
+          <w:szCs w:val="20"/>
+          <w:shd w:val="clear" w:color="auto" w:fill="FFFFFF"/>
         </w:rPr>
         <w:t>Nassr</w:t>
       </w:r>
       <w:proofErr w:type="spellEnd"/>
       <w:r>
         <w:rPr>
-          <w:sz w:val="21"/>
-          <w:szCs w:val="21"/>
+          <w:rFonts w:ascii="Arial" w:hAnsi="Arial" w:cs="Arial"/>
+          <w:color w:val="222222"/>
+          <w:sz w:val="20"/>
+          <w:szCs w:val="20"/>
+          <w:shd w:val="clear" w:color="auto" w:fill="FFFFFF"/>
         </w:rPr>
         <w:t xml:space="preserve"> </w:t>
       </w:r>
       <w:proofErr w:type="spellStart"/>
       <w:r>
         <w:rPr>
-          <w:sz w:val="21"/>
-          <w:szCs w:val="21"/>
+          <w:rFonts w:ascii="Arial" w:hAnsi="Arial" w:cs="Arial"/>
+          <w:color w:val="222222"/>
+          <w:sz w:val="20"/>
+          <w:szCs w:val="20"/>
+          <w:shd w:val="clear" w:color="auto" w:fill="FFFFFF"/>
         </w:rPr>
         <w:t>Alsaeedi</w:t>
       </w:r>
@@ -3412,89 +3408,43 @@
       <w:r>
         <w:rPr>
           <w:rFonts w:ascii="Arial" w:hAnsi="Arial" w:cs="Arial"/>
-          <w:sz w:val="21"/>
-          <w:szCs w:val="21"/>
-          <w:shd w:val="clear" w:color="auto" w:fill="FFFFFF"/>
-        </w:rPr>
-        <w:fldChar w:fldCharType="end"/>
-      </w:r>
-      <w:r>
-        <w:rPr>
-          <w:rFonts w:ascii="Arial" w:hAnsi="Arial" w:cs="Arial"/>
-          <w:sz w:val="21"/>
-          <w:szCs w:val="21"/>
-          <w:shd w:val="clear" w:color="auto" w:fill="FFFFFF"/>
-        </w:rPr>
-        <w:t>* and </w:t>
-      </w:r>
-      <w:hyperlink r:id="rId8" w:history="1">
+          <w:color w:val="222222"/>
+          <w:sz w:val="20"/>
+          <w:szCs w:val="20"/>
+          <w:shd w:val="clear" w:color="auto" w:fill="FFFFFF"/>
+        </w:rPr>
+        <w:t xml:space="preserve">* and Dieter </w:t>
+      </w:r>
+      <w:proofErr w:type="spellStart"/>
+      <w:r>
+        <w:rPr>
+          <w:rFonts w:ascii="Arial" w:hAnsi="Arial" w:cs="Arial"/>
+          <w:color w:val="222222"/>
+          <w:sz w:val="20"/>
+          <w:szCs w:val="20"/>
+          <w:shd w:val="clear" w:color="auto" w:fill="FFFFFF"/>
+        </w:rPr>
+        <w:t>Wloka</w:t>
+      </w:r>
+      <w:proofErr w:type="spellEnd"/>
+      <w:r>
+        <w:rPr>
+          <w:rFonts w:ascii="Arial" w:hAnsi="Arial" w:cs="Arial"/>
+          <w:color w:val="222222"/>
+          <w:sz w:val="20"/>
+          <w:szCs w:val="20"/>
+          <w:shd w:val="clear" w:color="auto" w:fill="FFFFFF"/>
+        </w:rPr>
+        <w:t xml:space="preserve"> “Real-Time Eyeblink Detector and Eye State Classifier for Virtual Reality (VR) Headsets (Head-Mounted Displays, HMDs)” </w:t>
+      </w:r>
+      <w:hyperlink r:id="rId14" w:history="1">
         <w:r>
           <w:rPr>
-            <w:sz w:val="21"/>
-            <w:szCs w:val="21"/>
-          </w:rPr>
-          <w:t xml:space="preserve">Dieter </w:t>
-        </w:r>
-        <w:proofErr w:type="spellStart"/>
-        <w:r>
-          <w:rPr>
-            <w:sz w:val="21"/>
-            <w:szCs w:val="21"/>
-          </w:rPr>
-          <w:t>Wloka</w:t>
-        </w:r>
-        <w:proofErr w:type="spellEnd"/>
-      </w:hyperlink>
-      <w:r>
-        <w:rPr>
-          <w:rFonts w:ascii="Arial" w:hAnsi="Arial" w:cs="Arial"/>
-          <w:sz w:val="21"/>
-          <w:szCs w:val="21"/>
-          <w:shd w:val="clear" w:color="auto" w:fill="FFFFFF"/>
-        </w:rPr>
-        <w:t xml:space="preserve"> </w:t>
-      </w:r>
-      <w:r>
-        <w:rPr>
-          <w:rFonts w:ascii="Arial" w:hAnsi="Arial" w:cs="Arial"/>
-          <w:sz w:val="21"/>
-          <w:szCs w:val="21"/>
-          <w:shd w:val="clear" w:color="auto" w:fill="FFFFFF"/>
-        </w:rPr>
-        <w:t>“</w:t>
-      </w:r>
-      <w:r>
-        <w:rPr>
-          <w:rFonts w:ascii="Arial" w:hAnsi="Arial" w:cs="Arial"/>
-          <w:sz w:val="21"/>
-          <w:szCs w:val="21"/>
-          <w:shd w:val="clear" w:color="auto" w:fill="FFFFFF"/>
-        </w:rPr>
-        <w:t>Real-Time Eyeblink Detector and Eye State Classifier for Virtual Reality (VR) Headsets (Head-Mounted Displays, HMDs)</w:t>
-      </w:r>
-      <w:r>
-        <w:rPr>
-          <w:rFonts w:ascii="Arial" w:hAnsi="Arial" w:cs="Arial"/>
-          <w:sz w:val="21"/>
-          <w:szCs w:val="21"/>
-          <w:shd w:val="clear" w:color="auto" w:fill="FFFFFF"/>
-        </w:rPr>
-        <w:t>”</w:t>
-      </w:r>
-      <w:r>
-        <w:rPr>
-          <w:rFonts w:ascii="Arial" w:hAnsi="Arial" w:cs="Arial"/>
-          <w:sz w:val="21"/>
-          <w:szCs w:val="21"/>
-          <w:shd w:val="clear" w:color="auto" w:fill="FFFFFF"/>
-        </w:rPr>
-        <w:t xml:space="preserve"> </w:t>
-      </w:r>
-      <w:hyperlink r:id="rId9" w:history="1">
-        <w:r>
-          <w:rPr>
-            <w:sz w:val="21"/>
-            <w:szCs w:val="21"/>
+            <w:rFonts w:ascii="Arial" w:hAnsi="Arial" w:cs="Arial"/>
+            <w:color w:val="222222"/>
+            <w:sz w:val="20"/>
+            <w:szCs w:val="20"/>
+            <w:shd w:val="clear" w:color="auto" w:fill="FFFFFF"/>
           </w:rPr>
           <w:t>Sensors (Basel)</w:t>
         </w:r>
@@ -3502,13 +3452,14 @@
       <w:r>
         <w:rPr>
           <w:rFonts w:ascii="Arial" w:hAnsi="Arial" w:cs="Arial"/>
-          <w:sz w:val="21"/>
-          <w:szCs w:val="21"/>
+          <w:color w:val="222222"/>
+          <w:sz w:val="20"/>
+          <w:szCs w:val="20"/>
           <w:shd w:val="clear" w:color="auto" w:fill="FFFFFF"/>
         </w:rPr>
         <w:t>. 2019 Mar; 19(5): 1121.</w:t>
       </w:r>
-      <w:bookmarkEnd w:id="7"/>
+      <w:bookmarkEnd w:id="11"/>
     </w:p>
     <w:p>
       <w:pPr>
@@ -3519,18 +3470,20 @@
         </w:numPr>
         <w:rPr>
           <w:rFonts w:ascii="Arial" w:hAnsi="Arial" w:cs="Arial"/>
-          <w:sz w:val="21"/>
-          <w:szCs w:val="21"/>
-          <w:shd w:val="clear" w:color="auto" w:fill="FFFFFF"/>
-        </w:rPr>
-      </w:pPr>
-      <w:bookmarkStart w:id="8" w:name="_Ref25617850"/>
+          <w:color w:val="222222"/>
+          <w:sz w:val="20"/>
+          <w:szCs w:val="20"/>
+          <w:shd w:val="clear" w:color="auto" w:fill="FFFFFF"/>
+        </w:rPr>
+      </w:pPr>
+      <w:bookmarkStart w:id="12" w:name="_Ref25617850"/>
       <w:proofErr w:type="spellStart"/>
       <w:r>
         <w:rPr>
           <w:rFonts w:ascii="Arial" w:hAnsi="Arial" w:cs="Arial"/>
-          <w:sz w:val="21"/>
-          <w:szCs w:val="21"/>
+          <w:color w:val="222222"/>
+          <w:sz w:val="20"/>
+          <w:szCs w:val="20"/>
           <w:shd w:val="clear" w:color="auto" w:fill="FFFFFF"/>
         </w:rPr>
         <w:t>Królak</w:t>
@@ -3539,8 +3492,9 @@
       <w:r>
         <w:rPr>
           <w:rFonts w:ascii="Arial" w:hAnsi="Arial" w:cs="Arial"/>
-          <w:sz w:val="21"/>
-          <w:szCs w:val="21"/>
+          <w:color w:val="222222"/>
+          <w:sz w:val="20"/>
+          <w:szCs w:val="20"/>
           <w:shd w:val="clear" w:color="auto" w:fill="FFFFFF"/>
         </w:rPr>
         <w:t xml:space="preserve">, A. &amp; </w:t>
@@ -3549,8 +3503,9 @@
       <w:r>
         <w:rPr>
           <w:rFonts w:ascii="Arial" w:hAnsi="Arial" w:cs="Arial"/>
-          <w:sz w:val="21"/>
-          <w:szCs w:val="21"/>
+          <w:color w:val="222222"/>
+          <w:sz w:val="20"/>
+          <w:szCs w:val="20"/>
           <w:shd w:val="clear" w:color="auto" w:fill="FFFFFF"/>
         </w:rPr>
         <w:t>Strumiłło</w:t>
@@ -3559,15 +3514,16 @@
       <w:r>
         <w:rPr>
           <w:rFonts w:ascii="Arial" w:hAnsi="Arial" w:cs="Arial"/>
-          <w:sz w:val="21"/>
-          <w:szCs w:val="21"/>
+          <w:color w:val="222222"/>
+          <w:sz w:val="20"/>
+          <w:szCs w:val="20"/>
           <w:shd w:val="clear" w:color="auto" w:fill="FFFFFF"/>
         </w:rPr>
         <w:t>, P. Univ Access Inf Soc (2012) 11: 409. https://doi.org/10.1007/s10209-011-0256-6</w:t>
       </w:r>
-      <w:bookmarkEnd w:id="8"/>
+      <w:bookmarkStart w:id="13" w:name="_Ref25617931"/>
+      <w:bookmarkEnd w:id="12"/>
     </w:p>
-    <w:bookmarkStart w:id="9" w:name="_Ref25617931"/>
     <w:p>
       <w:pPr>
         <w:pStyle w:val="ListParagraph"/>
@@ -3577,119 +3533,41 @@
         </w:numPr>
         <w:rPr>
           <w:rFonts w:ascii="Arial" w:hAnsi="Arial" w:cs="Arial"/>
-          <w:sz w:val="21"/>
-          <w:szCs w:val="21"/>
-          <w:shd w:val="clear" w:color="auto" w:fill="FFFFFF"/>
-        </w:rPr>
-      </w:pPr>
-      <w:r>
-        <w:rPr>
-          <w:rFonts w:ascii="Arial" w:hAnsi="Arial" w:cs="Arial"/>
-          <w:sz w:val="21"/>
-          <w:szCs w:val="21"/>
-          <w:shd w:val="clear" w:color="auto" w:fill="FFFFFF"/>
-        </w:rPr>
-        <w:fldChar w:fldCharType="begin"/>
-      </w:r>
-      <w:r>
-        <w:rPr>
-          <w:rFonts w:ascii="Arial" w:hAnsi="Arial" w:cs="Arial"/>
-          <w:sz w:val="21"/>
-          <w:szCs w:val="21"/>
-          <w:shd w:val="clear" w:color="auto" w:fill="FFFFFF"/>
-        </w:rPr>
-        <w:instrText xml:space="preserve"> HYPERLINK "http://www.frontiersin.org/people/u/529183" </w:instrText>
-      </w:r>
-      <w:r>
-        <w:rPr>
-          <w:rFonts w:ascii="Arial" w:hAnsi="Arial" w:cs="Arial"/>
-          <w:sz w:val="21"/>
-          <w:szCs w:val="21"/>
-          <w:shd w:val="clear" w:color="auto" w:fill="FFFFFF"/>
-        </w:rPr>
-        <w:fldChar w:fldCharType="separate"/>
-      </w:r>
-      <w:r>
-        <w:rPr>
-          <w:rFonts w:ascii="Arial" w:hAnsi="Arial" w:cs="Arial"/>
-          <w:sz w:val="21"/>
-          <w:szCs w:val="21"/>
-        </w:rPr>
-        <w:t>Md. Talal Bin Noman</w:t>
-      </w:r>
-      <w:r>
-        <w:rPr>
-          <w:rFonts w:ascii="Arial" w:hAnsi="Arial" w:cs="Arial"/>
-          <w:sz w:val="21"/>
-          <w:szCs w:val="21"/>
-          <w:shd w:val="clear" w:color="auto" w:fill="FFFFFF"/>
-        </w:rPr>
-        <w:fldChar w:fldCharType="end"/>
-      </w:r>
-      <w:r>
-        <w:rPr>
-          <w:rFonts w:ascii="Arial" w:hAnsi="Arial" w:cs="Arial"/>
-          <w:sz w:val="21"/>
-          <w:szCs w:val="21"/>
-          <w:shd w:val="clear" w:color="auto" w:fill="FFFFFF"/>
-        </w:rPr>
-        <w:t xml:space="preserve"> </w:t>
-      </w:r>
-      <w:r>
-        <w:rPr>
-          <w:rFonts w:ascii="Arial" w:hAnsi="Arial" w:cs="Arial"/>
-          <w:sz w:val="21"/>
-          <w:szCs w:val="21"/>
-          <w:shd w:val="clear" w:color="auto" w:fill="FFFFFF"/>
-        </w:rPr>
-        <w:t xml:space="preserve"> </w:t>
-      </w:r>
-      <w:hyperlink r:id="rId10" w:history="1">
-        <w:r>
-          <w:rPr>
-            <w:rFonts w:ascii="Arial" w:hAnsi="Arial" w:cs="Arial"/>
-            <w:sz w:val="21"/>
-            <w:szCs w:val="21"/>
-          </w:rPr>
-          <w:t xml:space="preserve">Md. </w:t>
-        </w:r>
-        <w:proofErr w:type="spellStart"/>
-        <w:r>
-          <w:rPr>
-            <w:rFonts w:ascii="Arial" w:hAnsi="Arial" w:cs="Arial"/>
-            <w:sz w:val="21"/>
-            <w:szCs w:val="21"/>
-          </w:rPr>
-          <w:t>Atiqur</w:t>
-        </w:r>
-        <w:proofErr w:type="spellEnd"/>
-        <w:r>
-          <w:rPr>
-            <w:rFonts w:ascii="Arial" w:hAnsi="Arial" w:cs="Arial"/>
-            <w:sz w:val="21"/>
-            <w:szCs w:val="21"/>
-          </w:rPr>
-          <w:t xml:space="preserve"> Rahman </w:t>
-        </w:r>
-        <w:proofErr w:type="spellStart"/>
-        <w:r>
-          <w:rPr>
-            <w:rFonts w:ascii="Arial" w:hAnsi="Arial" w:cs="Arial"/>
-            <w:sz w:val="21"/>
-            <w:szCs w:val="21"/>
-          </w:rPr>
-          <w:t>Ahad</w:t>
-        </w:r>
-        <w:proofErr w:type="spellEnd"/>
-      </w:hyperlink>
-      <w:r>
-        <w:rPr>
-          <w:rFonts w:ascii="Arial" w:hAnsi="Arial" w:cs="Arial"/>
-          <w:sz w:val="21"/>
-          <w:szCs w:val="21"/>
-          <w:shd w:val="clear" w:color="auto" w:fill="FFFFFF"/>
-        </w:rPr>
-        <w:t xml:space="preserve"> “Mobile-Based Eye-Blink Detection Performance Analysis on Android Platform” Front. ICT, 22 March 2018  </w:t>
+          <w:color w:val="222222"/>
+          <w:sz w:val="20"/>
+          <w:szCs w:val="20"/>
+          <w:shd w:val="clear" w:color="auto" w:fill="FFFFFF"/>
+        </w:rPr>
+      </w:pPr>
+      <w:r>
+        <w:rPr>
+          <w:rFonts w:ascii="Arial" w:hAnsi="Arial" w:cs="Arial"/>
+          <w:color w:val="222222"/>
+          <w:sz w:val="20"/>
+          <w:szCs w:val="20"/>
+          <w:shd w:val="clear" w:color="auto" w:fill="FFFFFF"/>
+        </w:rPr>
+        <w:t>Noman, Md, et al. "Mobile-based Eye-Blink Detection Performance Analysis on Android Platform." </w:t>
+      </w:r>
+      <w:r>
+        <w:rPr>
+          <w:rFonts w:ascii="Arial" w:hAnsi="Arial" w:cs="Arial"/>
+          <w:color w:val="222222"/>
+          <w:sz w:val="20"/>
+          <w:szCs w:val="20"/>
+          <w:shd w:val="clear" w:color="auto" w:fill="FFFFFF"/>
+        </w:rPr>
+        <w:t>Frontiers in ICT</w:t>
+      </w:r>
+      <w:r>
+        <w:rPr>
+          <w:rFonts w:ascii="Arial" w:hAnsi="Arial" w:cs="Arial"/>
+          <w:color w:val="222222"/>
+          <w:sz w:val="20"/>
+          <w:szCs w:val="20"/>
+          <w:shd w:val="clear" w:color="auto" w:fill="FFFFFF"/>
+        </w:rPr>
+        <w:t> 5 (2018): 4.</w:t>
       </w:r>
     </w:p>
     <w:p>
@@ -3699,19 +3577,14 @@
           <w:ilvl w:val="0"/>
           <w:numId w:val="12"/>
         </w:numPr>
-        <w:rPr>
-          <w:rFonts w:ascii="Arial" w:hAnsi="Arial" w:cs="Arial"/>
-          <w:sz w:val="21"/>
-          <w:szCs w:val="21"/>
-          <w:shd w:val="clear" w:color="auto" w:fill="FFFFFF"/>
-        </w:rPr>
       </w:pPr>
       <w:proofErr w:type="spellStart"/>
       <w:r>
         <w:rPr>
           <w:rFonts w:ascii="Arial" w:hAnsi="Arial" w:cs="Arial"/>
-          <w:sz w:val="21"/>
-          <w:szCs w:val="21"/>
+          <w:color w:val="222222"/>
+          <w:sz w:val="20"/>
+          <w:szCs w:val="20"/>
           <w:shd w:val="clear" w:color="auto" w:fill="FFFFFF"/>
         </w:rPr>
         <w:t>Rihana</w:t>
@@ -3720,18 +3593,20 @@
       <w:r>
         <w:rPr>
           <w:rFonts w:ascii="Arial" w:hAnsi="Arial" w:cs="Arial"/>
-          <w:sz w:val="21"/>
-          <w:szCs w:val="21"/>
-          <w:shd w:val="clear" w:color="auto" w:fill="FFFFFF"/>
-        </w:rPr>
-        <w:t xml:space="preserve"> S., Damien P., </w:t>
+          <w:color w:val="222222"/>
+          <w:sz w:val="20"/>
+          <w:szCs w:val="20"/>
+          <w:shd w:val="clear" w:color="auto" w:fill="FFFFFF"/>
+        </w:rPr>
+        <w:t xml:space="preserve">, S., P. Damien, and T. </w:t>
       </w:r>
       <w:proofErr w:type="spellStart"/>
       <w:r>
         <w:rPr>
           <w:rFonts w:ascii="Arial" w:hAnsi="Arial" w:cs="Arial"/>
-          <w:sz w:val="21"/>
-          <w:szCs w:val="21"/>
+          <w:color w:val="222222"/>
+          <w:sz w:val="20"/>
+          <w:szCs w:val="20"/>
           <w:shd w:val="clear" w:color="auto" w:fill="FFFFFF"/>
         </w:rPr>
         <w:t>Moujaess</w:t>
@@ -3740,53 +3615,35 @@
       <w:r>
         <w:rPr>
           <w:rFonts w:ascii="Arial" w:hAnsi="Arial" w:cs="Arial"/>
-          <w:sz w:val="21"/>
-          <w:szCs w:val="21"/>
-          <w:shd w:val="clear" w:color="auto" w:fill="FFFFFF"/>
-        </w:rPr>
-        <w:t xml:space="preserve"> T.  “EEG-Eye Blink Detection System for Brain Computer Interface.” In: Pons J., Torricelli D., </w:t>
-      </w:r>
-      <w:proofErr w:type="spellStart"/>
-      <w:r>
-        <w:rPr>
-          <w:rFonts w:ascii="Arial" w:hAnsi="Arial" w:cs="Arial"/>
-          <w:sz w:val="21"/>
-          <w:szCs w:val="21"/>
-          <w:shd w:val="clear" w:color="auto" w:fill="FFFFFF"/>
-        </w:rPr>
-        <w:t>Pajaro</w:t>
-      </w:r>
-      <w:proofErr w:type="spellEnd"/>
-      <w:r>
-        <w:rPr>
-          <w:rFonts w:ascii="Arial" w:hAnsi="Arial" w:cs="Arial"/>
-          <w:sz w:val="21"/>
-          <w:szCs w:val="21"/>
-          <w:shd w:val="clear" w:color="auto" w:fill="FFFFFF"/>
-        </w:rPr>
-        <w:t xml:space="preserve"> M. (eds) Converging Clinical and Engineering Research on Neurorehabilitation. Biosystems &amp; </w:t>
-      </w:r>
-      <w:proofErr w:type="spellStart"/>
-      <w:r>
-        <w:rPr>
-          <w:rFonts w:ascii="Arial" w:hAnsi="Arial" w:cs="Arial"/>
-          <w:sz w:val="21"/>
-          <w:szCs w:val="21"/>
-          <w:shd w:val="clear" w:color="auto" w:fill="FFFFFF"/>
-        </w:rPr>
-        <w:t>Biorobotics</w:t>
-      </w:r>
-      <w:proofErr w:type="spellEnd"/>
-      <w:r>
-        <w:rPr>
-          <w:rFonts w:ascii="Arial" w:hAnsi="Arial" w:cs="Arial"/>
-          <w:sz w:val="21"/>
-          <w:szCs w:val="21"/>
-          <w:shd w:val="clear" w:color="auto" w:fill="FFFFFF"/>
-        </w:rPr>
-        <w:t>, vol 1. Springer, Berlin, Heidelberg</w:t>
-      </w:r>
-      <w:bookmarkEnd w:id="9"/>
+          <w:color w:val="222222"/>
+          <w:sz w:val="20"/>
+          <w:szCs w:val="20"/>
+          <w:shd w:val="clear" w:color="auto" w:fill="FFFFFF"/>
+        </w:rPr>
+        <w:t>. "EEG-Eye blink detection system for brain computer interface." </w:t>
+      </w:r>
+      <w:r>
+        <w:rPr>
+          <w:rFonts w:ascii="Arial" w:hAnsi="Arial" w:cs="Arial"/>
+          <w:i/>
+          <w:iCs/>
+          <w:color w:val="222222"/>
+          <w:sz w:val="20"/>
+          <w:szCs w:val="20"/>
+          <w:shd w:val="clear" w:color="auto" w:fill="FFFFFF"/>
+        </w:rPr>
+        <w:t>Converging Clinical and Engineering Research on Neurorehabilitation</w:t>
+      </w:r>
+      <w:r>
+        <w:rPr>
+          <w:rFonts w:ascii="Arial" w:hAnsi="Arial" w:cs="Arial"/>
+          <w:color w:val="222222"/>
+          <w:sz w:val="20"/>
+          <w:szCs w:val="20"/>
+          <w:shd w:val="clear" w:color="auto" w:fill="FFFFFF"/>
+        </w:rPr>
+        <w:t>. Springer, Berlin, Heidelberg, 2013. 603-608.</w:t>
+      </w:r>
     </w:p>
     <w:p>
       <w:pPr>
@@ -3797,18 +3654,31 @@
         </w:numPr>
         <w:rPr>
           <w:rFonts w:ascii="Arial" w:hAnsi="Arial" w:cs="Arial"/>
-          <w:sz w:val="21"/>
-          <w:szCs w:val="21"/>
-          <w:shd w:val="clear" w:color="auto" w:fill="FFFFFF"/>
-        </w:rPr>
-      </w:pPr>
-      <w:bookmarkStart w:id="10" w:name="_Ref25618051"/>
+          <w:color w:val="222222"/>
+          <w:sz w:val="20"/>
+          <w:szCs w:val="20"/>
+          <w:shd w:val="clear" w:color="auto" w:fill="FFFFFF"/>
+        </w:rPr>
+      </w:pPr>
+      <w:bookmarkStart w:id="14" w:name="_Ref25618051"/>
+      <w:bookmarkEnd w:id="13"/>
+      <w:r>
+        <w:rPr>
+          <w:rFonts w:ascii="Arial" w:hAnsi="Arial" w:cs="Arial"/>
+          <w:color w:val="222222"/>
+          <w:sz w:val="20"/>
+          <w:szCs w:val="20"/>
+          <w:shd w:val="clear" w:color="auto" w:fill="FFFFFF"/>
+        </w:rPr>
+        <w:t xml:space="preserve">S. </w:t>
+      </w:r>
       <w:proofErr w:type="spellStart"/>
       <w:r>
         <w:rPr>
           <w:rFonts w:ascii="Arial" w:hAnsi="Arial" w:cs="Arial"/>
-          <w:sz w:val="21"/>
-          <w:szCs w:val="21"/>
+          <w:color w:val="222222"/>
+          <w:sz w:val="20"/>
+          <w:szCs w:val="20"/>
           <w:shd w:val="clear" w:color="auto" w:fill="FFFFFF"/>
         </w:rPr>
         <w:t>Vachiravel</w:t>
@@ -3817,81 +3687,15 @@
       <w:r>
         <w:rPr>
           <w:rFonts w:ascii="Arial" w:hAnsi="Arial" w:cs="Arial"/>
-          <w:sz w:val="21"/>
-          <w:szCs w:val="21"/>
-          <w:shd w:val="clear" w:color="auto" w:fill="FFFFFF"/>
-        </w:rPr>
-        <w:t xml:space="preserve">, </w:t>
-      </w:r>
-      <w:proofErr w:type="spellStart"/>
-      <w:r>
-        <w:rPr>
-          <w:rFonts w:ascii="Arial" w:hAnsi="Arial" w:cs="Arial"/>
-          <w:sz w:val="21"/>
-          <w:szCs w:val="21"/>
-          <w:shd w:val="clear" w:color="auto" w:fill="FFFFFF"/>
-        </w:rPr>
-        <w:t>Sabarinathan</w:t>
-      </w:r>
-      <w:proofErr w:type="spellEnd"/>
-      <w:r>
-        <w:rPr>
-          <w:rFonts w:ascii="Arial" w:hAnsi="Arial" w:cs="Arial"/>
-          <w:sz w:val="21"/>
-          <w:szCs w:val="21"/>
-          <w:shd w:val="clear" w:color="auto" w:fill="FFFFFF"/>
-        </w:rPr>
-        <w:t xml:space="preserve"> “Eye State Prediction using EEG Signal and C4.5 Decision tree algorithm” </w:t>
-      </w:r>
-      <w:hyperlink r:id="rId11" w:tgtFrame="_blank" w:history="1">
-        <w:r>
-          <w:rPr>
-            <w:rFonts w:ascii="Arial" w:hAnsi="Arial"/>
-            <w:shd w:val="clear" w:color="auto" w:fill="FFFFFF"/>
-          </w:rPr>
-          <w:t>International Journal of Applied Engineering Research</w:t>
-        </w:r>
-      </w:hyperlink>
-      <w:r>
-        <w:rPr>
-          <w:rFonts w:ascii="Arial" w:hAnsi="Arial" w:cs="Arial"/>
-          <w:sz w:val="21"/>
-          <w:szCs w:val="21"/>
-          <w:shd w:val="clear" w:color="auto" w:fill="FFFFFF"/>
-        </w:rPr>
-        <w:t> 10(68):167-171 · January 2015</w:t>
-      </w:r>
-      <w:r>
-        <w:rPr>
-          <w:shd w:val="clear" w:color="auto" w:fill="FFFFFF"/>
-        </w:rPr>
-        <w:t> </w:t>
-      </w:r>
-      <w:r>
-        <w:rPr>
-          <w:i/>
-          <w:iCs/>
-          <w:shd w:val="clear" w:color="auto" w:fill="FFFFFF"/>
-        </w:rPr>
-        <w:t>with</w:t>
-      </w:r>
-      <w:r>
-        <w:rPr>
-          <w:shd w:val="clear" w:color="auto" w:fill="FFFFFF"/>
-        </w:rPr>
-        <w:t> </w:t>
-      </w:r>
-      <w:r>
-        <w:rPr>
-          <w:rFonts w:ascii="Arial" w:hAnsi="Arial" w:cs="Arial"/>
-          <w:sz w:val="21"/>
-          <w:szCs w:val="21"/>
-          <w:shd w:val="clear" w:color="auto" w:fill="FFFFFF"/>
-        </w:rPr>
-        <w:t>650 Reads</w:t>
-      </w:r>
-      <w:bookmarkEnd w:id="10"/>
+          <w:color w:val="222222"/>
+          <w:sz w:val="20"/>
+          <w:szCs w:val="20"/>
+          <w:shd w:val="clear" w:color="auto" w:fill="FFFFFF"/>
+        </w:rPr>
+        <w:t>, Eye State Prediction using EEG Signal and C4.5 Decision tree algorithm, March 2016.</w:t>
+      </w:r>
     </w:p>
+    <w:bookmarkEnd w:id="14"/>
     <w:p>
       <w:pPr>
         <w:pStyle w:val="ListParagraph"/>
@@ -3899,19 +3703,13 @@
           <w:ilvl w:val="0"/>
           <w:numId w:val="12"/>
         </w:numPr>
-        <w:rPr>
-          <w:rFonts w:ascii="Arial" w:hAnsi="Arial" w:cs="Arial"/>
-          <w:sz w:val="21"/>
-          <w:szCs w:val="21"/>
-          <w:shd w:val="clear" w:color="auto" w:fill="FFFFFF"/>
-        </w:rPr>
-      </w:pPr>
-      <w:bookmarkStart w:id="11" w:name="_Ref25618065"/>
-      <w:r>
-        <w:rPr>
-          <w:rFonts w:ascii="Arial" w:hAnsi="Arial" w:cs="Arial"/>
-          <w:sz w:val="21"/>
-          <w:szCs w:val="21"/>
+      </w:pPr>
+      <w:r>
+        <w:rPr>
+          <w:rFonts w:ascii="Arial" w:hAnsi="Arial" w:cs="Arial"/>
+          <w:color w:val="222222"/>
+          <w:sz w:val="20"/>
+          <w:szCs w:val="20"/>
           <w:shd w:val="clear" w:color="auto" w:fill="FFFFFF"/>
         </w:rPr>
         <w:t>Al-</w:t>
@@ -3920,8 +3718,9 @@
       <w:r>
         <w:rPr>
           <w:rFonts w:ascii="Arial" w:hAnsi="Arial" w:cs="Arial"/>
-          <w:sz w:val="21"/>
-          <w:szCs w:val="21"/>
+          <w:color w:val="222222"/>
+          <w:sz w:val="20"/>
+          <w:szCs w:val="20"/>
           <w:shd w:val="clear" w:color="auto" w:fill="FFFFFF"/>
         </w:rPr>
         <w:t>Taei</w:t>
@@ -3930,34 +3729,49 @@
       <w:r>
         <w:rPr>
           <w:rFonts w:ascii="Arial" w:hAnsi="Arial" w:cs="Arial"/>
-          <w:sz w:val="21"/>
-          <w:szCs w:val="21"/>
-          <w:shd w:val="clear" w:color="auto" w:fill="FFFFFF"/>
-        </w:rPr>
-        <w:t xml:space="preserve">, Ali. 2017. “Ensemble Classifier for Eye State Classification Using EEG Signals.” arXiv:1709.08590 [Cs], September. </w:t>
-      </w:r>
-      <w:hyperlink r:id="rId12" w:history="1">
-        <w:r>
-          <w:rPr>
-            <w:rStyle w:val="Hyperlink"/>
-            <w:rFonts w:ascii="Arial" w:hAnsi="Arial" w:cs="Arial"/>
-            <w:sz w:val="21"/>
-            <w:szCs w:val="21"/>
-            <w:shd w:val="clear" w:color="auto" w:fill="FFFFFF"/>
-          </w:rPr>
-          <w:t>http://arxiv.org/abs/1709.08590</w:t>
-        </w:r>
-      </w:hyperlink>
-      <w:r>
-        <w:rPr>
-          <w:rFonts w:ascii="Arial" w:hAnsi="Arial" w:cs="Arial"/>
-          <w:sz w:val="21"/>
-          <w:szCs w:val="21"/>
-          <w:shd w:val="clear" w:color="auto" w:fill="FFFFFF"/>
-        </w:rPr>
-        <w:t>.</w:t>
-      </w:r>
-      <w:bookmarkEnd w:id="11"/>
+          <w:color w:val="222222"/>
+          <w:sz w:val="20"/>
+          <w:szCs w:val="20"/>
+          <w:shd w:val="clear" w:color="auto" w:fill="FFFFFF"/>
+        </w:rPr>
+        <w:t>, Ali. "Ensemble Classifier for Eye State Classification using EEG Signals." </w:t>
+      </w:r>
+      <w:proofErr w:type="spellStart"/>
+      <w:r>
+        <w:rPr>
+          <w:rFonts w:ascii="Arial" w:hAnsi="Arial" w:cs="Arial"/>
+          <w:i/>
+          <w:iCs/>
+          <w:color w:val="222222"/>
+          <w:sz w:val="20"/>
+          <w:szCs w:val="20"/>
+          <w:shd w:val="clear" w:color="auto" w:fill="FFFFFF"/>
+        </w:rPr>
+        <w:t>arXiv</w:t>
+      </w:r>
+      <w:proofErr w:type="spellEnd"/>
+      <w:r>
+        <w:rPr>
+          <w:rFonts w:ascii="Arial" w:hAnsi="Arial" w:cs="Arial"/>
+          <w:i/>
+          <w:iCs/>
+          <w:color w:val="222222"/>
+          <w:sz w:val="20"/>
+          <w:szCs w:val="20"/>
+          <w:shd w:val="clear" w:color="auto" w:fill="FFFFFF"/>
+        </w:rPr>
+        <w:t xml:space="preserve"> preprint arXiv:1709.08590</w:t>
+      </w:r>
+      <w:r>
+        <w:rPr>
+          <w:rFonts w:ascii="Arial" w:hAnsi="Arial" w:cs="Arial"/>
+          <w:color w:val="222222"/>
+          <w:sz w:val="20"/>
+          <w:szCs w:val="20"/>
+          <w:shd w:val="clear" w:color="auto" w:fill="FFFFFF"/>
+        </w:rPr>
+        <w:t> (2017).</w:t>
+      </w:r>
     </w:p>
     <w:p>
       <w:pPr>
@@ -3966,200 +3780,49 @@
           <w:ilvl w:val="0"/>
           <w:numId w:val="12"/>
         </w:numPr>
-        <w:rPr>
-          <w:rFonts w:ascii="Arial" w:hAnsi="Arial" w:cs="Arial"/>
-          <w:sz w:val="21"/>
-          <w:szCs w:val="21"/>
-          <w:shd w:val="clear" w:color="auto" w:fill="FFFFFF"/>
-        </w:rPr>
-      </w:pPr>
-      <w:bookmarkStart w:id="12" w:name="_Ref25618214"/>
-      <w:r>
-        <w:rPr>
-          <w:rFonts w:ascii="Arial" w:hAnsi="Arial" w:cs="Arial"/>
-          <w:sz w:val="21"/>
-          <w:szCs w:val="21"/>
-          <w:shd w:val="clear" w:color="auto" w:fill="FFFFFF"/>
-        </w:rPr>
-        <w:t xml:space="preserve">1NEHA JAIN,2SANDEEP BHARGAVA, 3SAVITA SHIVANI, 4DINESH </w:t>
-      </w:r>
-      <w:proofErr w:type="gramStart"/>
-      <w:r>
-        <w:rPr>
-          <w:rFonts w:ascii="Arial" w:hAnsi="Arial" w:cs="Arial"/>
-          <w:sz w:val="21"/>
-          <w:szCs w:val="21"/>
-          <w:shd w:val="clear" w:color="auto" w:fill="FFFFFF"/>
-        </w:rPr>
-        <w:t>GOYAL</w:t>
-      </w:r>
-      <w:r>
-        <w:rPr>
-          <w:rFonts w:ascii="Arial" w:hAnsi="Arial" w:cs="Arial"/>
-          <w:sz w:val="21"/>
-          <w:szCs w:val="21"/>
-          <w:shd w:val="clear" w:color="auto" w:fill="FFFFFF"/>
-        </w:rPr>
-        <w:t>“</w:t>
-      </w:r>
-      <w:proofErr w:type="gramEnd"/>
-      <w:r>
-        <w:rPr>
-          <w:rFonts w:ascii="Arial" w:hAnsi="Arial" w:cs="Arial"/>
-          <w:sz w:val="21"/>
-          <w:szCs w:val="21"/>
-          <w:shd w:val="clear" w:color="auto" w:fill="FFFFFF"/>
-        </w:rPr>
-        <w:t xml:space="preserve">EYE STATE PREDICTION USING EEG BY SUPERVISED </w:t>
-      </w:r>
-      <w:proofErr w:type="spellStart"/>
-      <w:r>
-        <w:rPr>
-          <w:rFonts w:ascii="Arial" w:hAnsi="Arial" w:cs="Arial"/>
-          <w:sz w:val="21"/>
-          <w:szCs w:val="21"/>
-          <w:shd w:val="clear" w:color="auto" w:fill="FFFFFF"/>
-        </w:rPr>
-        <w:t>LEARNING”International</w:t>
-      </w:r>
-      <w:proofErr w:type="spellEnd"/>
-      <w:r>
-        <w:rPr>
-          <w:rFonts w:ascii="Arial" w:hAnsi="Arial" w:cs="Arial"/>
-          <w:sz w:val="21"/>
-          <w:szCs w:val="21"/>
-          <w:shd w:val="clear" w:color="auto" w:fill="FFFFFF"/>
-        </w:rPr>
-        <w:t xml:space="preserve"> Journal of Science, Engineering and Technology 10.2348/ijset06150715</w:t>
-      </w:r>
-      <w:bookmarkEnd w:id="12"/>
+      </w:pPr>
+      <w:r>
+        <w:rPr>
+          <w:rFonts w:ascii="Arial" w:hAnsi="Arial" w:cs="Arial"/>
+          <w:color w:val="222222"/>
+          <w:sz w:val="20"/>
+          <w:szCs w:val="20"/>
+          <w:shd w:val="clear" w:color="auto" w:fill="FFFFFF"/>
+        </w:rPr>
+        <w:t>Jain, Neha, et al. "Eye state prediction using EEG by supervised learning." </w:t>
+      </w:r>
+      <w:r>
+        <w:rPr>
+          <w:rFonts w:ascii="Arial" w:hAnsi="Arial" w:cs="Arial"/>
+          <w:i/>
+          <w:iCs/>
+          <w:color w:val="222222"/>
+          <w:sz w:val="20"/>
+          <w:szCs w:val="20"/>
+          <w:shd w:val="clear" w:color="auto" w:fill="FFFFFF"/>
+        </w:rPr>
+        <w:t>International Journal of Science, Engineering and Technology</w:t>
+      </w:r>
+      <w:r>
+        <w:rPr>
+          <w:rFonts w:ascii="Arial" w:hAnsi="Arial" w:cs="Arial"/>
+          <w:color w:val="222222"/>
+          <w:sz w:val="20"/>
+          <w:szCs w:val="20"/>
+          <w:shd w:val="clear" w:color="auto" w:fill="FFFFFF"/>
+        </w:rPr>
+        <w:t> 10 (2015).</w:t>
+      </w:r>
     </w:p>
     <w:p>
       <w:pPr>
         <w:rPr>
-          <w:rFonts w:ascii="Arial" w:hAnsi="Arial" w:cs="Arial"/>
-          <w:sz w:val="21"/>
-          <w:szCs w:val="21"/>
-          <w:shd w:val="clear" w:color="auto" w:fill="FFFFFF"/>
-        </w:rPr>
-      </w:pPr>
+          <w:rFonts w:ascii="SimSun" w:eastAsia="SimSun" w:hAnsi="SimSun" w:cs="SimSun"/>
+        </w:rPr>
+      </w:pPr>
+      <w:bookmarkStart w:id="15" w:name="_GoBack"/>
+      <w:bookmarkEnd w:id="15"/>
     </w:p>
-    <w:p>
-      <w:pPr>
-        <w:rPr>
-          <w:rFonts w:ascii="SimSun" w:eastAsia="SimSun" w:hAnsi="SimSun" w:cs="SimSun"/>
-        </w:rPr>
-      </w:pPr>
-    </w:p>
-    <w:p>
-      <w:pPr>
-        <w:pStyle w:val="Heading1"/>
-        <w:shd w:val="clear" w:color="auto" w:fill="FFFFFF"/>
-        <w:spacing w:before="450" w:beforeAutospacing="0" w:after="450" w:afterAutospacing="0" w:line="276" w:lineRule="atLeast"/>
-        <w:rPr>
-          <w:rFonts w:ascii="Georgia" w:hAnsi="Georgia"/>
-          <w:color w:val="020202"/>
-          <w:sz w:val="60"/>
-          <w:szCs w:val="60"/>
-        </w:rPr>
-      </w:pPr>
-    </w:p>
-    <w:p/>
-    <w:p>
-      <w:pPr>
-        <w:pStyle w:val="Heading1"/>
-        <w:shd w:val="clear" w:color="auto" w:fill="FCFCFC"/>
-        <w:spacing w:before="0" w:beforeAutospacing="0" w:after="120" w:afterAutospacing="0"/>
-        <w:rPr>
-          <w:rFonts w:ascii="Source Sans Pro" w:hAnsi="Source Sans Pro"/>
-          <w:color w:val="333333"/>
-          <w:sz w:val="21"/>
-          <w:szCs w:val="21"/>
-        </w:rPr>
-      </w:pPr>
-    </w:p>
-    <w:p>
-      <w:pPr>
-        <w:pStyle w:val="Heading1"/>
-        <w:shd w:val="clear" w:color="auto" w:fill="FFFFFF"/>
-        <w:spacing w:before="240" w:beforeAutospacing="0" w:after="120" w:afterAutospacing="0" w:line="324" w:lineRule="atLeast"/>
-        <w:rPr>
-          <w:rFonts w:ascii="Arial" w:hAnsi="Arial" w:cs="Arial"/>
-          <w:b w:val="0"/>
-          <w:bCs w:val="0"/>
-          <w:color w:val="000000"/>
-          <w:sz w:val="37"/>
-          <w:szCs w:val="37"/>
-        </w:rPr>
-      </w:pPr>
-    </w:p>
-    <w:p>
-      <w:pPr>
-        <w:rPr>
-          <w:rStyle w:val="authorsname"/>
-        </w:rPr>
-      </w:pPr>
-    </w:p>
-    <w:p>
-      <w:pPr>
-        <w:pStyle w:val="u-mb-2"/>
-        <w:shd w:val="clear" w:color="auto" w:fill="FCFCFC"/>
-        <w:spacing w:before="0" w:beforeAutospacing="0"/>
-        <w:textAlignment w:val="center"/>
-        <w:rPr>
-          <w:rFonts w:ascii="Source Sans Pro" w:hAnsi="Source Sans Pro"/>
-          <w:color w:val="333333"/>
-          <w:sz w:val="21"/>
-          <w:szCs w:val="21"/>
-        </w:rPr>
-      </w:pPr>
-      <w:r>
-        <w:rPr>
-          <w:rStyle w:val="authorsname"/>
-          <w:rFonts w:ascii="Source Sans Pro" w:hAnsi="Source Sans Pro"/>
-          <w:color w:val="333333"/>
-          <w:sz w:val="21"/>
-          <w:szCs w:val="21"/>
-        </w:rPr>
-        <w:t xml:space="preserve"> </w:t>
-      </w:r>
-    </w:p>
-    <w:p/>
-    <w:p>
-      <w:pPr>
-        <w:rPr>
-          <w:rFonts w:ascii="SimSun" w:eastAsia="SimSun" w:hAnsi="SimSun" w:cs="SimSun"/>
-          <w:sz w:val="21"/>
-          <w:szCs w:val="21"/>
-          <w:shd w:val="clear" w:color="auto" w:fill="FFFFFF"/>
-        </w:rPr>
-      </w:pPr>
-    </w:p>
-    <w:p>
-      <w:pPr>
-        <w:rPr>
-          <w:rFonts w:ascii="Arial" w:hAnsi="Arial" w:cs="Arial"/>
-          <w:sz w:val="21"/>
-          <w:szCs w:val="21"/>
-          <w:shd w:val="clear" w:color="auto" w:fill="FFFFFF"/>
-        </w:rPr>
-      </w:pPr>
-    </w:p>
-    <w:p>
-      <w:pPr>
-        <w:rPr>
-          <w:rFonts w:ascii="SimSun" w:eastAsia="SimSun" w:hAnsi="SimSun" w:cs="SimSun"/>
-        </w:rPr>
-      </w:pPr>
-    </w:p>
-    <w:p/>
-    <w:p/>
-    <w:p>
-      <w:r>
-        <w:t>Objectives</w:t>
-      </w:r>
-    </w:p>
-    <w:p/>
     <w:p>
       <w:pPr>
         <w:pStyle w:val="ListParagraph"/>
@@ -4169,129 +3832,362 @@
         </w:numPr>
       </w:pPr>
       <w:r>
-        <w:t xml:space="preserve">algorithm </w:t>
-      </w:r>
-      <w:r>
         <w:t xml:space="preserve"> </w:t>
-      </w:r>
-      <w:proofErr w:type="spellStart"/>
-      <w:r>
-        <w:t>svm</w:t>
-      </w:r>
-      <w:proofErr w:type="spellEnd"/>
-      <w:r>
-        <w:t xml:space="preserve"> + tree + </w:t>
-      </w:r>
-      <w:proofErr w:type="spellStart"/>
-      <w:r>
-        <w:t>adaboost</w:t>
-      </w:r>
-      <w:proofErr w:type="spellEnd"/>
-      <w:r>
-        <w:t xml:space="preserve">  + </w:t>
-      </w:r>
-      <w:proofErr w:type="spellStart"/>
-      <w:r>
-        <w:rPr>
-          <w:color w:val="FF0000"/>
-        </w:rPr>
-        <w:t>tensorflow</w:t>
-      </w:r>
-      <w:proofErr w:type="spellEnd"/>
-      <w:r>
-        <w:rPr>
-          <w:color w:val="FF0000"/>
-        </w:rPr>
-        <w:t xml:space="preserve"> </w:t>
-      </w:r>
-      <w:r>
-        <w:t xml:space="preserve">+ </w:t>
-      </w:r>
-      <w:proofErr w:type="spellStart"/>
-      <w:r>
-        <w:t>ensamble</w:t>
-      </w:r>
-      <w:r>
-        <w:rPr>
-          <w:rFonts w:hint="eastAsia"/>
-        </w:rPr>
-        <w:t>（log</w:t>
-      </w:r>
-      <w:proofErr w:type="spellEnd"/>
-      <w:r>
-        <w:t xml:space="preserve"> odds </w:t>
-      </w:r>
-      <w:proofErr w:type="spellStart"/>
-      <w:r>
-        <w:t>ratio</w:t>
-      </w:r>
-      <w:r>
-        <w:rPr>
-          <w:rFonts w:hint="eastAsia"/>
-        </w:rPr>
-        <w:t>）m</w:t>
-      </w:r>
-      <w:r>
-        <w:t>ethods</w:t>
-      </w:r>
-      <w:proofErr w:type="spellEnd"/>
-      <w:r>
-        <w:t xml:space="preserve"> feature combine</w:t>
-      </w:r>
-    </w:p>
-    <w:p>
-      <w:pPr>
-        <w:pStyle w:val="ListParagraph"/>
-        <w:numPr>
-          <w:ilvl w:val="0"/>
-          <w:numId w:val="1"/>
-        </w:numPr>
-      </w:pPr>
-      <w:r>
-        <w:t>experiment</w:t>
-      </w:r>
-    </w:p>
-    <w:p>
-      <w:pPr>
-        <w:pStyle w:val="ListParagraph"/>
-        <w:numPr>
-          <w:ilvl w:val="0"/>
-          <w:numId w:val="1"/>
-        </w:numPr>
-      </w:pPr>
-      <w:r>
-        <w:t xml:space="preserve">plan </w:t>
-      </w:r>
-      <w:r>
-        <w:rPr>
-          <w:rFonts w:hint="eastAsia"/>
-        </w:rPr>
-        <w:t>with</w:t>
-      </w:r>
-      <w:r>
-        <w:t xml:space="preserve"> list</w:t>
-      </w:r>
-    </w:p>
-    <w:p>
-      <w:pPr>
-        <w:pStyle w:val="ListParagraph"/>
-        <w:numPr>
-          <w:ilvl w:val="0"/>
-          <w:numId w:val="1"/>
-        </w:numPr>
-      </w:pPr>
-      <w:r>
-        <w:t xml:space="preserve">conclusion </w:t>
       </w:r>
     </w:p>
     <w:sectPr>
+      <w:footerReference w:type="default" r:id="rId15"/>
       <w:pgSz w:w="12240" w:h="15840"/>
       <w:pgMar w:top="1440" w:right="1440" w:bottom="1440" w:left="1440" w:header="720" w:footer="720" w:gutter="0"/>
+      <w:pgNumType w:start="1"/>
       <w:cols w:space="720"/>
       <w:docGrid w:linePitch="360"/>
     </w:sectPr>
   </w:body>
 </w:document>
+</file>
+
+<file path=word/endnotes.xml><?xml version="1.0" encoding="utf-8"?>
+<w:endnotes xmlns:wpc="http://schemas.microsoft.com/office/word/2010/wordprocessingCanvas" xmlns:cx="http://schemas.microsoft.com/office/drawing/2014/chartex" xmlns:cx1="http://schemas.microsoft.com/office/drawing/2015/9/8/chartex" xmlns:cx2="http://schemas.microsoft.com/office/drawing/2015/10/21/chartex" xmlns:cx3="http://schemas.microsoft.com/office/drawing/2016/5/9/chartex" xmlns:cx4="http://schemas.microsoft.com/office/drawing/2016/5/10/chartex" xmlns:cx5="http://schemas.microsoft.com/office/drawing/2016/5/11/chartex" xmlns:cx6="http://schemas.microsoft.com/office/drawing/2016/5/12/chartex" xmlns:cx7="http://schemas.microsoft.com/office/drawing/2016/5/13/chartex" xmlns:cx8="http://schemas.microsoft.com/office/drawing/2016/5/14/chartex" xmlns:mc="http://schemas.openxmlformats.org/markup-compatibility/2006" xmlns:aink="http://schemas.microsoft.com/office/drawing/2016/ink" xmlns:am3d="http://schemas.microsoft.com/office/drawing/2017/model3d" xmlns:o="urn:schemas-microsoft-com:office:office" xmlns:r="http://schemas.openxmlformats.org/officeDocument/2006/relationships" xmlns:m="http://schemas.openxmlformats.org/officeDocument/2006/math" xmlns:v="urn:schemas-microsoft-com:vml" xmlns:wp14="http://schemas.microsoft.com/office/word/2010/wordprocessingDrawing" xmlns:wp="http://schemas.openxmlformats.org/drawingml/2006/wordprocessingDrawing" xmlns:w10="urn:schemas-microsoft-com:office:word" xmlns:w="http://schemas.openxmlformats.org/wordprocessingml/2006/main" xmlns:w14="http://schemas.microsoft.com/office/word/2010/wordml" xmlns:w15="http://schemas.microsoft.com/office/word/2012/wordml" xmlns:w16cid="http://schemas.microsoft.com/office/word/2016/wordml/cid" xmlns:w16se="http://schemas.microsoft.com/office/word/2015/wordml/symex" xmlns:wpg="http://schemas.microsoft.com/office/word/2010/wordprocessingGroup" xmlns:wpi="http://schemas.microsoft.com/office/word/2010/wordprocessingInk" xmlns:wne="http://schemas.microsoft.com/office/word/2006/wordml" xmlns:wps="http://schemas.microsoft.com/office/word/2010/wordprocessingShape" mc:Ignorable="w14 w15 w16se w16cid wp14">
+  <w:endnote w:type="separator" w:id="-1">
+    <w:p>
+      <w:r>
+        <w:separator/>
+      </w:r>
+    </w:p>
+  </w:endnote>
+  <w:endnote w:type="continuationSeparator" w:id="0">
+    <w:p>
+      <w:r>
+        <w:continuationSeparator/>
+      </w:r>
+    </w:p>
+  </w:endnote>
+</w:endnotes>
+</file>
+
+<file path=word/footer1.xml><?xml version="1.0" encoding="utf-8"?>
+<w:ftr xmlns:wpc="http://schemas.microsoft.com/office/word/2010/wordprocessingCanvas" xmlns:cx="http://schemas.microsoft.com/office/drawing/2014/chartex" xmlns:cx1="http://schemas.microsoft.com/office/drawing/2015/9/8/chartex" xmlns:cx2="http://schemas.microsoft.com/office/drawing/2015/10/21/chartex" xmlns:cx3="http://schemas.microsoft.com/office/drawing/2016/5/9/chartex" xmlns:cx4="http://schemas.microsoft.com/office/drawing/2016/5/10/chartex" xmlns:cx5="http://schemas.microsoft.com/office/drawing/2016/5/11/chartex" xmlns:cx6="http://schemas.microsoft.com/office/drawing/2016/5/12/chartex" xmlns:cx7="http://schemas.microsoft.com/office/drawing/2016/5/13/chartex" xmlns:cx8="http://schemas.microsoft.com/office/drawing/2016/5/14/chartex" xmlns:mc="http://schemas.openxmlformats.org/markup-compatibility/2006" xmlns:aink="http://schemas.microsoft.com/office/drawing/2016/ink" xmlns:am3d="http://schemas.microsoft.com/office/drawing/2017/model3d" xmlns:o="urn:schemas-microsoft-com:office:office" xmlns:r="http://schemas.openxmlformats.org/officeDocument/2006/relationships" xmlns:m="http://schemas.openxmlformats.org/officeDocument/2006/math" xmlns:v="urn:schemas-microsoft-com:vml" xmlns:wp14="http://schemas.microsoft.com/office/word/2010/wordprocessingDrawing" xmlns:wp="http://schemas.openxmlformats.org/drawingml/2006/wordprocessingDrawing" xmlns:w10="urn:schemas-microsoft-com:office:word" xmlns:w="http://schemas.openxmlformats.org/wordprocessingml/2006/main" xmlns:w14="http://schemas.microsoft.com/office/word/2010/wordml" xmlns:w15="http://schemas.microsoft.com/office/word/2012/wordml" xmlns:w16cid="http://schemas.microsoft.com/office/word/2016/wordml/cid" xmlns:w16se="http://schemas.microsoft.com/office/word/2015/wordml/symex" xmlns:wpg="http://schemas.microsoft.com/office/word/2010/wordprocessingGroup" xmlns:wpi="http://schemas.microsoft.com/office/word/2010/wordprocessingInk" xmlns:wne="http://schemas.microsoft.com/office/word/2006/wordml" xmlns:wps="http://schemas.microsoft.com/office/word/2010/wordprocessingShape" mc:Ignorable="w14 w15 w16se w16cid wp14">
+  <w:sdt>
+    <w:sdtPr>
+      <w:rPr>
+        <w:rStyle w:val="PageNumber"/>
+      </w:rPr>
+      <w:id w:val="-737485492"/>
+      <w:docPartObj>
+        <w:docPartGallery w:val="Page Numbers (Bottom of Page)"/>
+        <w:docPartUnique/>
+      </w:docPartObj>
+    </w:sdtPr>
+    <w:sdtContent>
+      <w:p>
+        <w:pPr>
+          <w:pStyle w:val="Footer"/>
+          <w:framePr w:wrap="none" w:vAnchor="text" w:hAnchor="margin" w:xAlign="right" w:y="1"/>
+          <w:rPr>
+            <w:rStyle w:val="PageNumber"/>
+          </w:rPr>
+        </w:pPr>
+        <w:r>
+          <w:rPr>
+            <w:rStyle w:val="PageNumber"/>
+          </w:rPr>
+          <w:fldChar w:fldCharType="begin"/>
+        </w:r>
+        <w:r>
+          <w:rPr>
+            <w:rStyle w:val="PageNumber"/>
+          </w:rPr>
+          <w:instrText xml:space="preserve"> PAGE </w:instrText>
+        </w:r>
+        <w:r>
+          <w:rPr>
+            <w:rStyle w:val="PageNumber"/>
+          </w:rPr>
+          <w:fldChar w:fldCharType="end"/>
+        </w:r>
+      </w:p>
+    </w:sdtContent>
+  </w:sdt>
+  <w:sdt>
+    <w:sdtPr>
+      <w:rPr>
+        <w:rStyle w:val="PageNumber"/>
+      </w:rPr>
+      <w:id w:val="400722765"/>
+      <w:docPartObj>
+        <w:docPartGallery w:val="Page Numbers (Bottom of Page)"/>
+        <w:docPartUnique/>
+      </w:docPartObj>
+    </w:sdtPr>
+    <w:sdtEndPr>
+      <w:rPr>
+        <w:rStyle w:val="PageNumber"/>
+      </w:rPr>
+    </w:sdtEndPr>
+    <w:sdtContent>
+      <w:p>
+        <w:pPr>
+          <w:pStyle w:val="Footer"/>
+          <w:framePr w:wrap="none" w:vAnchor="text" w:hAnchor="margin" w:xAlign="right" w:y="1"/>
+          <w:ind w:right="360"/>
+          <w:rPr>
+            <w:rStyle w:val="PageNumber"/>
+          </w:rPr>
+        </w:pPr>
+        <w:r>
+          <w:rPr>
+            <w:rStyle w:val="PageNumber"/>
+          </w:rPr>
+          <w:fldChar w:fldCharType="begin"/>
+        </w:r>
+        <w:r>
+          <w:rPr>
+            <w:rStyle w:val="PageNumber"/>
+          </w:rPr>
+          <w:instrText xml:space="preserve"> </w:instrText>
+        </w:r>
+        <w:r>
+          <w:rPr>
+            <w:rStyle w:val="PageNumber"/>
+          </w:rPr>
+          <w:instrText>PAGE</w:instrText>
+        </w:r>
+        <w:r>
+          <w:rPr>
+            <w:rStyle w:val="PageNumber"/>
+          </w:rPr>
+          <w:instrText xml:space="preserve"> </w:instrText>
+        </w:r>
+        <w:r>
+          <w:rPr>
+            <w:rStyle w:val="PageNumber"/>
+          </w:rPr>
+          <w:fldChar w:fldCharType="end"/>
+        </w:r>
+      </w:p>
+    </w:sdtContent>
+  </w:sdt>
+  <w:sdt>
+    <w:sdtPr>
+      <w:rPr>
+        <w:rStyle w:val="PageNumber"/>
+      </w:rPr>
+      <w:id w:val="317306687"/>
+      <w:docPartObj>
+        <w:docPartGallery w:val="Page Numbers (Bottom of Page)"/>
+        <w:docPartUnique/>
+      </w:docPartObj>
+    </w:sdtPr>
+    <w:sdtEndPr>
+      <w:rPr>
+        <w:rStyle w:val="PageNumber"/>
+      </w:rPr>
+    </w:sdtEndPr>
+    <w:sdtContent>
+      <w:p>
+        <w:pPr>
+          <w:pStyle w:val="Footer"/>
+          <w:framePr w:wrap="none" w:vAnchor="text" w:hAnchor="margin" w:xAlign="right" w:y="1"/>
+          <w:ind w:right="360"/>
+          <w:rPr>
+            <w:rStyle w:val="PageNumber"/>
+          </w:rPr>
+        </w:pPr>
+        <w:r>
+          <w:rPr>
+            <w:rStyle w:val="PageNumber"/>
+          </w:rPr>
+          <w:fldChar w:fldCharType="begin"/>
+        </w:r>
+        <w:r>
+          <w:rPr>
+            <w:rStyle w:val="PageNumber"/>
+          </w:rPr>
+          <w:instrText xml:space="preserve"> </w:instrText>
+        </w:r>
+        <w:r>
+          <w:rPr>
+            <w:rStyle w:val="PageNumber"/>
+          </w:rPr>
+          <w:instrText>PAGE</w:instrText>
+        </w:r>
+        <w:r>
+          <w:rPr>
+            <w:rStyle w:val="PageNumber"/>
+          </w:rPr>
+          <w:instrText xml:space="preserve"> </w:instrText>
+        </w:r>
+        <w:r>
+          <w:rPr>
+            <w:rStyle w:val="PageNumber"/>
+          </w:rPr>
+          <w:fldChar w:fldCharType="end"/>
+        </w:r>
+      </w:p>
+    </w:sdtContent>
+  </w:sdt>
+  <w:sdt>
+    <w:sdtPr>
+      <w:rPr>
+        <w:rStyle w:val="PageNumber"/>
+      </w:rPr>
+      <w:id w:val="-1462023186"/>
+      <w:docPartObj>
+        <w:docPartGallery w:val="Page Numbers (Bottom of Page)"/>
+        <w:docPartUnique/>
+      </w:docPartObj>
+    </w:sdtPr>
+    <w:sdtEndPr>
+      <w:rPr>
+        <w:rStyle w:val="PageNumber"/>
+      </w:rPr>
+    </w:sdtEndPr>
+    <w:sdtContent>
+      <w:p>
+        <w:pPr>
+          <w:pStyle w:val="Footer"/>
+          <w:framePr w:wrap="none" w:vAnchor="text" w:hAnchor="margin" w:xAlign="right" w:y="1"/>
+          <w:ind w:right="360"/>
+          <w:rPr>
+            <w:rStyle w:val="PageNumber"/>
+          </w:rPr>
+        </w:pPr>
+        <w:r>
+          <w:rPr>
+            <w:rStyle w:val="PageNumber"/>
+          </w:rPr>
+          <w:fldChar w:fldCharType="begin"/>
+        </w:r>
+        <w:r>
+          <w:rPr>
+            <w:rStyle w:val="PageNumber"/>
+          </w:rPr>
+          <w:instrText xml:space="preserve"> </w:instrText>
+        </w:r>
+        <w:r>
+          <w:rPr>
+            <w:rStyle w:val="PageNumber"/>
+          </w:rPr>
+          <w:instrText>PAGE</w:instrText>
+        </w:r>
+        <w:r>
+          <w:rPr>
+            <w:rStyle w:val="PageNumber"/>
+          </w:rPr>
+          <w:instrText xml:space="preserve"> </w:instrText>
+        </w:r>
+        <w:r>
+          <w:rPr>
+            <w:rStyle w:val="PageNumber"/>
+          </w:rPr>
+          <w:fldChar w:fldCharType="end"/>
+        </w:r>
+      </w:p>
+    </w:sdtContent>
+  </w:sdt>
+  <w:p>
+    <w:pPr>
+      <w:pStyle w:val="Footer"/>
+      <w:ind w:right="360"/>
+    </w:pPr>
+  </w:p>
+</w:ftr>
+</file>
+
+<file path=word/footer2.xml><?xml version="1.0" encoding="utf-8"?>
+<w:ftr xmlns:wpc="http://schemas.microsoft.com/office/word/2010/wordprocessingCanvas" xmlns:cx="http://schemas.microsoft.com/office/drawing/2014/chartex" xmlns:cx1="http://schemas.microsoft.com/office/drawing/2015/9/8/chartex" xmlns:cx2="http://schemas.microsoft.com/office/drawing/2015/10/21/chartex" xmlns:cx3="http://schemas.microsoft.com/office/drawing/2016/5/9/chartex" xmlns:cx4="http://schemas.microsoft.com/office/drawing/2016/5/10/chartex" xmlns:cx5="http://schemas.microsoft.com/office/drawing/2016/5/11/chartex" xmlns:cx6="http://schemas.microsoft.com/office/drawing/2016/5/12/chartex" xmlns:cx7="http://schemas.microsoft.com/office/drawing/2016/5/13/chartex" xmlns:cx8="http://schemas.microsoft.com/office/drawing/2016/5/14/chartex" xmlns:mc="http://schemas.openxmlformats.org/markup-compatibility/2006" xmlns:aink="http://schemas.microsoft.com/office/drawing/2016/ink" xmlns:am3d="http://schemas.microsoft.com/office/drawing/2017/model3d" xmlns:o="urn:schemas-microsoft-com:office:office" xmlns:r="http://schemas.openxmlformats.org/officeDocument/2006/relationships" xmlns:m="http://schemas.openxmlformats.org/officeDocument/2006/math" xmlns:v="urn:schemas-microsoft-com:vml" xmlns:wp14="http://schemas.microsoft.com/office/word/2010/wordprocessingDrawing" xmlns:wp="http://schemas.openxmlformats.org/drawingml/2006/wordprocessingDrawing" xmlns:w10="urn:schemas-microsoft-com:office:word" xmlns:w="http://schemas.openxmlformats.org/wordprocessingml/2006/main" xmlns:w14="http://schemas.microsoft.com/office/word/2010/wordml" xmlns:w15="http://schemas.microsoft.com/office/word/2012/wordml" xmlns:w16cid="http://schemas.microsoft.com/office/word/2016/wordml/cid" xmlns:w16se="http://schemas.microsoft.com/office/word/2015/wordml/symex" xmlns:wpg="http://schemas.microsoft.com/office/word/2010/wordprocessingGroup" xmlns:wpi="http://schemas.microsoft.com/office/word/2010/wordprocessingInk" xmlns:wne="http://schemas.microsoft.com/office/word/2006/wordml" xmlns:wps="http://schemas.microsoft.com/office/word/2010/wordprocessingShape" mc:Ignorable="w14 w15 w16se w16cid wp14">
+  <w:p>
+    <w:pPr>
+      <w:pStyle w:val="Footer"/>
+      <w:ind w:right="360"/>
+    </w:pPr>
+  </w:p>
+</w:ftr>
+</file>
+
+<file path=word/footer3.xml><?xml version="1.0" encoding="utf-8"?>
+<w:ftr xmlns:wpc="http://schemas.microsoft.com/office/word/2010/wordprocessingCanvas" xmlns:cx="http://schemas.microsoft.com/office/drawing/2014/chartex" xmlns:cx1="http://schemas.microsoft.com/office/drawing/2015/9/8/chartex" xmlns:cx2="http://schemas.microsoft.com/office/drawing/2015/10/21/chartex" xmlns:cx3="http://schemas.microsoft.com/office/drawing/2016/5/9/chartex" xmlns:cx4="http://schemas.microsoft.com/office/drawing/2016/5/10/chartex" xmlns:cx5="http://schemas.microsoft.com/office/drawing/2016/5/11/chartex" xmlns:cx6="http://schemas.microsoft.com/office/drawing/2016/5/12/chartex" xmlns:cx7="http://schemas.microsoft.com/office/drawing/2016/5/13/chartex" xmlns:cx8="http://schemas.microsoft.com/office/drawing/2016/5/14/chartex" xmlns:mc="http://schemas.openxmlformats.org/markup-compatibility/2006" xmlns:aink="http://schemas.microsoft.com/office/drawing/2016/ink" xmlns:am3d="http://schemas.microsoft.com/office/drawing/2017/model3d" xmlns:o="urn:schemas-microsoft-com:office:office" xmlns:r="http://schemas.openxmlformats.org/officeDocument/2006/relationships" xmlns:m="http://schemas.openxmlformats.org/officeDocument/2006/math" xmlns:v="urn:schemas-microsoft-com:vml" xmlns:wp14="http://schemas.microsoft.com/office/word/2010/wordprocessingDrawing" xmlns:wp="http://schemas.openxmlformats.org/drawingml/2006/wordprocessingDrawing" xmlns:w10="urn:schemas-microsoft-com:office:word" xmlns:w="http://schemas.openxmlformats.org/wordprocessingml/2006/main" xmlns:w14="http://schemas.microsoft.com/office/word/2010/wordml" xmlns:w15="http://schemas.microsoft.com/office/word/2012/wordml" xmlns:w16cid="http://schemas.microsoft.com/office/word/2016/wordml/cid" xmlns:w16se="http://schemas.microsoft.com/office/word/2015/wordml/symex" xmlns:wpg="http://schemas.microsoft.com/office/word/2010/wordprocessingGroup" xmlns:wpi="http://schemas.microsoft.com/office/word/2010/wordprocessingInk" xmlns:wne="http://schemas.microsoft.com/office/word/2006/wordml" xmlns:wps="http://schemas.microsoft.com/office/word/2010/wordprocessingShape" mc:Ignorable="w14 w15 w16se w16cid wp14">
+  <w:sdt>
+    <w:sdtPr>
+      <w:rPr>
+        <w:rStyle w:val="PageNumber"/>
+      </w:rPr>
+      <w:id w:val="-215737762"/>
+      <w:docPartObj>
+        <w:docPartGallery w:val="Page Numbers (Bottom of Page)"/>
+        <w:docPartUnique/>
+      </w:docPartObj>
+    </w:sdtPr>
+    <w:sdtContent>
+      <w:p>
+        <w:pPr>
+          <w:pStyle w:val="Footer"/>
+          <w:framePr w:wrap="none" w:vAnchor="text" w:hAnchor="margin" w:xAlign="right" w:y="1"/>
+          <w:rPr>
+            <w:rStyle w:val="PageNumber"/>
+          </w:rPr>
+        </w:pPr>
+        <w:r>
+          <w:rPr>
+            <w:rStyle w:val="PageNumber"/>
+          </w:rPr>
+          <w:fldChar w:fldCharType="begin"/>
+        </w:r>
+        <w:r>
+          <w:rPr>
+            <w:rStyle w:val="PageNumber"/>
+          </w:rPr>
+          <w:instrText xml:space="preserve"> PAGE </w:instrText>
+        </w:r>
+        <w:r>
+          <w:rPr>
+            <w:rStyle w:val="PageNumber"/>
+          </w:rPr>
+          <w:fldChar w:fldCharType="separate"/>
+        </w:r>
+        <w:r>
+          <w:rPr>
+            <w:rStyle w:val="PageNumber"/>
+            <w:noProof/>
+          </w:rPr>
+          <w:t>1</w:t>
+        </w:r>
+        <w:r>
+          <w:rPr>
+            <w:rStyle w:val="PageNumber"/>
+          </w:rPr>
+          <w:fldChar w:fldCharType="end"/>
+        </w:r>
+      </w:p>
+    </w:sdtContent>
+  </w:sdt>
+  <w:p>
+    <w:pPr>
+      <w:pStyle w:val="Footer"/>
+      <w:ind w:right="360"/>
+    </w:pPr>
+  </w:p>
+</w:ftr>
+</file>
+
+<file path=word/footnotes.xml><?xml version="1.0" encoding="utf-8"?>
+<w:footnotes xmlns:wpc="http://schemas.microsoft.com/office/word/2010/wordprocessingCanvas" xmlns:cx="http://schemas.microsoft.com/office/drawing/2014/chartex" xmlns:cx1="http://schemas.microsoft.com/office/drawing/2015/9/8/chartex" xmlns:cx2="http://schemas.microsoft.com/office/drawing/2015/10/21/chartex" xmlns:cx3="http://schemas.microsoft.com/office/drawing/2016/5/9/chartex" xmlns:cx4="http://schemas.microsoft.com/office/drawing/2016/5/10/chartex" xmlns:cx5="http://schemas.microsoft.com/office/drawing/2016/5/11/chartex" xmlns:cx6="http://schemas.microsoft.com/office/drawing/2016/5/12/chartex" xmlns:cx7="http://schemas.microsoft.com/office/drawing/2016/5/13/chartex" xmlns:cx8="http://schemas.microsoft.com/office/drawing/2016/5/14/chartex" xmlns:mc="http://schemas.openxmlformats.org/markup-compatibility/2006" xmlns:aink="http://schemas.microsoft.com/office/drawing/2016/ink" xmlns:am3d="http://schemas.microsoft.com/office/drawing/2017/model3d" xmlns:o="urn:schemas-microsoft-com:office:office" xmlns:r="http://schemas.openxmlformats.org/officeDocument/2006/relationships" xmlns:m="http://schemas.openxmlformats.org/officeDocument/2006/math" xmlns:v="urn:schemas-microsoft-com:vml" xmlns:wp14="http://schemas.microsoft.com/office/word/2010/wordprocessingDrawing" xmlns:wp="http://schemas.openxmlformats.org/drawingml/2006/wordprocessingDrawing" xmlns:w10="urn:schemas-microsoft-com:office:word" xmlns:w="http://schemas.openxmlformats.org/wordprocessingml/2006/main" xmlns:w14="http://schemas.microsoft.com/office/word/2010/wordml" xmlns:w15="http://schemas.microsoft.com/office/word/2012/wordml" xmlns:w16cid="http://schemas.microsoft.com/office/word/2016/wordml/cid" xmlns:w16se="http://schemas.microsoft.com/office/word/2015/wordml/symex" xmlns:wpg="http://schemas.microsoft.com/office/word/2010/wordprocessingGroup" xmlns:wpi="http://schemas.microsoft.com/office/word/2010/wordprocessingInk" xmlns:wne="http://schemas.microsoft.com/office/word/2006/wordml" xmlns:wps="http://schemas.microsoft.com/office/word/2010/wordprocessingShape" mc:Ignorable="w14 w15 w16se w16cid wp14">
+  <w:footnote w:type="separator" w:id="-1">
+    <w:p>
+      <w:r>
+        <w:separator/>
+      </w:r>
+    </w:p>
+  </w:footnote>
+  <w:footnote w:type="continuationSeparator" w:id="0">
+    <w:p>
+      <w:r>
+        <w:continuationSeparator/>
+      </w:r>
+    </w:p>
+  </w:footnote>
+</w:footnotes>
 </file>
 
 <file path=word/numbering.xml><?xml version="1.0" encoding="utf-8"?>
@@ -6364,6 +6260,133 @@
       <w:szCs w:val="18"/>
     </w:rPr>
   </w:style>
+  <w:style w:type="paragraph" w:styleId="Subtitle">
+    <w:name w:val="Subtitle"/>
+    <w:basedOn w:val="Normal"/>
+    <w:next w:val="Normal"/>
+    <w:link w:val="SubtitleChar"/>
+    <w:uiPriority w:val="11"/>
+    <w:qFormat/>
+    <w:rsid w:val="002C453F"/>
+    <w:pPr>
+      <w:spacing w:before="240" w:after="60" w:line="312" w:lineRule="auto"/>
+      <w:jc w:val="center"/>
+      <w:outlineLvl w:val="1"/>
+    </w:pPr>
+    <w:rPr>
+      <w:rFonts w:asciiTheme="minorHAnsi" w:eastAsiaTheme="minorEastAsia" w:hAnsiTheme="minorHAnsi" w:cstheme="minorBidi"/>
+      <w:b/>
+      <w:bCs/>
+      <w:kern w:val="28"/>
+      <w:sz w:val="32"/>
+      <w:szCs w:val="32"/>
+    </w:rPr>
+  </w:style>
+  <w:style w:type="character" w:customStyle="1" w:styleId="SubtitleChar">
+    <w:name w:val="Subtitle Char"/>
+    <w:basedOn w:val="DefaultParagraphFont"/>
+    <w:link w:val="Subtitle"/>
+    <w:uiPriority w:val="11"/>
+    <w:rsid w:val="002C453F"/>
+    <w:rPr>
+      <w:b/>
+      <w:bCs/>
+      <w:kern w:val="28"/>
+      <w:sz w:val="32"/>
+      <w:szCs w:val="32"/>
+    </w:rPr>
+  </w:style>
+  <w:style w:type="paragraph" w:styleId="Title">
+    <w:name w:val="Title"/>
+    <w:basedOn w:val="Normal"/>
+    <w:next w:val="Normal"/>
+    <w:link w:val="TitleChar"/>
+    <w:uiPriority w:val="10"/>
+    <w:qFormat/>
+    <w:rsid w:val="002C453F"/>
+    <w:pPr>
+      <w:spacing w:before="240" w:after="60"/>
+      <w:jc w:val="center"/>
+      <w:outlineLvl w:val="0"/>
+    </w:pPr>
+    <w:rPr>
+      <w:rFonts w:asciiTheme="majorHAnsi" w:eastAsiaTheme="majorEastAsia" w:hAnsiTheme="majorHAnsi" w:cstheme="majorBidi"/>
+      <w:b/>
+      <w:bCs/>
+      <w:sz w:val="32"/>
+      <w:szCs w:val="32"/>
+    </w:rPr>
+  </w:style>
+  <w:style w:type="character" w:customStyle="1" w:styleId="TitleChar">
+    <w:name w:val="Title Char"/>
+    <w:basedOn w:val="DefaultParagraphFont"/>
+    <w:link w:val="Title"/>
+    <w:uiPriority w:val="10"/>
+    <w:rsid w:val="002C453F"/>
+    <w:rPr>
+      <w:rFonts w:asciiTheme="majorHAnsi" w:eastAsiaTheme="majorEastAsia" w:hAnsiTheme="majorHAnsi" w:cstheme="majorBidi"/>
+      <w:b/>
+      <w:bCs/>
+      <w:sz w:val="32"/>
+      <w:szCs w:val="32"/>
+    </w:rPr>
+  </w:style>
+  <w:style w:type="paragraph" w:styleId="Footer">
+    <w:name w:val="footer"/>
+    <w:basedOn w:val="Normal"/>
+    <w:link w:val="FooterChar"/>
+    <w:uiPriority w:val="99"/>
+    <w:unhideWhenUsed/>
+    <w:rsid w:val="002C453F"/>
+    <w:pPr>
+      <w:tabs>
+        <w:tab w:val="center" w:pos="4680"/>
+        <w:tab w:val="right" w:pos="9360"/>
+      </w:tabs>
+    </w:pPr>
+  </w:style>
+  <w:style w:type="character" w:customStyle="1" w:styleId="FooterChar">
+    <w:name w:val="Footer Char"/>
+    <w:basedOn w:val="DefaultParagraphFont"/>
+    <w:link w:val="Footer"/>
+    <w:uiPriority w:val="99"/>
+    <w:rsid w:val="002C453F"/>
+    <w:rPr>
+      <w:rFonts w:ascii="Times New Roman" w:eastAsia="Times New Roman" w:hAnsi="Times New Roman" w:cs="Times New Roman"/>
+    </w:rPr>
+  </w:style>
+  <w:style w:type="character" w:styleId="PageNumber">
+    <w:name w:val="page number"/>
+    <w:basedOn w:val="DefaultParagraphFont"/>
+    <w:uiPriority w:val="99"/>
+    <w:semiHidden/>
+    <w:unhideWhenUsed/>
+    <w:rsid w:val="002C453F"/>
+  </w:style>
+  <w:style w:type="paragraph" w:styleId="Header">
+    <w:name w:val="header"/>
+    <w:basedOn w:val="Normal"/>
+    <w:link w:val="HeaderChar"/>
+    <w:uiPriority w:val="99"/>
+    <w:unhideWhenUsed/>
+    <w:rsid w:val="002C453F"/>
+    <w:pPr>
+      <w:tabs>
+        <w:tab w:val="center" w:pos="4680"/>
+        <w:tab w:val="right" w:pos="9360"/>
+      </w:tabs>
+    </w:pPr>
+  </w:style>
+  <w:style w:type="character" w:customStyle="1" w:styleId="HeaderChar">
+    <w:name w:val="Header Char"/>
+    <w:basedOn w:val="DefaultParagraphFont"/>
+    <w:link w:val="Header"/>
+    <w:uiPriority w:val="99"/>
+    <w:rsid w:val="002C453F"/>
+    <w:rPr>
+      <w:rFonts w:ascii="Times New Roman" w:eastAsia="Times New Roman" w:hAnsi="Times New Roman" w:cs="Times New Roman"/>
+    </w:rPr>
+  </w:style>
 </w:styles>
 </file>
 
@@ -6667,7 +6690,7 @@
 </file>
 
 <file path=customXml/itemProps1.xml><?xml version="1.0" encoding="utf-8"?>
-<ds:datastoreItem xmlns:ds="http://schemas.openxmlformats.org/officeDocument/2006/customXml" ds:itemID="{5FB43DEC-08D7-7743-900E-51DFDDED2EA4}">
+<ds:datastoreItem xmlns:ds="http://schemas.openxmlformats.org/officeDocument/2006/customXml" ds:itemID="{9E49D774-3A4F-FF40-9CD4-CAD58D534083}">
   <ds:schemaRefs>
     <ds:schemaRef ds:uri="http://schemas.openxmlformats.org/officeDocument/2006/bibliography"/>
   </ds:schemaRefs>

</xml_diff>

<commit_message>
modify some error about segmentation and format
</commit_message>
<xml_diff>
--- a/abstract.docx
+++ b/abstract.docx
@@ -418,7 +418,7 @@
             </w:rPr>
             <w:fldChar w:fldCharType="separate"/>
           </w:r>
-          <w:hyperlink w:anchor="_Toc25651450" w:history="1">
+          <w:hyperlink w:anchor="_Toc25656780" w:history="1">
             <w:r>
               <w:rPr>
                 <w:rStyle w:val="Hyperlink"/>
@@ -445,7 +445,80 @@
                 <w:noProof/>
                 <w:webHidden/>
               </w:rPr>
-              <w:instrText xml:space="preserve"> PAGEREF _Toc25651450 \h </w:instrText>
+              <w:instrText xml:space="preserve"> PAGEREF _Toc25656780 \h </w:instrText>
+            </w:r>
+            <w:r>
+              <w:rPr>
+                <w:noProof/>
+                <w:webHidden/>
+              </w:rPr>
+            </w:r>
+            <w:r>
+              <w:rPr>
+                <w:noProof/>
+                <w:webHidden/>
+              </w:rPr>
+              <w:fldChar w:fldCharType="separate"/>
+            </w:r>
+            <w:r>
+              <w:rPr>
+                <w:noProof/>
+                <w:webHidden/>
+              </w:rPr>
+              <w:t>1</w:t>
+            </w:r>
+            <w:r>
+              <w:rPr>
+                <w:noProof/>
+                <w:webHidden/>
+              </w:rPr>
+              <w:fldChar w:fldCharType="end"/>
+            </w:r>
+          </w:hyperlink>
+        </w:p>
+        <w:p>
+          <w:pPr>
+            <w:pStyle w:val="TOC1"/>
+            <w:tabs>
+              <w:tab w:val="right" w:leader="dot" w:pos="9350"/>
+            </w:tabs>
+            <w:rPr>
+              <w:rFonts w:eastAsiaTheme="minorEastAsia" w:cstheme="minorBidi"/>
+              <w:b w:val="0"/>
+              <w:bCs w:val="0"/>
+              <w:i w:val="0"/>
+              <w:iCs w:val="0"/>
+              <w:noProof/>
+            </w:rPr>
+          </w:pPr>
+          <w:hyperlink w:anchor="_Toc25656781" w:history="1">
+            <w:r>
+              <w:rPr>
+                <w:rStyle w:val="Hyperlink"/>
+                <w:noProof/>
+              </w:rPr>
+              <w:t>2 Background</w:t>
+            </w:r>
+            <w:r>
+              <w:rPr>
+                <w:noProof/>
+                <w:webHidden/>
+              </w:rPr>
+              <w:tab/>
+            </w:r>
+            <w:r>
+              <w:rPr>
+                <w:noProof/>
+                <w:webHidden/>
+              </w:rPr>
+              <w:fldChar w:fldCharType="begin"/>
+            </w:r>
+            <w:r>
+              <w:rPr>
+                <w:noProof/>
+                <w:webHidden/>
+              </w:rPr>
+              <w:instrText xml:space="preserve"> PAGEREF _Toc25656781 \h </w:instrText>
             </w:r>
             <w:r>
               <w:rPr>
@@ -491,15 +564,14 @@
               <w:szCs w:val="24"/>
             </w:rPr>
           </w:pPr>
-          <w:hyperlink w:anchor="_Toc25651451" w:history="1">
+          <w:hyperlink w:anchor="_Toc25656782" w:history="1">
             <w:r>
               <w:rPr>
                 <w:rStyle w:val="Hyperlink"/>
-                <w:rFonts w:ascii="Arial" w:hAnsi="Arial" w:cs="Arial"/>
                 <w:noProof/>
                 <w:shd w:val="clear" w:color="auto" w:fill="FFFFFF"/>
               </w:rPr>
-              <w:t>1.1 Background introduction</w:t>
+              <w:t>2.1 Source of data</w:t>
             </w:r>
             <w:r>
               <w:rPr>
@@ -520,7 +592,7 @@
                 <w:noProof/>
                 <w:webHidden/>
               </w:rPr>
-              <w:instrText xml:space="preserve"> PAGEREF _Toc25651451 \h </w:instrText>
+              <w:instrText xml:space="preserve"> PAGEREF _Toc25656782 \h </w:instrText>
             </w:r>
             <w:r>
               <w:rPr>
@@ -566,14 +638,13 @@
               <w:szCs w:val="24"/>
             </w:rPr>
           </w:pPr>
-          <w:hyperlink w:anchor="_Toc25651452" w:history="1">
+          <w:hyperlink w:anchor="_Toc25656783" w:history="1">
             <w:r>
               <w:rPr>
                 <w:rStyle w:val="Hyperlink"/>
                 <w:noProof/>
-                <w:shd w:val="clear" w:color="auto" w:fill="FFFFFF"/>
-              </w:rPr>
-              <w:t>1.2 Source of data</w:t>
+              </w:rPr>
+              <w:t>2.2 Data description</w:t>
             </w:r>
             <w:r>
               <w:rPr>
@@ -594,7 +665,7 @@
                 <w:noProof/>
                 <w:webHidden/>
               </w:rPr>
-              <w:instrText xml:space="preserve"> PAGEREF _Toc25651452 \h </w:instrText>
+              <w:instrText xml:space="preserve"> PAGEREF _Toc25656783 \h </w:instrText>
             </w:r>
             <w:r>
               <w:rPr>
@@ -640,13 +711,13 @@
               <w:szCs w:val="24"/>
             </w:rPr>
           </w:pPr>
-          <w:hyperlink w:anchor="_Toc25651453" w:history="1">
+          <w:hyperlink w:anchor="_Toc25656784" w:history="1">
             <w:r>
               <w:rPr>
                 <w:rStyle w:val="Hyperlink"/>
                 <w:noProof/>
               </w:rPr>
-              <w:t>1.3 Data description</w:t>
+              <w:t>2.3  Question addressed by machine learning</w:t>
             </w:r>
             <w:r>
               <w:rPr>
@@ -667,7 +738,7 @@
                 <w:noProof/>
                 <w:webHidden/>
               </w:rPr>
-              <w:instrText xml:space="preserve"> PAGEREF _Toc25651453 \h </w:instrText>
+              <w:instrText xml:space="preserve"> PAGEREF _Toc25656784 \h </w:instrText>
             </w:r>
             <w:r>
               <w:rPr>
@@ -713,13 +784,13 @@
               <w:szCs w:val="24"/>
             </w:rPr>
           </w:pPr>
-          <w:hyperlink w:anchor="_Toc25651454" w:history="1">
+          <w:hyperlink w:anchor="_Toc25656785" w:history="1">
             <w:r>
               <w:rPr>
                 <w:rStyle w:val="Hyperlink"/>
                 <w:noProof/>
               </w:rPr>
-              <w:t>1.4  Question addressed by machine learning</w:t>
+              <w:t>2.4 Programming language</w:t>
             </w:r>
             <w:r>
               <w:rPr>
@@ -740,7 +811,7 @@
                 <w:noProof/>
                 <w:webHidden/>
               </w:rPr>
-              <w:instrText xml:space="preserve"> PAGEREF _Toc25651454 \h </w:instrText>
+              <w:instrText xml:space="preserve"> PAGEREF _Toc25656785 \h </w:instrText>
             </w:r>
             <w:r>
               <w:rPr>
@@ -760,7 +831,80 @@
                 <w:noProof/>
                 <w:webHidden/>
               </w:rPr>
-              <w:t>1</w:t>
+              <w:t>2</w:t>
+            </w:r>
+            <w:r>
+              <w:rPr>
+                <w:noProof/>
+                <w:webHidden/>
+              </w:rPr>
+              <w:fldChar w:fldCharType="end"/>
+            </w:r>
+          </w:hyperlink>
+        </w:p>
+        <w:p>
+          <w:pPr>
+            <w:pStyle w:val="TOC1"/>
+            <w:tabs>
+              <w:tab w:val="right" w:leader="dot" w:pos="9350"/>
+            </w:tabs>
+            <w:rPr>
+              <w:rFonts w:eastAsiaTheme="minorEastAsia" w:cstheme="minorBidi"/>
+              <w:b w:val="0"/>
+              <w:bCs w:val="0"/>
+              <w:i w:val="0"/>
+              <w:iCs w:val="0"/>
+              <w:noProof/>
+            </w:rPr>
+          </w:pPr>
+          <w:hyperlink w:anchor="_Toc25656786" w:history="1">
+            <w:r>
+              <w:rPr>
+                <w:rStyle w:val="Hyperlink"/>
+                <w:noProof/>
+              </w:rPr>
+              <w:t>3 Research design and method</w:t>
+            </w:r>
+            <w:r>
+              <w:rPr>
+                <w:noProof/>
+                <w:webHidden/>
+              </w:rPr>
+              <w:tab/>
+            </w:r>
+            <w:r>
+              <w:rPr>
+                <w:noProof/>
+                <w:webHidden/>
+              </w:rPr>
+              <w:fldChar w:fldCharType="begin"/>
+            </w:r>
+            <w:r>
+              <w:rPr>
+                <w:noProof/>
+                <w:webHidden/>
+              </w:rPr>
+              <w:instrText xml:space="preserve"> PAGEREF _Toc25656786 \h </w:instrText>
+            </w:r>
+            <w:r>
+              <w:rPr>
+                <w:noProof/>
+                <w:webHidden/>
+              </w:rPr>
+            </w:r>
+            <w:r>
+              <w:rPr>
+                <w:noProof/>
+                <w:webHidden/>
+              </w:rPr>
+              <w:fldChar w:fldCharType="separate"/>
+            </w:r>
+            <w:r>
+              <w:rPr>
+                <w:noProof/>
+                <w:webHidden/>
+              </w:rPr>
+              <w:t>2</w:t>
             </w:r>
             <w:r>
               <w:rPr>
@@ -786,13 +930,15 @@
               <w:szCs w:val="24"/>
             </w:rPr>
           </w:pPr>
-          <w:hyperlink w:anchor="_Toc25651455" w:history="1">
+          <w:hyperlink w:anchor="_Toc25656787" w:history="1">
             <w:r>
               <w:rPr>
                 <w:rStyle w:val="Hyperlink"/>
-                <w:noProof/>
-              </w:rPr>
-              <w:t>1.5 Programming language</w:t>
+                <w:rFonts w:ascii="Arial" w:hAnsi="Arial" w:cs="Arial"/>
+                <w:noProof/>
+                <w:shd w:val="clear" w:color="auto" w:fill="FFFFFF"/>
+              </w:rPr>
+              <w:t>3.1 Feature extractor</w:t>
             </w:r>
             <w:r>
               <w:rPr>
@@ -813,7 +959,82 @@
                 <w:noProof/>
                 <w:webHidden/>
               </w:rPr>
-              <w:instrText xml:space="preserve"> PAGEREF _Toc25651455 \h </w:instrText>
+              <w:instrText xml:space="preserve"> PAGEREF _Toc25656787 \h </w:instrText>
+            </w:r>
+            <w:r>
+              <w:rPr>
+                <w:noProof/>
+                <w:webHidden/>
+              </w:rPr>
+            </w:r>
+            <w:r>
+              <w:rPr>
+                <w:noProof/>
+                <w:webHidden/>
+              </w:rPr>
+              <w:fldChar w:fldCharType="separate"/>
+            </w:r>
+            <w:r>
+              <w:rPr>
+                <w:noProof/>
+                <w:webHidden/>
+              </w:rPr>
+              <w:t>2</w:t>
+            </w:r>
+            <w:r>
+              <w:rPr>
+                <w:noProof/>
+                <w:webHidden/>
+              </w:rPr>
+              <w:fldChar w:fldCharType="end"/>
+            </w:r>
+          </w:hyperlink>
+        </w:p>
+        <w:p>
+          <w:pPr>
+            <w:pStyle w:val="TOC2"/>
+            <w:tabs>
+              <w:tab w:val="right" w:leader="dot" w:pos="9350"/>
+            </w:tabs>
+            <w:rPr>
+              <w:rFonts w:eastAsiaTheme="minorEastAsia" w:cstheme="minorBidi"/>
+              <w:b w:val="0"/>
+              <w:bCs w:val="0"/>
+              <w:noProof/>
+              <w:sz w:val="24"/>
+              <w:szCs w:val="24"/>
+            </w:rPr>
+          </w:pPr>
+          <w:hyperlink w:anchor="_Toc25656788" w:history="1">
+            <w:r>
+              <w:rPr>
+                <w:rStyle w:val="Hyperlink"/>
+                <w:rFonts w:ascii="Arial" w:hAnsi="Arial" w:cs="Arial"/>
+                <w:noProof/>
+                <w:shd w:val="clear" w:color="auto" w:fill="FFFFFF"/>
+              </w:rPr>
+              <w:t>3.2  Ensemble forest</w:t>
+            </w:r>
+            <w:r>
+              <w:rPr>
+                <w:noProof/>
+                <w:webHidden/>
+              </w:rPr>
+              <w:tab/>
+            </w:r>
+            <w:r>
+              <w:rPr>
+                <w:noProof/>
+                <w:webHidden/>
+              </w:rPr>
+              <w:fldChar w:fldCharType="begin"/>
+            </w:r>
+            <w:r>
+              <w:rPr>
+                <w:noProof/>
+                <w:webHidden/>
+              </w:rPr>
+              <w:instrText xml:space="preserve"> PAGEREF _Toc25656788 \h </w:instrText>
             </w:r>
             <w:r>
               <w:rPr>
@@ -859,13 +1080,13 @@
               <w:noProof/>
             </w:rPr>
           </w:pPr>
-          <w:hyperlink w:anchor="_Toc25651456" w:history="1">
+          <w:hyperlink w:anchor="_Toc25656789" w:history="1">
             <w:r>
               <w:rPr>
                 <w:rStyle w:val="Hyperlink"/>
                 <w:noProof/>
               </w:rPr>
-              <w:t>2 Research design and method</w:t>
+              <w:t>4 Expected results</w:t>
             </w:r>
             <w:r>
               <w:rPr>
@@ -886,7 +1107,7 @@
                 <w:noProof/>
                 <w:webHidden/>
               </w:rPr>
-              <w:instrText xml:space="preserve"> PAGEREF _Toc25651456 \h </w:instrText>
+              <w:instrText xml:space="preserve"> PAGEREF _Toc25656789 \h </w:instrText>
             </w:r>
             <w:r>
               <w:rPr>
@@ -906,157 +1127,7 @@
                 <w:noProof/>
                 <w:webHidden/>
               </w:rPr>
-              <w:t>2</w:t>
-            </w:r>
-            <w:r>
-              <w:rPr>
-                <w:noProof/>
-                <w:webHidden/>
-              </w:rPr>
-              <w:fldChar w:fldCharType="end"/>
-            </w:r>
-          </w:hyperlink>
-        </w:p>
-        <w:p>
-          <w:pPr>
-            <w:pStyle w:val="TOC2"/>
-            <w:tabs>
-              <w:tab w:val="right" w:leader="dot" w:pos="9350"/>
-            </w:tabs>
-            <w:rPr>
-              <w:rFonts w:eastAsiaTheme="minorEastAsia" w:cstheme="minorBidi"/>
-              <w:b w:val="0"/>
-              <w:bCs w:val="0"/>
-              <w:noProof/>
-              <w:sz w:val="24"/>
-              <w:szCs w:val="24"/>
-            </w:rPr>
-          </w:pPr>
-          <w:hyperlink w:anchor="_Toc25651457" w:history="1">
-            <w:r>
-              <w:rPr>
-                <w:rStyle w:val="Hyperlink"/>
-                <w:rFonts w:ascii="Arial" w:hAnsi="Arial" w:cs="Arial"/>
-                <w:noProof/>
-                <w:shd w:val="clear" w:color="auto" w:fill="FFFFFF"/>
-              </w:rPr>
-              <w:t>2.1 Feature extractor</w:t>
-            </w:r>
-            <w:r>
-              <w:rPr>
-                <w:noProof/>
-                <w:webHidden/>
-              </w:rPr>
-              <w:tab/>
-            </w:r>
-            <w:r>
-              <w:rPr>
-                <w:noProof/>
-                <w:webHidden/>
-              </w:rPr>
-              <w:fldChar w:fldCharType="begin"/>
-            </w:r>
-            <w:r>
-              <w:rPr>
-                <w:noProof/>
-                <w:webHidden/>
-              </w:rPr>
-              <w:instrText xml:space="preserve"> PAGEREF _Toc25651457 \h </w:instrText>
-            </w:r>
-            <w:r>
-              <w:rPr>
-                <w:noProof/>
-                <w:webHidden/>
-              </w:rPr>
-            </w:r>
-            <w:r>
-              <w:rPr>
-                <w:noProof/>
-                <w:webHidden/>
-              </w:rPr>
-              <w:fldChar w:fldCharType="separate"/>
-            </w:r>
-            <w:r>
-              <w:rPr>
-                <w:noProof/>
-                <w:webHidden/>
-              </w:rPr>
-              <w:t>2</w:t>
-            </w:r>
-            <w:r>
-              <w:rPr>
-                <w:noProof/>
-                <w:webHidden/>
-              </w:rPr>
-              <w:fldChar w:fldCharType="end"/>
-            </w:r>
-          </w:hyperlink>
-        </w:p>
-        <w:p>
-          <w:pPr>
-            <w:pStyle w:val="TOC2"/>
-            <w:tabs>
-              <w:tab w:val="right" w:leader="dot" w:pos="9350"/>
-            </w:tabs>
-            <w:rPr>
-              <w:rFonts w:eastAsiaTheme="minorEastAsia" w:cstheme="minorBidi"/>
-              <w:b w:val="0"/>
-              <w:bCs w:val="0"/>
-              <w:noProof/>
-              <w:sz w:val="24"/>
-              <w:szCs w:val="24"/>
-            </w:rPr>
-          </w:pPr>
-          <w:hyperlink w:anchor="_Toc25651458" w:history="1">
-            <w:r>
-              <w:rPr>
-                <w:rStyle w:val="Hyperlink"/>
-                <w:rFonts w:ascii="Arial" w:hAnsi="Arial" w:cs="Arial"/>
-                <w:noProof/>
-                <w:shd w:val="clear" w:color="auto" w:fill="FFFFFF"/>
-              </w:rPr>
-              <w:t>2.2  Ensemble forest</w:t>
-            </w:r>
-            <w:r>
-              <w:rPr>
-                <w:noProof/>
-                <w:webHidden/>
-              </w:rPr>
-              <w:tab/>
-            </w:r>
-            <w:r>
-              <w:rPr>
-                <w:noProof/>
-                <w:webHidden/>
-              </w:rPr>
-              <w:fldChar w:fldCharType="begin"/>
-            </w:r>
-            <w:r>
-              <w:rPr>
-                <w:noProof/>
-                <w:webHidden/>
-              </w:rPr>
-              <w:instrText xml:space="preserve"> PAGEREF _Toc25651458 \h </w:instrText>
-            </w:r>
-            <w:r>
-              <w:rPr>
-                <w:noProof/>
-                <w:webHidden/>
-              </w:rPr>
-            </w:r>
-            <w:r>
-              <w:rPr>
-                <w:noProof/>
-                <w:webHidden/>
-              </w:rPr>
-              <w:fldChar w:fldCharType="separate"/>
-            </w:r>
-            <w:r>
-              <w:rPr>
-                <w:noProof/>
-                <w:webHidden/>
-              </w:rPr>
-              <w:t>2</w:t>
+              <w:t>3</w:t>
             </w:r>
             <w:r>
               <w:rPr>
@@ -1082,13 +1153,13 @@
               <w:noProof/>
             </w:rPr>
           </w:pPr>
-          <w:hyperlink w:anchor="_Toc25651459" w:history="1">
+          <w:hyperlink w:anchor="_Toc25656790" w:history="1">
             <w:r>
               <w:rPr>
                 <w:rStyle w:val="Hyperlink"/>
                 <w:noProof/>
               </w:rPr>
-              <w:t>3 Expected results</w:t>
+              <w:t>5 Reference</w:t>
             </w:r>
             <w:r>
               <w:rPr>
@@ -1109,80 +1180,7 @@
                 <w:noProof/>
                 <w:webHidden/>
               </w:rPr>
-              <w:instrText xml:space="preserve"> PAGEREF _Toc25651459 \h </w:instrText>
-            </w:r>
-            <w:r>
-              <w:rPr>
-                <w:noProof/>
-                <w:webHidden/>
-              </w:rPr>
-            </w:r>
-            <w:r>
-              <w:rPr>
-                <w:noProof/>
-                <w:webHidden/>
-              </w:rPr>
-              <w:fldChar w:fldCharType="separate"/>
-            </w:r>
-            <w:r>
-              <w:rPr>
-                <w:noProof/>
-                <w:webHidden/>
-              </w:rPr>
-              <w:t>3</w:t>
-            </w:r>
-            <w:r>
-              <w:rPr>
-                <w:noProof/>
-                <w:webHidden/>
-              </w:rPr>
-              <w:fldChar w:fldCharType="end"/>
-            </w:r>
-          </w:hyperlink>
-        </w:p>
-        <w:p>
-          <w:pPr>
-            <w:pStyle w:val="TOC1"/>
-            <w:tabs>
-              <w:tab w:val="right" w:leader="dot" w:pos="9350"/>
-            </w:tabs>
-            <w:rPr>
-              <w:rFonts w:eastAsiaTheme="minorEastAsia" w:cstheme="minorBidi"/>
-              <w:b w:val="0"/>
-              <w:bCs w:val="0"/>
-              <w:i w:val="0"/>
-              <w:iCs w:val="0"/>
-              <w:noProof/>
-            </w:rPr>
-          </w:pPr>
-          <w:hyperlink w:anchor="_Toc25651460" w:history="1">
-            <w:r>
-              <w:rPr>
-                <w:rStyle w:val="Hyperlink"/>
-                <w:noProof/>
-              </w:rPr>
-              <w:t>4 Reference</w:t>
-            </w:r>
-            <w:r>
-              <w:rPr>
-                <w:noProof/>
-                <w:webHidden/>
-              </w:rPr>
-              <w:tab/>
-            </w:r>
-            <w:r>
-              <w:rPr>
-                <w:noProof/>
-                <w:webHidden/>
-              </w:rPr>
-              <w:fldChar w:fldCharType="begin"/>
-            </w:r>
-            <w:r>
-              <w:rPr>
-                <w:noProof/>
-                <w:webHidden/>
-              </w:rPr>
-              <w:instrText xml:space="preserve"> PAGEREF _Toc25651460 \h </w:instrText>
+              <w:instrText xml:space="preserve"> PAGEREF _Toc25656790 \h </w:instrText>
             </w:r>
             <w:r>
               <w:rPr>
@@ -1243,72 +1241,16 @@
       <w:pPr>
         <w:pStyle w:val="Heading1"/>
       </w:pPr>
-      <w:bookmarkStart w:id="0" w:name="_Toc25651450"/>
+      <w:bookmarkStart w:id="0" w:name="OLE_LINK1"/>
+      <w:bookmarkStart w:id="1" w:name="OLE_LINK2"/>
+      <w:bookmarkStart w:id="2" w:name="_Toc25656780"/>
       <w:r>
         <w:t>1 Introduction</w:t>
       </w:r>
-      <w:bookmarkEnd w:id="0"/>
+      <w:bookmarkEnd w:id="2"/>
     </w:p>
-    <w:p>
-      <w:pPr>
-        <w:pStyle w:val="Title"/>
-        <w:jc w:val="left"/>
-        <w:outlineLvl w:val="1"/>
-        <w:rPr>
-          <w:rFonts w:ascii="Arial" w:eastAsia="Times New Roman" w:hAnsi="Arial" w:cs="Arial"/>
-          <w:sz w:val="24"/>
-          <w:szCs w:val="24"/>
-          <w:shd w:val="clear" w:color="auto" w:fill="FFFFFF"/>
-        </w:rPr>
-      </w:pPr>
-      <w:bookmarkStart w:id="1" w:name="_Toc25651451"/>
-      <w:r>
-        <w:rPr>
-          <w:rFonts w:ascii="Arial" w:eastAsia="Times New Roman" w:hAnsi="Arial" w:cs="Arial" w:hint="eastAsia"/>
-          <w:sz w:val="24"/>
-          <w:szCs w:val="24"/>
-          <w:shd w:val="clear" w:color="auto" w:fill="FFFFFF"/>
-        </w:rPr>
-        <w:t>1.1</w:t>
-      </w:r>
-      <w:r>
-        <w:rPr>
-          <w:rFonts w:ascii="Arial" w:eastAsia="Times New Roman" w:hAnsi="Arial" w:cs="Arial"/>
-          <w:sz w:val="24"/>
-          <w:szCs w:val="24"/>
-          <w:shd w:val="clear" w:color="auto" w:fill="FFFFFF"/>
-        </w:rPr>
-        <w:t xml:space="preserve"> B</w:t>
-      </w:r>
-      <w:r>
-        <w:rPr>
-          <w:rFonts w:ascii="Arial" w:eastAsia="Times New Roman" w:hAnsi="Arial" w:cs="Arial" w:hint="eastAsia"/>
-          <w:sz w:val="24"/>
-          <w:szCs w:val="24"/>
-          <w:shd w:val="clear" w:color="auto" w:fill="FFFFFF"/>
-        </w:rPr>
-        <w:t>ack</w:t>
-      </w:r>
-      <w:r>
-        <w:rPr>
-          <w:rFonts w:ascii="Arial" w:eastAsia="Times New Roman" w:hAnsi="Arial" w:cs="Arial"/>
-          <w:sz w:val="24"/>
-          <w:szCs w:val="24"/>
-          <w:shd w:val="clear" w:color="auto" w:fill="FFFFFF"/>
-        </w:rPr>
-        <w:t>ground</w:t>
-      </w:r>
-      <w:r>
-        <w:rPr>
-          <w:rFonts w:ascii="Arial" w:eastAsia="Times New Roman" w:hAnsi="Arial" w:cs="Arial"/>
-          <w:sz w:val="24"/>
-          <w:szCs w:val="24"/>
-          <w:shd w:val="clear" w:color="auto" w:fill="FFFFFF"/>
-        </w:rPr>
-        <w:t xml:space="preserve"> introduction</w:t>
-      </w:r>
-      <w:bookmarkEnd w:id="1"/>
-    </w:p>
+    <w:bookmarkEnd w:id="0"/>
+    <w:bookmarkEnd w:id="1"/>
     <w:p>
       <w:pPr>
         <w:rPr>
@@ -1645,16 +1587,7 @@
           <w:szCs w:val="21"/>
           <w:shd w:val="clear" w:color="auto" w:fill="FFFFFF"/>
         </w:rPr>
-        <w:t>[3</w:t>
-      </w:r>
-      <w:r>
-        <w:rPr>
-          <w:rFonts w:ascii="Arial" w:hAnsi="Arial" w:cs="Arial"/>
-          <w:sz w:val="21"/>
-          <w:szCs w:val="21"/>
-          <w:shd w:val="clear" w:color="auto" w:fill="FFFFFF"/>
-        </w:rPr>
-        <w:t>]</w:t>
+        <w:t>[3]</w:t>
       </w:r>
       <w:r>
         <w:rPr>
@@ -2579,16 +2512,7 @@
           <w:szCs w:val="21"/>
           <w:shd w:val="clear" w:color="auto" w:fill="FFFFFF"/>
         </w:rPr>
-        <w:t>[7</w:t>
-      </w:r>
-      <w:r>
-        <w:rPr>
-          <w:rFonts w:ascii="Arial" w:hAnsi="Arial" w:cs="Arial"/>
-          <w:sz w:val="21"/>
-          <w:szCs w:val="21"/>
-          <w:shd w:val="clear" w:color="auto" w:fill="FFFFFF"/>
-        </w:rPr>
-        <w:t>]</w:t>
+        <w:t>[7]</w:t>
       </w:r>
       <w:r>
         <w:rPr>
@@ -2612,7 +2536,7 @@
     <w:p>
       <w:pPr>
         <w:rPr>
-          <w:rFonts w:ascii="Arial" w:eastAsiaTheme="minorEastAsia" w:hAnsi="Arial" w:cs="Arial"/>
+          <w:rFonts w:ascii="Arial" w:hAnsi="Arial" w:cs="Arial"/>
           <w:sz w:val="21"/>
           <w:szCs w:val="21"/>
           <w:shd w:val="clear" w:color="auto" w:fill="FFFFFF"/>
@@ -2621,16 +2545,50 @@
     </w:p>
     <w:p>
       <w:pPr>
+        <w:rPr>
+          <w:rFonts w:ascii="Arial" w:hAnsi="Arial" w:cs="Arial"/>
+          <w:sz w:val="21"/>
+          <w:szCs w:val="21"/>
+          <w:shd w:val="clear" w:color="auto" w:fill="FFFFFF"/>
+        </w:rPr>
+      </w:pPr>
+    </w:p>
+    <w:p>
+      <w:pPr>
+        <w:pStyle w:val="Heading1"/>
+        <w:rPr>
+          <w:rFonts w:hint="eastAsia"/>
+        </w:rPr>
+      </w:pPr>
+      <w:bookmarkStart w:id="3" w:name="_Toc25656781"/>
+      <w:r>
+        <w:t>2 Background</w:t>
+      </w:r>
+      <w:bookmarkEnd w:id="3"/>
+    </w:p>
+    <w:p>
+      <w:pPr>
         <w:pStyle w:val="Subtitle"/>
         <w:jc w:val="left"/>
         <w:rPr>
           <w:shd w:val="clear" w:color="auto" w:fill="FFFFFF"/>
         </w:rPr>
       </w:pPr>
-      <w:bookmarkStart w:id="2" w:name="_Toc25651452"/>
-      <w:r>
-        <w:rPr>
-          <w:rFonts w:hint="eastAsia"/>
+      <w:bookmarkStart w:id="4" w:name="_Toc25656782"/>
+      <w:r>
+        <w:rPr>
+          <w:shd w:val="clear" w:color="auto" w:fill="FFFFFF"/>
+        </w:rPr>
+        <w:t>2</w:t>
+      </w:r>
+      <w:r>
+        <w:rPr>
+          <w:shd w:val="clear" w:color="auto" w:fill="FFFFFF"/>
+        </w:rPr>
+        <w:t>.</w:t>
+      </w:r>
+      <w:r>
+        <w:rPr>
           <w:shd w:val="clear" w:color="auto" w:fill="FFFFFF"/>
         </w:rPr>
         <w:t>1</w:t>
@@ -2639,7 +2597,7 @@
         <w:rPr>
           <w:shd w:val="clear" w:color="auto" w:fill="FFFFFF"/>
         </w:rPr>
-        <w:t xml:space="preserve">.2 </w:t>
+        <w:t xml:space="preserve"> </w:t>
       </w:r>
       <w:r>
         <w:rPr>
@@ -2647,7 +2605,7 @@
         </w:rPr>
         <w:t>Source of data</w:t>
       </w:r>
-      <w:bookmarkEnd w:id="2"/>
+      <w:bookmarkEnd w:id="4"/>
     </w:p>
     <w:p>
       <w:hyperlink r:id="rId11" w:history="1">
@@ -2664,11 +2622,20 @@
         <w:pStyle w:val="Subtitle"/>
         <w:jc w:val="left"/>
       </w:pPr>
-      <w:bookmarkStart w:id="3" w:name="_Toc25651453"/>
-      <w:r>
-        <w:t>1.3 Data description</w:t>
-      </w:r>
-      <w:bookmarkEnd w:id="3"/>
+      <w:bookmarkStart w:id="5" w:name="_Toc25656783"/>
+      <w:r>
+        <w:t>2</w:t>
+      </w:r>
+      <w:r>
+        <w:t>.</w:t>
+      </w:r>
+      <w:r>
+        <w:t>2</w:t>
+      </w:r>
+      <w:r>
+        <w:t xml:space="preserve"> Data description</w:t>
+      </w:r>
+      <w:bookmarkEnd w:id="5"/>
     </w:p>
     <w:p>
       <w:pPr>
@@ -2702,22 +2669,25 @@
         <w:pStyle w:val="Subtitle"/>
         <w:jc w:val="left"/>
       </w:pPr>
-      <w:bookmarkStart w:id="4" w:name="_Toc25651454"/>
+      <w:bookmarkStart w:id="6" w:name="_Toc25656784"/>
       <w:proofErr w:type="gramStart"/>
       <w:r>
-        <w:rPr>
-          <w:rFonts w:hint="eastAsia"/>
-        </w:rPr>
-        <w:t>1</w:t>
-      </w:r>
-      <w:r>
-        <w:t>.4  Question</w:t>
+        <w:t>2</w:t>
+      </w:r>
+      <w:r>
+        <w:t>.</w:t>
+      </w:r>
+      <w:r>
+        <w:t>3</w:t>
+      </w:r>
+      <w:r>
+        <w:t xml:space="preserve">  Question</w:t>
       </w:r>
       <w:proofErr w:type="gramEnd"/>
       <w:r>
         <w:t xml:space="preserve"> addressed by machine learning</w:t>
       </w:r>
-      <w:bookmarkEnd w:id="4"/>
+      <w:bookmarkEnd w:id="6"/>
     </w:p>
     <w:p>
       <w:pPr>
@@ -2773,11 +2743,14 @@
         <w:pStyle w:val="Subtitle"/>
         <w:jc w:val="left"/>
       </w:pPr>
-      <w:bookmarkStart w:id="5" w:name="_Toc25651455"/>
-      <w:r>
-        <w:t>1.5 Programming language</w:t>
-      </w:r>
-      <w:bookmarkEnd w:id="5"/>
+      <w:bookmarkStart w:id="7" w:name="_Toc25656785"/>
+      <w:r>
+        <w:t>2.4</w:t>
+      </w:r>
+      <w:r>
+        <w:t xml:space="preserve"> Programming language</w:t>
+      </w:r>
+      <w:bookmarkEnd w:id="7"/>
     </w:p>
     <w:p>
       <w:pPr>
@@ -2809,11 +2782,14 @@
       <w:pPr>
         <w:pStyle w:val="Heading1"/>
       </w:pPr>
-      <w:bookmarkStart w:id="6" w:name="_Toc25651456"/>
-      <w:r>
-        <w:t>2 Research design and method</w:t>
-      </w:r>
-      <w:bookmarkEnd w:id="6"/>
+      <w:bookmarkStart w:id="8" w:name="_Toc25656786"/>
+      <w:r>
+        <w:t>3</w:t>
+      </w:r>
+      <w:r>
+        <w:t xml:space="preserve"> Research design and method</w:t>
+      </w:r>
+      <w:bookmarkEnd w:id="8"/>
     </w:p>
     <w:p>
       <w:pPr>
@@ -2829,7 +2805,7 @@
           <w:shd w:val="clear" w:color="auto" w:fill="FFFFFF"/>
         </w:rPr>
       </w:pPr>
-      <w:bookmarkStart w:id="7" w:name="_Toc25651457"/>
+      <w:bookmarkStart w:id="9" w:name="_Toc25656787"/>
       <w:r>
         <w:rPr>
           <w:rFonts w:ascii="Arial" w:hAnsi="Arial" w:cs="Arial"/>
@@ -2837,9 +2813,18 @@
           <w:bCs/>
           <w:shd w:val="clear" w:color="auto" w:fill="FFFFFF"/>
         </w:rPr>
-        <w:t>2.1 Feature extractor</w:t>
-      </w:r>
-      <w:bookmarkEnd w:id="7"/>
+        <w:t>3</w:t>
+      </w:r>
+      <w:r>
+        <w:rPr>
+          <w:rFonts w:ascii="Arial" w:hAnsi="Arial" w:cs="Arial"/>
+          <w:b/>
+          <w:bCs/>
+          <w:shd w:val="clear" w:color="auto" w:fill="FFFFFF"/>
+        </w:rPr>
+        <w:t>.1 Feature extractor</w:t>
+      </w:r>
+      <w:bookmarkEnd w:id="9"/>
     </w:p>
     <w:p>
       <w:pPr>
@@ -3076,7 +3061,7 @@
           <w:shd w:val="clear" w:color="auto" w:fill="FFFFFF"/>
         </w:rPr>
       </w:pPr>
-      <w:bookmarkStart w:id="8" w:name="_Toc25651458"/>
+      <w:bookmarkStart w:id="10" w:name="_Toc25656788"/>
       <w:proofErr w:type="gramStart"/>
       <w:r>
         <w:rPr>
@@ -3085,7 +3070,7 @@
           <w:bCs/>
           <w:shd w:val="clear" w:color="auto" w:fill="FFFFFF"/>
         </w:rPr>
-        <w:t xml:space="preserve">2.2  </w:t>
+        <w:t>3</w:t>
       </w:r>
       <w:r>
         <w:rPr>
@@ -3094,7 +3079,7 @@
           <w:bCs/>
           <w:shd w:val="clear" w:color="auto" w:fill="FFFFFF"/>
         </w:rPr>
-        <w:t>E</w:t>
+        <w:t xml:space="preserve">.2  </w:t>
       </w:r>
       <w:r>
         <w:rPr>
@@ -3103,9 +3088,8 @@
           <w:bCs/>
           <w:shd w:val="clear" w:color="auto" w:fill="FFFFFF"/>
         </w:rPr>
-        <w:t>nsemble</w:t>
-      </w:r>
-      <w:proofErr w:type="gramEnd"/>
+        <w:t>E</w:t>
+      </w:r>
       <w:r>
         <w:rPr>
           <w:rFonts w:ascii="Arial" w:hAnsi="Arial" w:cs="Arial"/>
@@ -3113,9 +3097,19 @@
           <w:bCs/>
           <w:shd w:val="clear" w:color="auto" w:fill="FFFFFF"/>
         </w:rPr>
+        <w:t>nsemble</w:t>
+      </w:r>
+      <w:proofErr w:type="gramEnd"/>
+      <w:r>
+        <w:rPr>
+          <w:rFonts w:ascii="Arial" w:hAnsi="Arial" w:cs="Arial"/>
+          <w:b/>
+          <w:bCs/>
+          <w:shd w:val="clear" w:color="auto" w:fill="FFFFFF"/>
+        </w:rPr>
         <w:t xml:space="preserve"> forest</w:t>
       </w:r>
-      <w:bookmarkEnd w:id="8"/>
+      <w:bookmarkEnd w:id="10"/>
       <w:r>
         <w:rPr>
           <w:rFonts w:ascii="Arial" w:hAnsi="Arial" w:cs="Arial"/>
@@ -3273,9 +3267,12 @@
       <w:pPr>
         <w:pStyle w:val="Heading1"/>
       </w:pPr>
-      <w:bookmarkStart w:id="9" w:name="_Toc25651459"/>
-      <w:r>
-        <w:t xml:space="preserve">3 </w:t>
+      <w:bookmarkStart w:id="11" w:name="_Toc25656789"/>
+      <w:r>
+        <w:t>4</w:t>
+      </w:r>
+      <w:r>
+        <w:t xml:space="preserve"> </w:t>
       </w:r>
       <w:r>
         <w:t>E</w:t>
@@ -3283,7 +3280,7 @@
       <w:r>
         <w:t>xpected results</w:t>
       </w:r>
-      <w:bookmarkEnd w:id="9"/>
+      <w:bookmarkEnd w:id="11"/>
     </w:p>
     <w:p>
       <w:pPr>
@@ -3336,9 +3333,12 @@
       <w:pPr>
         <w:pStyle w:val="Heading1"/>
       </w:pPr>
-      <w:bookmarkStart w:id="10" w:name="_Toc25651460"/>
-      <w:r>
-        <w:t xml:space="preserve">4 </w:t>
+      <w:bookmarkStart w:id="12" w:name="_Toc25656790"/>
+      <w:r>
+        <w:t>5</w:t>
+      </w:r>
+      <w:r>
+        <w:t xml:space="preserve"> </w:t>
       </w:r>
       <w:r>
         <w:t>R</w:t>
@@ -3346,7 +3346,7 @@
       <w:r>
         <w:t>eference</w:t>
       </w:r>
-      <w:bookmarkEnd w:id="10"/>
+      <w:bookmarkEnd w:id="12"/>
     </w:p>
     <w:p>
       <w:pPr>
@@ -3370,7 +3370,7 @@
         </w:rPr>
         <w:t xml:space="preserve"> </w:t>
       </w:r>
-      <w:bookmarkStart w:id="11" w:name="_Ref25617828"/>
+      <w:bookmarkStart w:id="13" w:name="_Ref25617828"/>
       <w:proofErr w:type="spellStart"/>
       <w:r>
         <w:rPr>
@@ -3459,7 +3459,7 @@
         </w:rPr>
         <w:t>. 2019 Mar; 19(5): 1121.</w:t>
       </w:r>
-      <w:bookmarkEnd w:id="11"/>
+      <w:bookmarkEnd w:id="13"/>
     </w:p>
     <w:p>
       <w:pPr>
@@ -3476,7 +3476,7 @@
           <w:shd w:val="clear" w:color="auto" w:fill="FFFFFF"/>
         </w:rPr>
       </w:pPr>
-      <w:bookmarkStart w:id="12" w:name="_Ref25617850"/>
+      <w:bookmarkStart w:id="14" w:name="_Ref25617850"/>
       <w:proofErr w:type="spellStart"/>
       <w:r>
         <w:rPr>
@@ -3521,8 +3521,8 @@
         </w:rPr>
         <w:t>, P. Univ Access Inf Soc (2012) 11: 409. https://doi.org/10.1007/s10209-011-0256-6</w:t>
       </w:r>
-      <w:bookmarkStart w:id="13" w:name="_Ref25617931"/>
-      <w:bookmarkEnd w:id="12"/>
+      <w:bookmarkStart w:id="15" w:name="_Ref25617931"/>
+      <w:bookmarkEnd w:id="14"/>
     </w:p>
     <w:p>
       <w:pPr>
@@ -3577,9 +3577,6 @@
           <w:ilvl w:val="0"/>
           <w:numId w:val="12"/>
         </w:numPr>
-      </w:pPr>
-      <w:proofErr w:type="spellStart"/>
-      <w:r>
         <w:rPr>
           <w:rFonts w:ascii="Arial" w:hAnsi="Arial" w:cs="Arial"/>
           <w:color w:val="222222"/>
@@ -3587,9 +3584,8 @@
           <w:szCs w:val="20"/>
           <w:shd w:val="clear" w:color="auto" w:fill="FFFFFF"/>
         </w:rPr>
-        <w:t>Rihana</w:t>
-      </w:r>
-      <w:proofErr w:type="spellEnd"/>
+      </w:pPr>
+      <w:proofErr w:type="spellStart"/>
       <w:r>
         <w:rPr>
           <w:rFonts w:ascii="Arial" w:hAnsi="Arial" w:cs="Arial"/>
@@ -3598,9 +3594,9 @@
           <w:szCs w:val="20"/>
           <w:shd w:val="clear" w:color="auto" w:fill="FFFFFF"/>
         </w:rPr>
-        <w:t xml:space="preserve">, S., P. Damien, and T. </w:t>
-      </w:r>
-      <w:proofErr w:type="spellStart"/>
+        <w:t>Rihana</w:t>
+      </w:r>
+      <w:proofErr w:type="spellEnd"/>
       <w:r>
         <w:rPr>
           <w:rFonts w:ascii="Arial" w:hAnsi="Arial" w:cs="Arial"/>
@@ -3609,9 +3605,9 @@
           <w:szCs w:val="20"/>
           <w:shd w:val="clear" w:color="auto" w:fill="FFFFFF"/>
         </w:rPr>
-        <w:t>Moujaess</w:t>
-      </w:r>
-      <w:proofErr w:type="spellEnd"/>
+        <w:t xml:space="preserve">, S., P. Damien, and T. </w:t>
+      </w:r>
+      <w:proofErr w:type="spellStart"/>
       <w:r>
         <w:rPr>
           <w:rFonts w:ascii="Arial" w:hAnsi="Arial" w:cs="Arial"/>
@@ -3620,13 +3616,22 @@
           <w:szCs w:val="20"/>
           <w:shd w:val="clear" w:color="auto" w:fill="FFFFFF"/>
         </w:rPr>
+        <w:t>Moujaess</w:t>
+      </w:r>
+      <w:proofErr w:type="spellEnd"/>
+      <w:r>
+        <w:rPr>
+          <w:rFonts w:ascii="Arial" w:hAnsi="Arial" w:cs="Arial"/>
+          <w:color w:val="222222"/>
+          <w:sz w:val="20"/>
+          <w:szCs w:val="20"/>
+          <w:shd w:val="clear" w:color="auto" w:fill="FFFFFF"/>
+        </w:rPr>
         <w:t>. "EEG-Eye blink detection system for brain computer interface." </w:t>
       </w:r>
       <w:r>
         <w:rPr>
           <w:rFonts w:ascii="Arial" w:hAnsi="Arial" w:cs="Arial"/>
-          <w:i/>
-          <w:iCs/>
           <w:color w:val="222222"/>
           <w:sz w:val="20"/>
           <w:szCs w:val="20"/>
@@ -3660,8 +3665,8 @@
           <w:shd w:val="clear" w:color="auto" w:fill="FFFFFF"/>
         </w:rPr>
       </w:pPr>
-      <w:bookmarkStart w:id="14" w:name="_Ref25618051"/>
-      <w:bookmarkEnd w:id="13"/>
+      <w:bookmarkStart w:id="16" w:name="_Ref25618051"/>
+      <w:bookmarkEnd w:id="15"/>
       <w:r>
         <w:rPr>
           <w:rFonts w:ascii="Arial" w:hAnsi="Arial" w:cs="Arial"/>
@@ -3695,7 +3700,7 @@
         <w:t>, Eye State Prediction using EEG Signal and C4.5 Decision tree algorithm, March 2016.</w:t>
       </w:r>
     </w:p>
-    <w:bookmarkEnd w:id="14"/>
+    <w:bookmarkEnd w:id="16"/>
     <w:p>
       <w:pPr>
         <w:pStyle w:val="ListParagraph"/>
@@ -3740,8 +3745,6 @@
       <w:r>
         <w:rPr>
           <w:rFonts w:ascii="Arial" w:hAnsi="Arial" w:cs="Arial"/>
-          <w:i/>
-          <w:iCs/>
           <w:color w:val="222222"/>
           <w:sz w:val="20"/>
           <w:szCs w:val="20"/>
@@ -3753,24 +3756,12 @@
       <w:r>
         <w:rPr>
           <w:rFonts w:ascii="Arial" w:hAnsi="Arial" w:cs="Arial"/>
-          <w:i/>
-          <w:iCs/>
           <w:color w:val="222222"/>
           <w:sz w:val="20"/>
           <w:szCs w:val="20"/>
           <w:shd w:val="clear" w:color="auto" w:fill="FFFFFF"/>
         </w:rPr>
-        <w:t xml:space="preserve"> preprint arXiv:1709.08590</w:t>
-      </w:r>
-      <w:r>
-        <w:rPr>
-          <w:rFonts w:ascii="Arial" w:hAnsi="Arial" w:cs="Arial"/>
-          <w:color w:val="222222"/>
-          <w:sz w:val="20"/>
-          <w:szCs w:val="20"/>
-          <w:shd w:val="clear" w:color="auto" w:fill="FFFFFF"/>
-        </w:rPr>
-        <w:t> (2017).</w:t>
+        <w:t xml:space="preserve"> preprint arXiv:1709.08590 (2017).</w:t>
       </w:r>
     </w:p>
     <w:p>
@@ -3789,50 +3780,19 @@
           <w:szCs w:val="20"/>
           <w:shd w:val="clear" w:color="auto" w:fill="FFFFFF"/>
         </w:rPr>
-        <w:t>Jain, Neha, et al. "Eye state prediction using EEG by supervised learning." </w:t>
-      </w:r>
-      <w:r>
-        <w:rPr>
-          <w:rFonts w:ascii="Arial" w:hAnsi="Arial" w:cs="Arial"/>
-          <w:i/>
-          <w:iCs/>
+        <w:t>Jain, Neha, et al. "Eye</w:t>
+      </w:r>
+      <w:bookmarkStart w:id="17" w:name="_GoBack"/>
+      <w:bookmarkEnd w:id="17"/>
+      <w:r>
+        <w:rPr>
+          <w:rFonts w:ascii="Arial" w:hAnsi="Arial" w:cs="Arial"/>
           <w:color w:val="222222"/>
           <w:sz w:val="20"/>
           <w:szCs w:val="20"/>
           <w:shd w:val="clear" w:color="auto" w:fill="FFFFFF"/>
         </w:rPr>
-        <w:t>International Journal of Science, Engineering and Technology</w:t>
-      </w:r>
-      <w:r>
-        <w:rPr>
-          <w:rFonts w:ascii="Arial" w:hAnsi="Arial" w:cs="Arial"/>
-          <w:color w:val="222222"/>
-          <w:sz w:val="20"/>
-          <w:szCs w:val="20"/>
-          <w:shd w:val="clear" w:color="auto" w:fill="FFFFFF"/>
-        </w:rPr>
-        <w:t> 10 (2015).</w:t>
-      </w:r>
-    </w:p>
-    <w:p>
-      <w:pPr>
-        <w:rPr>
-          <w:rFonts w:ascii="SimSun" w:eastAsia="SimSun" w:hAnsi="SimSun" w:cs="SimSun"/>
-        </w:rPr>
-      </w:pPr>
-      <w:bookmarkStart w:id="15" w:name="_GoBack"/>
-      <w:bookmarkEnd w:id="15"/>
-    </w:p>
-    <w:p>
-      <w:pPr>
-        <w:pStyle w:val="ListParagraph"/>
-        <w:numPr>
-          <w:ilvl w:val="0"/>
-          <w:numId w:val="1"/>
-        </w:numPr>
-      </w:pPr>
-      <w:r>
-        <w:t xml:space="preserve"> </w:t>
+        <w:t xml:space="preserve"> state prediction using EEG by supervised learning." International Journal of Science, Engineering and Technology 10 (2015).</w:t>
       </w:r>
     </w:p>
     <w:sectPr>
@@ -3879,6 +3839,11 @@
         <w:docPartUnique/>
       </w:docPartObj>
     </w:sdtPr>
+    <w:sdtEndPr>
+      <w:rPr>
+        <w:rStyle w:val="PageNumber"/>
+      </w:rPr>
+    </w:sdtEndPr>
     <w:sdtContent>
       <w:p>
         <w:pPr>
@@ -3945,19 +3910,7 @@
           <w:rPr>
             <w:rStyle w:val="PageNumber"/>
           </w:rPr>
-          <w:instrText xml:space="preserve"> </w:instrText>
-        </w:r>
-        <w:r>
-          <w:rPr>
-            <w:rStyle w:val="PageNumber"/>
-          </w:rPr>
-          <w:instrText>PAGE</w:instrText>
-        </w:r>
-        <w:r>
-          <w:rPr>
-            <w:rStyle w:val="PageNumber"/>
-          </w:rPr>
-          <w:instrText xml:space="preserve"> </w:instrText>
+          <w:instrText xml:space="preserve"> PAGE </w:instrText>
         </w:r>
         <w:r>
           <w:rPr>
@@ -4004,19 +3957,7 @@
           <w:rPr>
             <w:rStyle w:val="PageNumber"/>
           </w:rPr>
-          <w:instrText xml:space="preserve"> </w:instrText>
-        </w:r>
-        <w:r>
-          <w:rPr>
-            <w:rStyle w:val="PageNumber"/>
-          </w:rPr>
-          <w:instrText>PAGE</w:instrText>
-        </w:r>
-        <w:r>
-          <w:rPr>
-            <w:rStyle w:val="PageNumber"/>
-          </w:rPr>
-          <w:instrText xml:space="preserve"> </w:instrText>
+          <w:instrText xml:space="preserve"> PAGE </w:instrText>
         </w:r>
         <w:r>
           <w:rPr>
@@ -4063,19 +4004,7 @@
           <w:rPr>
             <w:rStyle w:val="PageNumber"/>
           </w:rPr>
-          <w:instrText xml:space="preserve"> </w:instrText>
-        </w:r>
-        <w:r>
-          <w:rPr>
-            <w:rStyle w:val="PageNumber"/>
-          </w:rPr>
-          <w:instrText>PAGE</w:instrText>
-        </w:r>
-        <w:r>
-          <w:rPr>
-            <w:rStyle w:val="PageNumber"/>
-          </w:rPr>
-          <w:instrText xml:space="preserve"> </w:instrText>
+          <w:instrText xml:space="preserve"> PAGE </w:instrText>
         </w:r>
         <w:r>
           <w:rPr>
@@ -4119,6 +4048,11 @@
         <w:docPartUnique/>
       </w:docPartObj>
     </w:sdtPr>
+    <w:sdtEndPr>
+      <w:rPr>
+        <w:rStyle w:val="PageNumber"/>
+      </w:rPr>
+    </w:sdtEndPr>
     <w:sdtContent>
       <w:p>
         <w:pPr>
@@ -6690,7 +6624,7 @@
 </file>
 
 <file path=customXml/itemProps1.xml><?xml version="1.0" encoding="utf-8"?>
-<ds:datastoreItem xmlns:ds="http://schemas.openxmlformats.org/officeDocument/2006/customXml" ds:itemID="{9E49D774-3A4F-FF40-9CD4-CAD58D534083}">
+<ds:datastoreItem xmlns:ds="http://schemas.openxmlformats.org/officeDocument/2006/customXml" ds:itemID="{2AB90810-17C3-D647-9525-D9B50DDE7B36}">
   <ds:schemaRefs>
     <ds:schemaRef ds:uri="http://schemas.openxmlformats.org/officeDocument/2006/bibliography"/>
   </ds:schemaRefs>

</xml_diff>